<commit_message>
Documenten GH Locatie teogevoegd
</commit_message>
<xml_diff>
--- a/200108 BR Sjabloon Projectplan.docx
+++ b/200108 BR Sjabloon Projectplan.docx
@@ -1,6 +1,6 @@
 
 <file path=word/document.xml><?xml version="1.0" encoding="utf-8"?>
-<w:document xmlns:wpc="http://schemas.microsoft.com/office/word/2010/wordprocessingCanvas" xmlns:cx="http://schemas.microsoft.com/office/drawing/2014/chartex" xmlns:cx1="http://schemas.microsoft.com/office/drawing/2015/9/8/chartex" xmlns:cx2="http://schemas.microsoft.com/office/drawing/2015/10/21/chartex" xmlns:cx3="http://schemas.microsoft.com/office/drawing/2016/5/9/chartex" xmlns:cx4="http://schemas.microsoft.com/office/drawing/2016/5/10/chartex" xmlns:cx5="http://schemas.microsoft.com/office/drawing/2016/5/11/chartex" xmlns:cx6="http://schemas.microsoft.com/office/drawing/2016/5/12/chartex" xmlns:cx7="http://schemas.microsoft.com/office/drawing/2016/5/13/chartex" xmlns:cx8="http://schemas.microsoft.com/office/drawing/2016/5/14/chartex" xmlns:mc="http://schemas.openxmlformats.org/markup-compatibility/2006" xmlns:aink="http://schemas.microsoft.com/office/drawing/2016/ink" xmlns:am3d="http://schemas.microsoft.com/office/drawing/2017/model3d" xmlns:o="urn:schemas-microsoft-com:office:office" xmlns:r="http://schemas.openxmlformats.org/officeDocument/2006/relationships" xmlns:m="http://schemas.openxmlformats.org/officeDocument/2006/math" xmlns:v="urn:schemas-microsoft-com:vml" xmlns:wp14="http://schemas.microsoft.com/office/word/2010/wordprocessingDrawing" xmlns:wp="http://schemas.openxmlformats.org/drawingml/2006/wordprocessingDrawing" xmlns:w10="urn:schemas-microsoft-com:office:word" xmlns:w="http://schemas.openxmlformats.org/wordprocessingml/2006/main" xmlns:w14="http://schemas.microsoft.com/office/word/2010/wordml" xmlns:w15="http://schemas.microsoft.com/office/word/2012/wordml" xmlns:w16cex="http://schemas.microsoft.com/office/word/2018/wordml/cex" xmlns:w16cid="http://schemas.microsoft.com/office/word/2016/wordml/cid" xmlns:w16="http://schemas.microsoft.com/office/word/2018/wordml" xmlns:w16se="http://schemas.microsoft.com/office/word/2015/wordml/symex" xmlns:wpg="http://schemas.microsoft.com/office/word/2010/wordprocessingGroup" xmlns:wpi="http://schemas.microsoft.com/office/word/2010/wordprocessingInk" xmlns:wne="http://schemas.microsoft.com/office/word/2006/wordml" xmlns:wps="http://schemas.microsoft.com/office/word/2010/wordprocessingShape" mc:Ignorable="w14 w15 w16se w16cid w16 w16cex wp14">
+<w:document xmlns:wpc="http://schemas.microsoft.com/office/word/2010/wordprocessingCanvas" xmlns:mc="http://schemas.openxmlformats.org/markup-compatibility/2006" xmlns:o="urn:schemas-microsoft-com:office:office" xmlns:r="http://schemas.openxmlformats.org/officeDocument/2006/relationships" xmlns:m="http://schemas.openxmlformats.org/officeDocument/2006/math" xmlns:v="urn:schemas-microsoft-com:vml" xmlns:wp14="http://schemas.microsoft.com/office/word/2010/wordprocessingDrawing" xmlns:wp="http://schemas.openxmlformats.org/drawingml/2006/wordprocessingDrawing" xmlns:w10="urn:schemas-microsoft-com:office:word" xmlns:w="http://schemas.openxmlformats.org/wordprocessingml/2006/main" xmlns:w14="http://schemas.microsoft.com/office/word/2010/wordml" xmlns:wpg="http://schemas.microsoft.com/office/word/2010/wordprocessingGroup" xmlns:wpi="http://schemas.microsoft.com/office/word/2010/wordprocessingInk" xmlns:wne="http://schemas.microsoft.com/office/word/2006/wordml" xmlns:wps="http://schemas.microsoft.com/office/word/2010/wordprocessingShape" mc:Ignorable="w14 wp14">
   <w:body>
     <w:p>
       <w:pPr>
@@ -9,6 +9,7 @@
           <w:lang w:val="en-US"/>
         </w:rPr>
       </w:pPr>
+      <w:proofErr w:type="spellStart"/>
       <w:r>
         <w:rPr>
           <w:lang w:val="en-US"/>
@@ -21,6 +22,7 @@
         </w:rPr>
         <w:t>rojectplan</w:t>
       </w:r>
+      <w:proofErr w:type="spellEnd"/>
     </w:p>
     <w:sdt>
       <w:sdtPr>
@@ -33,7 +35,6 @@
         <w:placeholder>
           <w:docPart w:val="8BA8B853B9AF4191B3E608CD03D4937C"/>
         </w:placeholder>
-        <w:showingPlcHdr/>
         <w:text/>
       </w:sdtPr>
       <w:sdtEndPr/>
@@ -46,10 +47,9 @@
           </w:pPr>
           <w:r>
             <w:rPr>
-              <w:rStyle w:val="Tekstvantijdelijkeaanduiding"/>
               <w:lang w:val="en-US"/>
             </w:rPr>
-            <w:t>Click or tap here to enter text.</w:t>
+            <w:t>Plotter Data</w:t>
           </w:r>
         </w:p>
       </w:sdtContent>
@@ -93,11 +93,19 @@
                 <w:lang w:val="en-US"/>
               </w:rPr>
             </w:pPr>
+            <w:proofErr w:type="spellStart"/>
             <w:r>
               <w:rPr>
                 <w:lang w:val="en-US"/>
               </w:rPr>
-              <w:t>Versienummer:</w:t>
+              <w:t>Versienummer</w:t>
+            </w:r>
+            <w:proofErr w:type="spellEnd"/>
+            <w:r>
+              <w:rPr>
+                <w:lang w:val="en-US"/>
+              </w:rPr>
+              <w:t>:</w:t>
             </w:r>
           </w:p>
         </w:tc>
@@ -126,7 +134,7 @@
               <w:sdtEndPr/>
               <w:sdtContent>
                 <w:r>
-                  <w:t>1.0</w:t>
+                  <w:t>0.1</w:t>
                 </w:r>
               </w:sdtContent>
             </w:sdt>
@@ -231,7 +239,7 @@
               <w:sdtEndPr/>
               <w:sdtContent>
                 <w:r>
-                  <w:t>15-03-2021</w:t>
+                  <w:t>17-02-2021</w:t>
                 </w:r>
               </w:sdtContent>
             </w:sdt>
@@ -270,7 +278,7 @@
     </w:p>
     <w:tbl>
       <w:tblPr>
-        <w:tblStyle w:val="Rastertabel4-Accent1"/>
+        <w:tblStyle w:val="GridTable4Accent1"/>
         <w:tblW w:w="9445" w:type="dxa"/>
         <w:tblLayout w:type="fixed"/>
         <w:tblLook w:val="04A0" w:firstRow="1" w:lastRow="0" w:firstColumn="1" w:lastColumn="0" w:noHBand="0" w:noVBand="1"/>
@@ -364,13 +372,7 @@
               <w:rPr>
                 <w:b w:val="0"/>
               </w:rPr>
-              <w:t>23</w:t>
-            </w:r>
-            <w:r>
-              <w:rPr>
-                <w:b w:val="0"/>
-              </w:rPr>
-              <w:t>-03-2021</w:t>
+              <w:t>17-02-2021</w:t>
             </w:r>
           </w:p>
         </w:tc>
@@ -385,7 +387,7 @@
               <w:cnfStyle w:val="000000100000" w:firstRow="0" w:lastRow="0" w:firstColumn="0" w:lastColumn="0" w:oddVBand="0" w:evenVBand="0" w:oddHBand="1" w:evenHBand="0" w:firstRowFirstColumn="0" w:firstRowLastColumn="0" w:lastRowFirstColumn="0" w:lastRowLastColumn="0"/>
             </w:pPr>
             <w:r>
-              <w:t xml:space="preserve">1.0 </w:t>
+              <w:t>0.1</w:t>
             </w:r>
           </w:p>
         </w:tc>
@@ -1454,8 +1456,17 @@
         <w:rPr>
           <w:i w:val="0"/>
         </w:rPr>
-        <w:t xml:space="preserve">De opdrachtgever van de uit te voeren opdracht is Goedhart Repro BV. Goedhart Repro BV is een grafisch bedrijf met printlocaties in Helmond, Sittard en in België Antwerpen, Brussel en Olen. Goedhart Repro BV is groot geworden met het afdrukken van technische documenten en bouwtekeningen. </w:t>
-      </w:r>
+        <w:t xml:space="preserve">De opdrachtgever van de uit te voeren opdracht is Goedhart BV. Mijn contactpersoon voor dit project is Geerten Vester en René van Aerle. Het probleem wat speelt is dat Goedhart BV plotters leaset aan bedrijven en hun factureert voor de hoeveelheid papier die gebruikt word. Op het huidige moment moet de klant handmatig de hoeveelheden doorgeven door te bellen naar Goedhart BV. Goedhart BV wil dit oplossen door een programma te creëren  waardoor de plotters die bij de klant staan automatisch data opstuurt van onder andere de hoeveelheid papier die gebruikt is en de status van de inkt cartridges. </w:t>
+      </w:r>
+    </w:p>
+    <w:p>
+      <w:pPr>
+        <w:pStyle w:val="Kop1"/>
+      </w:pPr>
+      <w:r>
+        <w:t>Projectdoelstelling</w:t>
+      </w:r>
+      <w:bookmarkEnd w:id="6"/>
     </w:p>
     <w:p>
       <w:pPr>
@@ -1468,136 +1479,14 @@
         <w:rPr>
           <w:i w:val="0"/>
         </w:rPr>
-        <w:t>Goedhart Repro BV verzorgt ook klanten met printers en plotters, deze worden op lease basis bij klanten geplaatst. Dit lease contract is opgesteld incl. papier en inkt vandaar dat het voor ons van groot belang is wat de printer en plotters hebben geproduceerd. Tevens kunnen wij de voorraden bij de klanten beperken. Er zijn nog geen tools die dit kunnen voor allerlei type plotters.</w:t>
+        <w:t>Goedhart BV zal niet meer de noodzaak hebben om klanten te bellen voor de opvraag van de meterstand in de geleasete plotters. De tellerstanden zullen automatisch binnenkomen bij Goedhart BV. Daarnaast is het mogelijk om te anticiperen wanneer er producten opgestuurd moeten worden zodat de plotters lopende gehouden kunnen worden, denk hierbij aan inkt cartridges.</w:t>
       </w:r>
     </w:p>
     <w:p>
       <w:pPr>
-        <w:pStyle w:val="SPLinfo"/>
-        <w:rPr>
-          <w:i w:val="0"/>
-        </w:rPr>
-      </w:pPr>
-      <w:r>
-        <w:rPr>
-          <w:i w:val="0"/>
-        </w:rPr>
-        <w:t xml:space="preserve">In de bestaande situatie dient de klant nog altijd handelingen te verrichten wat steeds tijd en aandacht vraagt. Klanten worden op het huidige moment nog gevraagd om handmatig de tellestanden van de bij hun geplaatste plotters te vermelden, Daarnaast moeten de klanten op het huidige moment zelf bellen wanneer de inkt cartridges leeg zijn of wanneer er een foutmelding tevoorschijn komt . Veel van deze handelingen zijn mogelijk niet langer nodig op het moment dat we op afstand machines kunnen uitlezen. Dit zal gedaan worden door de machine uit te lezen van een afstand, hiermee kunnen we tellerstanden, inkt cartridge inhoud en foutmeldingen zien terwijl we daarvoor niet op locatie hoeven te zijn. Daarmee kunnen we de toestellen beter beheren, kunnen we efficiënter werken en de kwaliteit van onze services voor de klant verhogen. </w:t>
-      </w:r>
-    </w:p>
-    <w:p>
-      <w:pPr>
-        <w:pStyle w:val="SPLinfo"/>
-        <w:rPr>
-          <w:i w:val="0"/>
-        </w:rPr>
-      </w:pPr>
-      <w:r>
-        <w:rPr>
-          <w:i w:val="0"/>
-        </w:rPr>
-        <w:t>De contactpersonen voor dit project zullen zijn: Geerten Vester (Projectleider), René van Aerle (Stagebegeleider), Werknemers van Goedhart Repro BV die verantwoordelijk zijn voor het registreren van de tellerstanden en klanten van Goedhart Repro BV.</w:t>
-      </w:r>
-    </w:p>
-    <w:p>
-      <w:pPr>
-        <w:pStyle w:val="SPLinfo"/>
-        <w:rPr>
-          <w:i w:val="0"/>
-        </w:rPr>
-      </w:pPr>
-      <w:r>
-        <w:rPr>
-          <w:i w:val="0"/>
-        </w:rPr>
-        <w:t>De afspraken van het project zullen gemaakt worden met: Geerten Vester en René van Aerle. Daarnaast zullen er potentieel afspraken kunnen worden aangepast of toegevoegd door klanten en werknemers van Goedhart Repro BV.</w:t>
-      </w:r>
-    </w:p>
-    <w:p>
-      <w:pPr>
-        <w:pStyle w:val="SPLinfo"/>
-        <w:rPr>
-          <w:i w:val="0"/>
-        </w:rPr>
-      </w:pPr>
-      <w:r>
-        <w:rPr>
-          <w:i w:val="0"/>
-        </w:rPr>
-        <w:t>Na verwachting zal de PVB ongeveer 6 weken duren, dit kan korter of langer worden aangezien er gecommuniceerd moet worden met de klanten.</w:t>
-      </w:r>
-    </w:p>
-    <w:p>
-      <w:pPr>
-        <w:pStyle w:val="SPLinfo"/>
-        <w:rPr>
-          <w:i w:val="0"/>
-        </w:rPr>
-      </w:pPr>
-      <w:r>
-        <w:rPr>
-          <w:i w:val="0"/>
-        </w:rPr>
-        <w:t>Dit is een totaalproduct waardoor er veel mogelijkheden zijn om het product te realiseren. Het is de bedoeling om het product te realiseren met zoveel mogelijke scenario’s te bereiken.</w:t>
-      </w:r>
-    </w:p>
-    <w:p>
-      <w:pPr>
-        <w:pStyle w:val="SPLinfo"/>
-        <w:rPr>
-          <w:i w:val="0"/>
-        </w:rPr>
-      </w:pPr>
-      <w:r>
-        <w:rPr>
-          <w:i w:val="0"/>
-        </w:rPr>
-        <w:t>Het is mogelijk dat de webpagina’s van de toestellen veranderen, daarom is het belangrijk dat het mogelijk is om makkelijk de parameters van de “Webscraping”  applicatie aan te kunnen passen. Daarnaast is moet er een mogelijkheid om nieuwe toestellen toe te voegen zodat er in de toekomst geen specialist hoeft te komen om dit te realiseren. Het product zal op een zogenaamde black box geplaatst worden bij de klant. Dit zal er voor zorgen dat het proces geautomatiseerd word.</w:t>
-      </w:r>
-    </w:p>
-    <w:p>
-      <w:pPr>
         <w:pStyle w:val="Kop1"/>
       </w:pPr>
-      <w:r>
-        <w:lastRenderedPageBreak/>
-        <w:t>Projectdoelstelling</w:t>
-      </w:r>
-      <w:bookmarkEnd w:id="6"/>
-    </w:p>
-    <w:p>
-      <w:pPr>
-        <w:pStyle w:val="SPLinfo"/>
-        <w:rPr>
-          <w:i w:val="0"/>
-        </w:rPr>
-      </w:pPr>
       <w:bookmarkStart w:id="7" w:name="_Toc29287576"/>
-      <w:r>
-        <w:rPr>
-          <w:i w:val="0"/>
-        </w:rPr>
-        <w:t>Het product zal een tool zijn waarmee van afstand tellerstanden en inkt niveaus automatisch uitgelezen zal worden en de data die hiermee word verkregen opgestuurd zal worden naar Goedhart Repro BV, hiermee kan Goedhart Repro BV beter en sneller anticiperen en factureren. De tool zal via meerdere manieren de data moeten kunnen versturen aangezien de mogelijkheden om data op te sturen per klant verschillen. De tool zou via een Applicatie of een Webpagina data moeten verkrijgen. Alle data zal verbonden zijn met het serienummer van het desbetreffende apparaat.</w:t>
-      </w:r>
-    </w:p>
-    <w:p>
-      <w:pPr>
-        <w:pStyle w:val="SPLinfo"/>
-        <w:rPr>
-          <w:i w:val="0"/>
-        </w:rPr>
-      </w:pPr>
-      <w:r>
-        <w:rPr>
-          <w:i w:val="0"/>
-        </w:rPr>
-        <w:t>De tool zal de data verkrijgen door data die op de web interface staat uit te lezen en dit daarna in een database die zich bevindt bij Goedhart Repro BV te verwerken. De manier van het verkrijgen van de data zal gedaan worden door middel van “Webscraping”. De “Webscraping” zal gedaan worden door een programma geschreven met Python of door een extern programma te gebruiken. Het voordeel van een extern programma is dat het onderhoud makkelijker zal maken. Nadat de data verkregen is zal dit opgestuurd moeten worden door middel van email of door bijvoorbeeld poort 443. Nadat de data binnen is word het verwerkt in een database en zal het verwerkt worden in het systeem van Goedhart Repro BV.</w:t>
-      </w:r>
-    </w:p>
-    <w:p>
-      <w:pPr>
-        <w:pStyle w:val="Kop1"/>
-      </w:pPr>
       <w:r>
         <w:t>Betrokkenen</w:t>
       </w:r>
@@ -1610,15 +1499,20 @@
         <w:tblLook w:val="04A0" w:firstRow="1" w:lastRow="0" w:firstColumn="1" w:lastColumn="0" w:noHBand="0" w:noVBand="1"/>
       </w:tblPr>
       <w:tblGrid>
-        <w:gridCol w:w="4531"/>
-        <w:gridCol w:w="4531"/>
+        <w:gridCol w:w="1900"/>
+        <w:gridCol w:w="2164"/>
+        <w:gridCol w:w="3438"/>
+        <w:gridCol w:w="1786"/>
       </w:tblGrid>
       <w:tr>
         <w:tc>
           <w:tcPr>
-            <w:tcW w:w="4531" w:type="dxa"/>
+            <w:tcW w:w="2303" w:type="dxa"/>
           </w:tcPr>
           <w:p>
+            <w:pPr>
+              <w:pStyle w:val="SPLinfo"/>
+            </w:pPr>
             <w:r>
               <w:t>Kurt Peeters</w:t>
             </w:r>
@@ -1626,11 +1520,40 @@
         </w:tc>
         <w:tc>
           <w:tcPr>
-            <w:tcW w:w="4531" w:type="dxa"/>
+            <w:tcW w:w="2303" w:type="dxa"/>
           </w:tcPr>
           <w:p>
+            <w:pPr>
+              <w:pStyle w:val="SPLinfo"/>
+            </w:pPr>
             <w:r>
               <w:t>Programmeur</w:t>
+            </w:r>
+          </w:p>
+        </w:tc>
+        <w:tc>
+          <w:tcPr>
+            <w:tcW w:w="2303" w:type="dxa"/>
+          </w:tcPr>
+          <w:p>
+            <w:pPr>
+              <w:pStyle w:val="SPLinfo"/>
+            </w:pPr>
+            <w:r>
+              <w:t>80805@roc-teraa.nl</w:t>
+            </w:r>
+          </w:p>
+        </w:tc>
+        <w:tc>
+          <w:tcPr>
+            <w:tcW w:w="2303" w:type="dxa"/>
+          </w:tcPr>
+          <w:p>
+            <w:pPr>
+              <w:pStyle w:val="SPLinfo"/>
+            </w:pPr>
+            <w:r>
+              <w:t>+31 (0) 6 55 01 02 70</w:t>
             </w:r>
           </w:p>
         </w:tc>
@@ -1638,21 +1561,53 @@
       <w:tr>
         <w:tc>
           <w:tcPr>
-            <w:tcW w:w="4531" w:type="dxa"/>
+            <w:tcW w:w="2303" w:type="dxa"/>
           </w:tcPr>
           <w:p>
+            <w:pPr>
+              <w:pStyle w:val="SPLinfo"/>
+            </w:pPr>
             <w:r>
-              <w:t>Rene van Aerle</w:t>
+              <w:t>Geerten Vester</w:t>
             </w:r>
           </w:p>
         </w:tc>
         <w:tc>
           <w:tcPr>
-            <w:tcW w:w="4531" w:type="dxa"/>
+            <w:tcW w:w="2303" w:type="dxa"/>
           </w:tcPr>
           <w:p>
+            <w:pPr>
+              <w:pStyle w:val="SPLinfo"/>
+            </w:pPr>
             <w:r>
-              <w:t>Stagebegeleider en ondersteuning</w:t>
+              <w:t>Projectleider</w:t>
+            </w:r>
+          </w:p>
+        </w:tc>
+        <w:tc>
+          <w:tcPr>
+            <w:tcW w:w="2303" w:type="dxa"/>
+          </w:tcPr>
+          <w:p>
+            <w:pPr>
+              <w:pStyle w:val="SPLinfo"/>
+            </w:pPr>
+            <w:r>
+              <w:t>geerten.vester@goedhartrepro.com</w:t>
+            </w:r>
+          </w:p>
+        </w:tc>
+        <w:tc>
+          <w:tcPr>
+            <w:tcW w:w="2303" w:type="dxa"/>
+          </w:tcPr>
+          <w:p>
+            <w:pPr>
+              <w:pStyle w:val="SPLinfo"/>
+            </w:pPr>
+            <w:r>
+              <w:t>-</w:t>
             </w:r>
           </w:p>
         </w:tc>
@@ -1660,27 +1615,68 @@
       <w:tr>
         <w:tc>
           <w:tcPr>
-            <w:tcW w:w="4531" w:type="dxa"/>
+            <w:tcW w:w="2303" w:type="dxa"/>
           </w:tcPr>
           <w:p>
+            <w:pPr>
+              <w:pStyle w:val="SPLinfo"/>
+            </w:pPr>
             <w:r>
-              <w:t>Geerten Vester</w:t>
+              <w:t>René van Aerle</w:t>
             </w:r>
           </w:p>
         </w:tc>
         <w:tc>
           <w:tcPr>
-            <w:tcW w:w="4531" w:type="dxa"/>
+            <w:tcW w:w="2303" w:type="dxa"/>
           </w:tcPr>
           <w:p>
+            <w:pPr>
+              <w:pStyle w:val="SPLinfo"/>
+            </w:pPr>
             <w:r>
-              <w:t>Projectleiding</w:t>
+              <w:t>Praktijkbegeleider</w:t>
+            </w:r>
+          </w:p>
+        </w:tc>
+        <w:tc>
+          <w:tcPr>
+            <w:tcW w:w="2303" w:type="dxa"/>
+          </w:tcPr>
+          <w:p>
+            <w:pPr>
+              <w:pStyle w:val="SPLinfo"/>
+            </w:pPr>
+            <w:hyperlink r:id="rId12" w:history="1">
+              <w:r>
+                <w:rPr>
+                  <w:rStyle w:val="Hyperlink"/>
+                </w:rPr>
+                <w:t>Rene.van.aerle@goedhart-its.com</w:t>
+              </w:r>
+            </w:hyperlink>
+          </w:p>
+        </w:tc>
+        <w:tc>
+          <w:tcPr>
+            <w:tcW w:w="2303" w:type="dxa"/>
+          </w:tcPr>
+          <w:p>
+            <w:pPr>
+              <w:pStyle w:val="SPLinfo"/>
+            </w:pPr>
+            <w:r>
+              <w:t>+31 (0) 6 51 21 61 93</w:t>
             </w:r>
           </w:p>
         </w:tc>
       </w:tr>
     </w:tbl>
-    <w:p/>
+    <w:p>
+      <w:pPr>
+        <w:pStyle w:val="SPLinfo"/>
+      </w:pPr>
+    </w:p>
     <w:p>
       <w:pPr>
         <w:pStyle w:val="Kop1"/>
@@ -1692,62 +1688,160 @@
       <w:bookmarkEnd w:id="8"/>
     </w:p>
     <w:p>
-      <w:r>
-        <w:t>Er zijn enkele benodigdheden om dit project te kunnen realiseren:</w:t>
+      <w:pPr>
+        <w:pStyle w:val="SPLinfo"/>
+      </w:pPr>
+      <w:r>
+        <w:t xml:space="preserve">In </w:t>
+      </w:r>
+      <w:r>
+        <w:t xml:space="preserve">deze paragraaf wordt een overzicht gegeven </w:t>
+      </w:r>
+      <w:r>
+        <w:t>welke inzet</w:t>
+      </w:r>
+      <w:r>
+        <w:t xml:space="preserve"> van personen</w:t>
+      </w:r>
+      <w:r>
+        <w:t xml:space="preserve"> en middelen nodig </w:t>
+      </w:r>
+      <w:r>
+        <w:t>is</w:t>
+      </w:r>
+      <w:r>
+        <w:t xml:space="preserve"> om de werkzaamheden binnen </w:t>
+      </w:r>
+      <w:r>
+        <w:t>de opdracht</w:t>
+      </w:r>
+      <w:r>
+        <w:t xml:space="preserve"> te kunnen verrichten. </w:t>
+      </w:r>
+      <w:r>
+        <w:t xml:space="preserve">Voorbeelden zijn: </w:t>
+      </w:r>
+      <w:r>
+        <w:t xml:space="preserve">kantoorartikelen, hardware, software, </w:t>
+      </w:r>
+      <w:r>
+        <w:t xml:space="preserve">gereedschappen/tools, verbindingen, </w:t>
+      </w:r>
+      <w:r>
+        <w:t>bes</w:t>
+      </w:r>
+      <w:r>
+        <w:t>chikbare ruimtes.</w:t>
       </w:r>
     </w:p>
     <w:p>
       <w:pPr>
-        <w:pStyle w:val="Lijstalinea"/>
+        <w:pStyle w:val="SPLinfo"/>
         <w:numPr>
           <w:ilvl w:val="0"/>
           <w:numId w:val="1"/>
         </w:numPr>
-      </w:pPr>
-      <w:r>
-        <w:t>Computer</w:t>
-      </w:r>
-      <w:r>
-        <w:t xml:space="preserve"> voor het programma</w:t>
+        <w:rPr>
+          <w:i w:val="0"/>
+        </w:rPr>
+      </w:pPr>
+      <w:r>
+        <w:rPr>
+          <w:i w:val="0"/>
+        </w:rPr>
+        <w:t>PC</w:t>
       </w:r>
     </w:p>
     <w:p>
       <w:pPr>
-        <w:pStyle w:val="Lijstalinea"/>
+        <w:pStyle w:val="SPLinfo"/>
         <w:numPr>
           <w:ilvl w:val="0"/>
           <w:numId w:val="1"/>
         </w:numPr>
-      </w:pPr>
-      <w:r>
-        <w:t>Plotter</w:t>
-      </w:r>
-      <w:r>
-        <w:t xml:space="preserve"> voor gegevens</w:t>
+        <w:rPr>
+          <w:i w:val="0"/>
+        </w:rPr>
+      </w:pPr>
+      <w:r>
+        <w:rPr>
+          <w:i w:val="0"/>
+        </w:rPr>
+        <w:t>Kantoor</w:t>
       </w:r>
     </w:p>
     <w:p>
       <w:pPr>
-        <w:pStyle w:val="Lijstalinea"/>
+        <w:pStyle w:val="SPLinfo"/>
         <w:numPr>
           <w:ilvl w:val="0"/>
           <w:numId w:val="1"/>
         </w:numPr>
-      </w:pPr>
-      <w:r>
-        <w:t>Internet verbinding</w:t>
+        <w:rPr>
+          <w:i w:val="0"/>
+          <w:lang w:val="en-US"/>
+        </w:rPr>
+      </w:pPr>
+      <w:r>
+        <w:rPr>
+          <w:i w:val="0"/>
+          <w:lang w:val="en-US"/>
+        </w:rPr>
+        <w:t xml:space="preserve">Software (Visual Studio Code, </w:t>
+      </w:r>
+      <w:proofErr w:type="spellStart"/>
+      <w:r>
+        <w:rPr>
+          <w:i w:val="0"/>
+          <w:lang w:val="en-US"/>
+        </w:rPr>
+        <w:t>Pycharm</w:t>
+      </w:r>
+      <w:proofErr w:type="spellEnd"/>
+      <w:r>
+        <w:rPr>
+          <w:i w:val="0"/>
+          <w:lang w:val="en-US"/>
+        </w:rPr>
+        <w:t>, Word)</w:t>
       </w:r>
     </w:p>
     <w:p>
       <w:pPr>
-        <w:pStyle w:val="Lijstalinea"/>
+        <w:pStyle w:val="SPLinfo"/>
         <w:numPr>
           <w:ilvl w:val="0"/>
           <w:numId w:val="1"/>
         </w:numPr>
-      </w:pPr>
-      <w:r>
-        <w:t>Een server waar de data is opgeslagen</w:t>
+        <w:rPr>
+          <w:i w:val="0"/>
+          <w:lang w:val="en-US"/>
+        </w:rPr>
+      </w:pPr>
+      <w:r>
+        <w:rPr>
+          <w:i w:val="0"/>
+          <w:lang w:val="en-US"/>
+        </w:rPr>
+        <w:t>Hardware (Plotters, Database)</w:t>
+      </w:r>
+    </w:p>
+    <w:p>
+      <w:pPr>
+        <w:pStyle w:val="SPLinfo"/>
+        <w:numPr>
+          <w:ilvl w:val="0"/>
+          <w:numId w:val="1"/>
+        </w:numPr>
+        <w:rPr>
+          <w:i w:val="0"/>
+        </w:rPr>
+      </w:pPr>
+      <w:r>
+        <w:rPr>
+          <w:i w:val="0"/>
+        </w:rPr>
+        <w:t>Connecties met klanten die de plotters leasen</w:t>
       </w:r>
     </w:p>
     <w:p>
@@ -1769,7 +1863,7 @@
         </w:numPr>
       </w:pPr>
       <w:r>
-        <w:t>Ontwerpen</w:t>
+        <w:t>Documentatie</w:t>
       </w:r>
     </w:p>
     <w:p>
@@ -1781,7 +1875,7 @@
         </w:numPr>
       </w:pPr>
       <w:r>
-        <w:t>Gesprekken</w:t>
+        <w:t>Ontwerpen</w:t>
       </w:r>
     </w:p>
     <w:p>
@@ -1793,6 +1887,7 @@
         </w:numPr>
       </w:pPr>
       <w:r>
+        <w:lastRenderedPageBreak/>
         <w:t>Programmeren</w:t>
       </w:r>
     </w:p>
@@ -1829,7 +1924,7 @@
         </w:numPr>
       </w:pPr>
       <w:r>
-        <w:t>Mailen</w:t>
+        <w:t>Communiceren</w:t>
       </w:r>
     </w:p>
     <w:p>
@@ -1843,82 +1938,27 @@
       <w:bookmarkEnd w:id="10"/>
     </w:p>
     <w:p>
-      <w:pPr>
-        <w:pStyle w:val="SPLinfo"/>
-      </w:pPr>
-      <w:r>
-        <w:t>In deze paragraaf wordt beschreven wat er níet wordt gedaan binnen het project. Voorbeelden zijn: uitbreiding van de tijdsduur of inzet, reële koppelingen met de buitenwereld zoals met iDeal</w:t>
-      </w:r>
-      <w:r>
-        <w:t>.</w:t>
+      <w:r>
+        <w:t xml:space="preserve">Een complete netwerk scan word niet gedaan aangezien dit het gescande netwerk zodanig belast dat </w:t>
+      </w:r>
+      <w:r>
+        <w:t>dit de kwaliteit van het netwerk beïnvloed. Daarnaast zal een netwerk scan ook problemen opleveren met netwerkbeheerders aangezien dit als een veiligheidsprobleem gezien zal worden.</w:t>
       </w:r>
     </w:p>
     <w:p>
-      <w:pPr>
-        <w:pStyle w:val="SPLinfo"/>
-        <w:rPr>
-          <w:i w:val="0"/>
-          <w:iCs/>
-        </w:rPr>
-      </w:pPr>
-      <w:r>
-        <w:rPr>
-          <w:i w:val="0"/>
-          <w:iCs/>
-        </w:rPr>
-        <w:t>Netwerk scans zullen niet uitgevoerd worden vanwege belasting en veiligheid van het netwerk.</w:t>
+      <w:r>
+        <w:t>Interne software aanpassingen in de plotters is niet wenselijk aangezien hier geen kennis over is en dit potentieel problemen veroorzaakt met de plotters.</w:t>
       </w:r>
     </w:p>
     <w:p>
       <w:pPr>
-        <w:pStyle w:val="SPLinfo"/>
-        <w:rPr>
-          <w:i w:val="0"/>
-          <w:iCs/>
-        </w:rPr>
-      </w:pPr>
-    </w:p>
-    <w:p>
-      <w:pPr>
-        <w:pStyle w:val="SPLinfo"/>
-        <w:rPr>
-          <w:i w:val="0"/>
-          <w:iCs/>
-        </w:rPr>
-      </w:pPr>
-    </w:p>
-    <w:p>
-      <w:pPr>
         <w:pStyle w:val="Kop1"/>
       </w:pPr>
       <w:bookmarkStart w:id="11" w:name="_Toc29287580"/>
       <w:r>
-        <w:lastRenderedPageBreak/>
         <w:t>Planning</w:t>
       </w:r>
       <w:bookmarkEnd w:id="11"/>
-    </w:p>
-    <w:p>
-      <w:pPr>
-        <w:pStyle w:val="SPLinfo"/>
-      </w:pPr>
-      <w:r>
-        <w:t>In deze paragraaf wordt de takenlijst chronologisch opgenomen. Daarbij wordt vermeld hoe lang een taak duurt en wanneer en door wie een taak wordt uitgevoerd. De planning mag als een afbeelding worden opgenomen of er mag worden verwezen naar de strokenplanning (</w:t>
-      </w:r>
-      <w:r>
-        <w:t>Excel</w:t>
-      </w:r>
-      <w:r>
-        <w:t>).</w:t>
-      </w:r>
-    </w:p>
-    <w:p>
-      <w:pPr>
-        <w:pStyle w:val="SPLinfo"/>
-      </w:pPr>
-      <w:r>
-        <w:t>---</w:t>
-      </w:r>
     </w:p>
     <w:p>
       <w:pPr>
@@ -1930,14 +1970,75 @@
         </w:rPr>
       </w:pPr>
       <w:r>
-        <w:br w:type="page"/>
+        <w:rPr>
+          <w:rFonts w:asciiTheme="majorHAnsi" w:eastAsiaTheme="majorEastAsia" w:hAnsiTheme="majorHAnsi" w:cstheme="majorBidi"/>
+          <w:color w:val="2F5496" w:themeColor="accent1" w:themeShade="BF"/>
+          <w:sz w:val="32"/>
+          <w:szCs w:val="32"/>
+        </w:rPr>
+        <w:object w:dxaOrig="9310" w:dyaOrig="6701" w14:anchorId="0DF3CF72">
+          <v:shapetype id="_x0000_t75" coordsize="21600,21600" o:spt="75" o:preferrelative="t" path="m@4@5l@4@11@9@11@9@5xe" filled="f" stroked="f">
+            <v:stroke joinstyle="miter"/>
+            <v:formulas>
+              <v:f eqn="if lineDrawn pixelLineWidth 0"/>
+              <v:f eqn="sum @0 1 0"/>
+              <v:f eqn="sum 0 0 @1"/>
+              <v:f eqn="prod @2 1 2"/>
+              <v:f eqn="prod @3 21600 pixelWidth"/>
+              <v:f eqn="prod @3 21600 pixelHeight"/>
+              <v:f eqn="sum @0 0 1"/>
+              <v:f eqn="prod @6 1 2"/>
+              <v:f eqn="prod @7 21600 pixelWidth"/>
+              <v:f eqn="sum @8 21600 0"/>
+              <v:f eqn="prod @7 21600 pixelHeight"/>
+              <v:f eqn="sum @10 21600 0"/>
+            </v:formulas>
+            <v:path o:extrusionok="f" gradientshapeok="t" o:connecttype="rect"/>
+            <o:lock v:ext="edit" aspectratio="t"/>
+          </v:shapetype>
+          <v:shape id="_x0000_i1025" type="#_x0000_t75" style="width:465.3pt;height:334.85pt" o:ole="">
+            <v:imagedata r:id="rId13" o:title=""/>
+          </v:shape>
+          <o:OLEObject Type="Embed" ProgID="Excel.Sheet.12" ShapeID="_x0000_i1025" DrawAspect="Content" ObjectID="_1681711135" r:id="rId14"/>
+        </w:object>
+      </w:r>
+      <w:r>
+        <w:rPr>
+          <w:rFonts w:asciiTheme="majorHAnsi" w:eastAsiaTheme="majorEastAsia" w:hAnsiTheme="majorHAnsi" w:cstheme="majorBidi"/>
+          <w:color w:val="2F5496" w:themeColor="accent1" w:themeShade="BF"/>
+          <w:sz w:val="32"/>
+          <w:szCs w:val="32"/>
+        </w:rPr>
+        <w:br/>
       </w:r>
     </w:p>
     <w:p>
       <w:pPr>
+        <w:rPr>
+          <w:rFonts w:asciiTheme="majorHAnsi" w:eastAsiaTheme="majorEastAsia" w:hAnsiTheme="majorHAnsi" w:cstheme="majorBidi"/>
+          <w:color w:val="2F5496" w:themeColor="accent1" w:themeShade="BF"/>
+          <w:sz w:val="32"/>
+          <w:szCs w:val="32"/>
+        </w:rPr>
+      </w:pPr>
+    </w:p>
+    <w:p>
+      <w:pPr>
+        <w:rPr>
+          <w:rFonts w:asciiTheme="majorHAnsi" w:eastAsiaTheme="majorEastAsia" w:hAnsiTheme="majorHAnsi" w:cstheme="majorBidi"/>
+          <w:color w:val="2F5496" w:themeColor="accent1" w:themeShade="BF"/>
+          <w:sz w:val="32"/>
+          <w:szCs w:val="32"/>
+        </w:rPr>
+      </w:pPr>
+      <w:bookmarkStart w:id="12" w:name="_GoBack"/>
+      <w:bookmarkEnd w:id="12"/>
+    </w:p>
+    <w:p>
+      <w:pPr>
         <w:pStyle w:val="Kop1"/>
       </w:pPr>
-      <w:bookmarkStart w:id="12" w:name="_Toc29287581"/>
+      <w:bookmarkStart w:id="13" w:name="_Toc29287581"/>
       <w:r>
         <w:lastRenderedPageBreak/>
         <w:t>A</w:t>
@@ -1945,7 +2046,7 @@
       <w:r>
         <w:t>kkoord opdrachtgever</w:t>
       </w:r>
-      <w:bookmarkEnd w:id="12"/>
+      <w:bookmarkEnd w:id="13"/>
     </w:p>
     <w:tbl>
       <w:tblPr>
@@ -2048,10 +2149,10 @@
       </w:pPr>
     </w:p>
     <w:sectPr>
-      <w:headerReference w:type="default" r:id="rId11"/>
-      <w:footerReference w:type="even" r:id="rId12"/>
-      <w:footerReference w:type="default" r:id="rId13"/>
-      <w:footerReference w:type="first" r:id="rId14"/>
+      <w:headerReference w:type="default" r:id="rId15"/>
+      <w:footerReference w:type="even" r:id="rId16"/>
+      <w:footerReference w:type="default" r:id="rId17"/>
+      <w:footerReference w:type="first" r:id="rId18"/>
       <w:pgSz w:w="11906" w:h="16838"/>
       <w:pgMar w:top="1417" w:right="1417" w:bottom="1417" w:left="1417" w:header="708" w:footer="708" w:gutter="0"/>
       <w:cols w:space="708"/>
@@ -2062,7 +2163,7 @@
 </file>
 
 <file path=word/endnotes.xml><?xml version="1.0" encoding="utf-8"?>
-<w:endnotes xmlns:wpc="http://schemas.microsoft.com/office/word/2010/wordprocessingCanvas" xmlns:cx="http://schemas.microsoft.com/office/drawing/2014/chartex" xmlns:cx1="http://schemas.microsoft.com/office/drawing/2015/9/8/chartex" xmlns:cx2="http://schemas.microsoft.com/office/drawing/2015/10/21/chartex" xmlns:cx3="http://schemas.microsoft.com/office/drawing/2016/5/9/chartex" xmlns:cx4="http://schemas.microsoft.com/office/drawing/2016/5/10/chartex" xmlns:cx5="http://schemas.microsoft.com/office/drawing/2016/5/11/chartex" xmlns:cx6="http://schemas.microsoft.com/office/drawing/2016/5/12/chartex" xmlns:cx7="http://schemas.microsoft.com/office/drawing/2016/5/13/chartex" xmlns:cx8="http://schemas.microsoft.com/office/drawing/2016/5/14/chartex" xmlns:mc="http://schemas.openxmlformats.org/markup-compatibility/2006" xmlns:aink="http://schemas.microsoft.com/office/drawing/2016/ink" xmlns:am3d="http://schemas.microsoft.com/office/drawing/2017/model3d" xmlns:o="urn:schemas-microsoft-com:office:office" xmlns:r="http://schemas.openxmlformats.org/officeDocument/2006/relationships" xmlns:m="http://schemas.openxmlformats.org/officeDocument/2006/math" xmlns:v="urn:schemas-microsoft-com:vml" xmlns:wp14="http://schemas.microsoft.com/office/word/2010/wordprocessingDrawing" xmlns:wp="http://schemas.openxmlformats.org/drawingml/2006/wordprocessingDrawing" xmlns:w10="urn:schemas-microsoft-com:office:word" xmlns:w="http://schemas.openxmlformats.org/wordprocessingml/2006/main" xmlns:w14="http://schemas.microsoft.com/office/word/2010/wordml" xmlns:w15="http://schemas.microsoft.com/office/word/2012/wordml" xmlns:w16cex="http://schemas.microsoft.com/office/word/2018/wordml/cex" xmlns:w16cid="http://schemas.microsoft.com/office/word/2016/wordml/cid" xmlns:w16="http://schemas.microsoft.com/office/word/2018/wordml" xmlns:w16se="http://schemas.microsoft.com/office/word/2015/wordml/symex" xmlns:wpg="http://schemas.microsoft.com/office/word/2010/wordprocessingGroup" xmlns:wpi="http://schemas.microsoft.com/office/word/2010/wordprocessingInk" xmlns:wne="http://schemas.microsoft.com/office/word/2006/wordml" xmlns:wps="http://schemas.microsoft.com/office/word/2010/wordprocessingShape" mc:Ignorable="w14 w15 w16se w16cid w16 w16cex wp14">
+<w:endnotes xmlns:wpc="http://schemas.microsoft.com/office/word/2010/wordprocessingCanvas" xmlns:mc="http://schemas.openxmlformats.org/markup-compatibility/2006" xmlns:o="urn:schemas-microsoft-com:office:office" xmlns:r="http://schemas.openxmlformats.org/officeDocument/2006/relationships" xmlns:m="http://schemas.openxmlformats.org/officeDocument/2006/math" xmlns:v="urn:schemas-microsoft-com:vml" xmlns:wp14="http://schemas.microsoft.com/office/word/2010/wordprocessingDrawing" xmlns:wp="http://schemas.openxmlformats.org/drawingml/2006/wordprocessingDrawing" xmlns:w10="urn:schemas-microsoft-com:office:word" xmlns:w="http://schemas.openxmlformats.org/wordprocessingml/2006/main" xmlns:w14="http://schemas.microsoft.com/office/word/2010/wordml" xmlns:wpg="http://schemas.microsoft.com/office/word/2010/wordprocessingGroup" xmlns:wpi="http://schemas.microsoft.com/office/word/2010/wordprocessingInk" xmlns:wne="http://schemas.microsoft.com/office/word/2006/wordml" xmlns:wps="http://schemas.microsoft.com/office/word/2010/wordprocessingShape" mc:Ignorable="w14 wp14">
   <w:endnote w:type="separator" w:id="-1">
     <w:p>
       <w:pPr>
@@ -2087,7 +2188,7 @@
 </file>
 
 <file path=word/footer1.xml><?xml version="1.0" encoding="utf-8"?>
-<w:ftr xmlns:wpc="http://schemas.microsoft.com/office/word/2010/wordprocessingCanvas" xmlns:cx="http://schemas.microsoft.com/office/drawing/2014/chartex" xmlns:cx1="http://schemas.microsoft.com/office/drawing/2015/9/8/chartex" xmlns:cx2="http://schemas.microsoft.com/office/drawing/2015/10/21/chartex" xmlns:cx3="http://schemas.microsoft.com/office/drawing/2016/5/9/chartex" xmlns:cx4="http://schemas.microsoft.com/office/drawing/2016/5/10/chartex" xmlns:cx5="http://schemas.microsoft.com/office/drawing/2016/5/11/chartex" xmlns:cx6="http://schemas.microsoft.com/office/drawing/2016/5/12/chartex" xmlns:cx7="http://schemas.microsoft.com/office/drawing/2016/5/13/chartex" xmlns:cx8="http://schemas.microsoft.com/office/drawing/2016/5/14/chartex" xmlns:mc="http://schemas.openxmlformats.org/markup-compatibility/2006" xmlns:aink="http://schemas.microsoft.com/office/drawing/2016/ink" xmlns:am3d="http://schemas.microsoft.com/office/drawing/2017/model3d" xmlns:o="urn:schemas-microsoft-com:office:office" xmlns:r="http://schemas.openxmlformats.org/officeDocument/2006/relationships" xmlns:m="http://schemas.openxmlformats.org/officeDocument/2006/math" xmlns:v="urn:schemas-microsoft-com:vml" xmlns:wp14="http://schemas.microsoft.com/office/word/2010/wordprocessingDrawing" xmlns:wp="http://schemas.openxmlformats.org/drawingml/2006/wordprocessingDrawing" xmlns:w10="urn:schemas-microsoft-com:office:word" xmlns:w="http://schemas.openxmlformats.org/wordprocessingml/2006/main" xmlns:w14="http://schemas.microsoft.com/office/word/2010/wordml" xmlns:w15="http://schemas.microsoft.com/office/word/2012/wordml" xmlns:w16cex="http://schemas.microsoft.com/office/word/2018/wordml/cex" xmlns:w16cid="http://schemas.microsoft.com/office/word/2016/wordml/cid" xmlns:w16="http://schemas.microsoft.com/office/word/2018/wordml" xmlns:w16se="http://schemas.microsoft.com/office/word/2015/wordml/symex" xmlns:wpg="http://schemas.microsoft.com/office/word/2010/wordprocessingGroup" xmlns:wpi="http://schemas.microsoft.com/office/word/2010/wordprocessingInk" xmlns:wne="http://schemas.microsoft.com/office/word/2006/wordml" xmlns:wps="http://schemas.microsoft.com/office/word/2010/wordprocessingShape" mc:Ignorable="w14 w15 w16se w16cid w16 w16cex wp14">
+<w:ftr xmlns:wpc="http://schemas.microsoft.com/office/word/2010/wordprocessingCanvas" xmlns:mc="http://schemas.openxmlformats.org/markup-compatibility/2006" xmlns:o="urn:schemas-microsoft-com:office:office" xmlns:r="http://schemas.openxmlformats.org/officeDocument/2006/relationships" xmlns:m="http://schemas.openxmlformats.org/officeDocument/2006/math" xmlns:v="urn:schemas-microsoft-com:vml" xmlns:wp14="http://schemas.microsoft.com/office/word/2010/wordprocessingDrawing" xmlns:wp="http://schemas.openxmlformats.org/drawingml/2006/wordprocessingDrawing" xmlns:w10="urn:schemas-microsoft-com:office:word" xmlns:w="http://schemas.openxmlformats.org/wordprocessingml/2006/main" xmlns:w14="http://schemas.microsoft.com/office/word/2010/wordml" xmlns:wpg="http://schemas.microsoft.com/office/word/2010/wordprocessingGroup" xmlns:wpi="http://schemas.microsoft.com/office/word/2010/wordprocessingInk" xmlns:wne="http://schemas.microsoft.com/office/word/2006/wordml" xmlns:wps="http://schemas.microsoft.com/office/word/2010/wordprocessingShape" mc:Ignorable="w14 wp14">
   <w:p>
     <w:pPr>
       <w:pStyle w:val="Voettekst"/>
@@ -2248,7 +2349,7 @@
         </mc:Choice>
         <mc:Fallback>
           <w:pict>
-            <v:shapetype w14:anchorId="473B4C29" id="_x0000_t202" coordsize="21600,21600" o:spt="202" path="m,l,21600r21600,l21600,xe">
+            <v:shapetype id="_x0000_t202" coordsize="21600,21600" o:spt="202" path="m,l,21600r21600,l21600,xe">
               <v:stroke joinstyle="miter"/>
               <v:path gradientshapeok="t" o:connecttype="rect"/>
             </v:shapetype>
@@ -2453,7 +2554,7 @@
 </file>
 
 <file path=word/footer2.xml><?xml version="1.0" encoding="utf-8"?>
-<w:ftr xmlns:wpc="http://schemas.microsoft.com/office/word/2010/wordprocessingCanvas" xmlns:cx="http://schemas.microsoft.com/office/drawing/2014/chartex" xmlns:cx1="http://schemas.microsoft.com/office/drawing/2015/9/8/chartex" xmlns:cx2="http://schemas.microsoft.com/office/drawing/2015/10/21/chartex" xmlns:cx3="http://schemas.microsoft.com/office/drawing/2016/5/9/chartex" xmlns:cx4="http://schemas.microsoft.com/office/drawing/2016/5/10/chartex" xmlns:cx5="http://schemas.microsoft.com/office/drawing/2016/5/11/chartex" xmlns:cx6="http://schemas.microsoft.com/office/drawing/2016/5/12/chartex" xmlns:cx7="http://schemas.microsoft.com/office/drawing/2016/5/13/chartex" xmlns:cx8="http://schemas.microsoft.com/office/drawing/2016/5/14/chartex" xmlns:mc="http://schemas.openxmlformats.org/markup-compatibility/2006" xmlns:aink="http://schemas.microsoft.com/office/drawing/2016/ink" xmlns:am3d="http://schemas.microsoft.com/office/drawing/2017/model3d" xmlns:o="urn:schemas-microsoft-com:office:office" xmlns:r="http://schemas.openxmlformats.org/officeDocument/2006/relationships" xmlns:m="http://schemas.openxmlformats.org/officeDocument/2006/math" xmlns:v="urn:schemas-microsoft-com:vml" xmlns:wp14="http://schemas.microsoft.com/office/word/2010/wordprocessingDrawing" xmlns:wp="http://schemas.openxmlformats.org/drawingml/2006/wordprocessingDrawing" xmlns:w10="urn:schemas-microsoft-com:office:word" xmlns:w="http://schemas.openxmlformats.org/wordprocessingml/2006/main" xmlns:w14="http://schemas.microsoft.com/office/word/2010/wordml" xmlns:w15="http://schemas.microsoft.com/office/word/2012/wordml" xmlns:w16cex="http://schemas.microsoft.com/office/word/2018/wordml/cex" xmlns:w16cid="http://schemas.microsoft.com/office/word/2016/wordml/cid" xmlns:w16="http://schemas.microsoft.com/office/word/2018/wordml" xmlns:w16se="http://schemas.microsoft.com/office/word/2015/wordml/symex" xmlns:wpg="http://schemas.microsoft.com/office/word/2010/wordprocessingGroup" xmlns:wpi="http://schemas.microsoft.com/office/word/2010/wordprocessingInk" xmlns:wne="http://schemas.microsoft.com/office/word/2006/wordml" xmlns:wps="http://schemas.microsoft.com/office/word/2010/wordprocessingShape" mc:Ignorable="w14 w15 w16se w16cid w16 w16cex wp14">
+<w:ftr xmlns:wpc="http://schemas.microsoft.com/office/word/2010/wordprocessingCanvas" xmlns:mc="http://schemas.openxmlformats.org/markup-compatibility/2006" xmlns:o="urn:schemas-microsoft-com:office:office" xmlns:r="http://schemas.openxmlformats.org/officeDocument/2006/relationships" xmlns:m="http://schemas.openxmlformats.org/officeDocument/2006/math" xmlns:v="urn:schemas-microsoft-com:vml" xmlns:wp14="http://schemas.microsoft.com/office/word/2010/wordprocessingDrawing" xmlns:wp="http://schemas.openxmlformats.org/drawingml/2006/wordprocessingDrawing" xmlns:w10="urn:schemas-microsoft-com:office:word" xmlns:w="http://schemas.openxmlformats.org/wordprocessingml/2006/main" xmlns:w14="http://schemas.microsoft.com/office/word/2010/wordml" xmlns:wpg="http://schemas.microsoft.com/office/word/2010/wordprocessingGroup" xmlns:wpi="http://schemas.microsoft.com/office/word/2010/wordprocessingInk" xmlns:wne="http://schemas.microsoft.com/office/word/2006/wordml" xmlns:wps="http://schemas.microsoft.com/office/word/2010/wordprocessingShape" mc:Ignorable="w14 wp14">
   <w:p>
     <w:pPr>
       <w:pStyle w:val="Voettekst"/>
@@ -2564,7 +2665,7 @@
             <w:sz w:val="16"/>
             <w:szCs w:val="16"/>
           </w:rPr>
-          <w:t>5</w:t>
+          <w:t>6</w:t>
         </w:r>
         <w:r>
           <w:rPr>
@@ -2612,7 +2713,7 @@
             <w:sz w:val="16"/>
             <w:szCs w:val="16"/>
           </w:rPr>
-          <w:t>5</w:t>
+          <w:t>6</w:t>
         </w:r>
         <w:r>
           <w:rPr>
@@ -2629,7 +2730,7 @@
 </file>
 
 <file path=word/footer3.xml><?xml version="1.0" encoding="utf-8"?>
-<w:ftr xmlns:wpc="http://schemas.microsoft.com/office/word/2010/wordprocessingCanvas" xmlns:cx="http://schemas.microsoft.com/office/drawing/2014/chartex" xmlns:cx1="http://schemas.microsoft.com/office/drawing/2015/9/8/chartex" xmlns:cx2="http://schemas.microsoft.com/office/drawing/2015/10/21/chartex" xmlns:cx3="http://schemas.microsoft.com/office/drawing/2016/5/9/chartex" xmlns:cx4="http://schemas.microsoft.com/office/drawing/2016/5/10/chartex" xmlns:cx5="http://schemas.microsoft.com/office/drawing/2016/5/11/chartex" xmlns:cx6="http://schemas.microsoft.com/office/drawing/2016/5/12/chartex" xmlns:cx7="http://schemas.microsoft.com/office/drawing/2016/5/13/chartex" xmlns:cx8="http://schemas.microsoft.com/office/drawing/2016/5/14/chartex" xmlns:mc="http://schemas.openxmlformats.org/markup-compatibility/2006" xmlns:aink="http://schemas.microsoft.com/office/drawing/2016/ink" xmlns:am3d="http://schemas.microsoft.com/office/drawing/2017/model3d" xmlns:o="urn:schemas-microsoft-com:office:office" xmlns:r="http://schemas.openxmlformats.org/officeDocument/2006/relationships" xmlns:m="http://schemas.openxmlformats.org/officeDocument/2006/math" xmlns:v="urn:schemas-microsoft-com:vml" xmlns:wp14="http://schemas.microsoft.com/office/word/2010/wordprocessingDrawing" xmlns:wp="http://schemas.openxmlformats.org/drawingml/2006/wordprocessingDrawing" xmlns:w10="urn:schemas-microsoft-com:office:word" xmlns:w="http://schemas.openxmlformats.org/wordprocessingml/2006/main" xmlns:w14="http://schemas.microsoft.com/office/word/2010/wordml" xmlns:w15="http://schemas.microsoft.com/office/word/2012/wordml" xmlns:w16cex="http://schemas.microsoft.com/office/word/2018/wordml/cex" xmlns:w16cid="http://schemas.microsoft.com/office/word/2016/wordml/cid" xmlns:w16="http://schemas.microsoft.com/office/word/2018/wordml" xmlns:w16se="http://schemas.microsoft.com/office/word/2015/wordml/symex" xmlns:wpg="http://schemas.microsoft.com/office/word/2010/wordprocessingGroup" xmlns:wpi="http://schemas.microsoft.com/office/word/2010/wordprocessingInk" xmlns:wne="http://schemas.microsoft.com/office/word/2006/wordml" xmlns:wps="http://schemas.microsoft.com/office/word/2010/wordprocessingShape" mc:Ignorable="w14 w15 w16se w16cid w16 w16cex wp14">
+<w:ftr xmlns:wpc="http://schemas.microsoft.com/office/word/2010/wordprocessingCanvas" xmlns:mc="http://schemas.openxmlformats.org/markup-compatibility/2006" xmlns:o="urn:schemas-microsoft-com:office:office" xmlns:r="http://schemas.openxmlformats.org/officeDocument/2006/relationships" xmlns:m="http://schemas.openxmlformats.org/officeDocument/2006/math" xmlns:v="urn:schemas-microsoft-com:vml" xmlns:wp14="http://schemas.microsoft.com/office/word/2010/wordprocessingDrawing" xmlns:wp="http://schemas.openxmlformats.org/drawingml/2006/wordprocessingDrawing" xmlns:w10="urn:schemas-microsoft-com:office:word" xmlns:w="http://schemas.openxmlformats.org/wordprocessingml/2006/main" xmlns:w14="http://schemas.microsoft.com/office/word/2010/wordml" xmlns:wpg="http://schemas.microsoft.com/office/word/2010/wordprocessingGroup" xmlns:wpi="http://schemas.microsoft.com/office/word/2010/wordprocessingInk" xmlns:wne="http://schemas.microsoft.com/office/word/2006/wordml" xmlns:wps="http://schemas.microsoft.com/office/word/2010/wordprocessingShape" mc:Ignorable="w14 wp14">
   <w:p>
     <w:pPr>
       <w:pStyle w:val="Voettekst"/>
@@ -2784,7 +2885,7 @@
         </mc:Choice>
         <mc:Fallback>
           <w:pict>
-            <v:shapetype w14:anchorId="2697A79F" id="_x0000_t202" coordsize="21600,21600" o:spt="202" path="m,l,21600r21600,l21600,xe">
+            <v:shapetype id="_x0000_t202" coordsize="21600,21600" o:spt="202" path="m,l,21600r21600,l21600,xe">
               <v:stroke joinstyle="miter"/>
               <v:path gradientshapeok="t" o:connecttype="rect"/>
             </v:shapetype>
@@ -2886,7 +2987,7 @@
 </file>
 
 <file path=word/footnotes.xml><?xml version="1.0" encoding="utf-8"?>
-<w:footnotes xmlns:wpc="http://schemas.microsoft.com/office/word/2010/wordprocessingCanvas" xmlns:cx="http://schemas.microsoft.com/office/drawing/2014/chartex" xmlns:cx1="http://schemas.microsoft.com/office/drawing/2015/9/8/chartex" xmlns:cx2="http://schemas.microsoft.com/office/drawing/2015/10/21/chartex" xmlns:cx3="http://schemas.microsoft.com/office/drawing/2016/5/9/chartex" xmlns:cx4="http://schemas.microsoft.com/office/drawing/2016/5/10/chartex" xmlns:cx5="http://schemas.microsoft.com/office/drawing/2016/5/11/chartex" xmlns:cx6="http://schemas.microsoft.com/office/drawing/2016/5/12/chartex" xmlns:cx7="http://schemas.microsoft.com/office/drawing/2016/5/13/chartex" xmlns:cx8="http://schemas.microsoft.com/office/drawing/2016/5/14/chartex" xmlns:mc="http://schemas.openxmlformats.org/markup-compatibility/2006" xmlns:aink="http://schemas.microsoft.com/office/drawing/2016/ink" xmlns:am3d="http://schemas.microsoft.com/office/drawing/2017/model3d" xmlns:o="urn:schemas-microsoft-com:office:office" xmlns:r="http://schemas.openxmlformats.org/officeDocument/2006/relationships" xmlns:m="http://schemas.openxmlformats.org/officeDocument/2006/math" xmlns:v="urn:schemas-microsoft-com:vml" xmlns:wp14="http://schemas.microsoft.com/office/word/2010/wordprocessingDrawing" xmlns:wp="http://schemas.openxmlformats.org/drawingml/2006/wordprocessingDrawing" xmlns:w10="urn:schemas-microsoft-com:office:word" xmlns:w="http://schemas.openxmlformats.org/wordprocessingml/2006/main" xmlns:w14="http://schemas.microsoft.com/office/word/2010/wordml" xmlns:w15="http://schemas.microsoft.com/office/word/2012/wordml" xmlns:w16cex="http://schemas.microsoft.com/office/word/2018/wordml/cex" xmlns:w16cid="http://schemas.microsoft.com/office/word/2016/wordml/cid" xmlns:w16="http://schemas.microsoft.com/office/word/2018/wordml" xmlns:w16se="http://schemas.microsoft.com/office/word/2015/wordml/symex" xmlns:wpg="http://schemas.microsoft.com/office/word/2010/wordprocessingGroup" xmlns:wpi="http://schemas.microsoft.com/office/word/2010/wordprocessingInk" xmlns:wne="http://schemas.microsoft.com/office/word/2006/wordml" xmlns:wps="http://schemas.microsoft.com/office/word/2010/wordprocessingShape" mc:Ignorable="w14 w15 w16se w16cid w16 w16cex wp14">
+<w:footnotes xmlns:wpc="http://schemas.microsoft.com/office/word/2010/wordprocessingCanvas" xmlns:mc="http://schemas.openxmlformats.org/markup-compatibility/2006" xmlns:o="urn:schemas-microsoft-com:office:office" xmlns:r="http://schemas.openxmlformats.org/officeDocument/2006/relationships" xmlns:m="http://schemas.openxmlformats.org/officeDocument/2006/math" xmlns:v="urn:schemas-microsoft-com:vml" xmlns:wp14="http://schemas.microsoft.com/office/word/2010/wordprocessingDrawing" xmlns:wp="http://schemas.openxmlformats.org/drawingml/2006/wordprocessingDrawing" xmlns:w10="urn:schemas-microsoft-com:office:word" xmlns:w="http://schemas.openxmlformats.org/wordprocessingml/2006/main" xmlns:w14="http://schemas.microsoft.com/office/word/2010/wordml" xmlns:wpg="http://schemas.microsoft.com/office/word/2010/wordprocessingGroup" xmlns:wpi="http://schemas.microsoft.com/office/word/2010/wordprocessingInk" xmlns:wne="http://schemas.microsoft.com/office/word/2006/wordml" xmlns:wps="http://schemas.microsoft.com/office/word/2010/wordprocessingShape" mc:Ignorable="w14 wp14">
   <w:footnote w:type="separator" w:id="-1">
     <w:p>
       <w:pPr>
@@ -2911,7 +3012,7 @@
 </file>
 
 <file path=word/header1.xml><?xml version="1.0" encoding="utf-8"?>
-<w:hdr xmlns:wpc="http://schemas.microsoft.com/office/word/2010/wordprocessingCanvas" xmlns:cx="http://schemas.microsoft.com/office/drawing/2014/chartex" xmlns:cx1="http://schemas.microsoft.com/office/drawing/2015/9/8/chartex" xmlns:cx2="http://schemas.microsoft.com/office/drawing/2015/10/21/chartex" xmlns:cx3="http://schemas.microsoft.com/office/drawing/2016/5/9/chartex" xmlns:cx4="http://schemas.microsoft.com/office/drawing/2016/5/10/chartex" xmlns:cx5="http://schemas.microsoft.com/office/drawing/2016/5/11/chartex" xmlns:cx6="http://schemas.microsoft.com/office/drawing/2016/5/12/chartex" xmlns:cx7="http://schemas.microsoft.com/office/drawing/2016/5/13/chartex" xmlns:cx8="http://schemas.microsoft.com/office/drawing/2016/5/14/chartex" xmlns:mc="http://schemas.openxmlformats.org/markup-compatibility/2006" xmlns:aink="http://schemas.microsoft.com/office/drawing/2016/ink" xmlns:am3d="http://schemas.microsoft.com/office/drawing/2017/model3d" xmlns:o="urn:schemas-microsoft-com:office:office" xmlns:r="http://schemas.openxmlformats.org/officeDocument/2006/relationships" xmlns:m="http://schemas.openxmlformats.org/officeDocument/2006/math" xmlns:v="urn:schemas-microsoft-com:vml" xmlns:wp14="http://schemas.microsoft.com/office/word/2010/wordprocessingDrawing" xmlns:wp="http://schemas.openxmlformats.org/drawingml/2006/wordprocessingDrawing" xmlns:w10="urn:schemas-microsoft-com:office:word" xmlns:w="http://schemas.openxmlformats.org/wordprocessingml/2006/main" xmlns:w14="http://schemas.microsoft.com/office/word/2010/wordml" xmlns:w15="http://schemas.microsoft.com/office/word/2012/wordml" xmlns:w16cex="http://schemas.microsoft.com/office/word/2018/wordml/cex" xmlns:w16cid="http://schemas.microsoft.com/office/word/2016/wordml/cid" xmlns:w16="http://schemas.microsoft.com/office/word/2018/wordml" xmlns:w16se="http://schemas.microsoft.com/office/word/2015/wordml/symex" xmlns:wpg="http://schemas.microsoft.com/office/word/2010/wordprocessingGroup" xmlns:wpi="http://schemas.microsoft.com/office/word/2010/wordprocessingInk" xmlns:wne="http://schemas.microsoft.com/office/word/2006/wordml" xmlns:wps="http://schemas.microsoft.com/office/word/2010/wordprocessingShape" mc:Ignorable="w14 w15 w16se w16cid w16 w16cex wp14">
+<w:hdr xmlns:wpc="http://schemas.microsoft.com/office/word/2010/wordprocessingCanvas" xmlns:mc="http://schemas.openxmlformats.org/markup-compatibility/2006" xmlns:o="urn:schemas-microsoft-com:office:office" xmlns:r="http://schemas.openxmlformats.org/officeDocument/2006/relationships" xmlns:m="http://schemas.openxmlformats.org/officeDocument/2006/math" xmlns:v="urn:schemas-microsoft-com:vml" xmlns:wp14="http://schemas.microsoft.com/office/word/2010/wordprocessingDrawing" xmlns:wp="http://schemas.openxmlformats.org/drawingml/2006/wordprocessingDrawing" xmlns:w10="urn:schemas-microsoft-com:office:word" xmlns:w="http://schemas.openxmlformats.org/wordprocessingml/2006/main" xmlns:w14="http://schemas.microsoft.com/office/word/2010/wordml" xmlns:wpg="http://schemas.microsoft.com/office/word/2010/wordprocessingGroup" xmlns:wpi="http://schemas.microsoft.com/office/word/2010/wordprocessingInk" xmlns:wne="http://schemas.microsoft.com/office/word/2006/wordml" xmlns:wps="http://schemas.microsoft.com/office/word/2010/wordprocessingShape" mc:Ignorable="w14 wp14">
   <w:p>
     <w:pPr>
       <w:pStyle w:val="Koptekst"/>
@@ -2979,11 +3080,11 @@
 </file>
 
 <file path=word/numbering.xml><?xml version="1.0" encoding="utf-8"?>
-<w:numbering xmlns:wpc="http://schemas.microsoft.com/office/word/2010/wordprocessingCanvas" xmlns:cx="http://schemas.microsoft.com/office/drawing/2014/chartex" xmlns:cx1="http://schemas.microsoft.com/office/drawing/2015/9/8/chartex" xmlns:cx2="http://schemas.microsoft.com/office/drawing/2015/10/21/chartex" xmlns:cx3="http://schemas.microsoft.com/office/drawing/2016/5/9/chartex" xmlns:cx4="http://schemas.microsoft.com/office/drawing/2016/5/10/chartex" xmlns:cx5="http://schemas.microsoft.com/office/drawing/2016/5/11/chartex" xmlns:cx6="http://schemas.microsoft.com/office/drawing/2016/5/12/chartex" xmlns:cx7="http://schemas.microsoft.com/office/drawing/2016/5/13/chartex" xmlns:cx8="http://schemas.microsoft.com/office/drawing/2016/5/14/chartex" xmlns:mc="http://schemas.openxmlformats.org/markup-compatibility/2006" xmlns:aink="http://schemas.microsoft.com/office/drawing/2016/ink" xmlns:am3d="http://schemas.microsoft.com/office/drawing/2017/model3d" xmlns:o="urn:schemas-microsoft-com:office:office" xmlns:r="http://schemas.openxmlformats.org/officeDocument/2006/relationships" xmlns:m="http://schemas.openxmlformats.org/officeDocument/2006/math" xmlns:v="urn:schemas-microsoft-com:vml" xmlns:wp14="http://schemas.microsoft.com/office/word/2010/wordprocessingDrawing" xmlns:wp="http://schemas.openxmlformats.org/drawingml/2006/wordprocessingDrawing" xmlns:w10="urn:schemas-microsoft-com:office:word" xmlns:w="http://schemas.openxmlformats.org/wordprocessingml/2006/main" xmlns:w14="http://schemas.microsoft.com/office/word/2010/wordml" xmlns:w15="http://schemas.microsoft.com/office/word/2012/wordml" xmlns:w16cex="http://schemas.microsoft.com/office/word/2018/wordml/cex" xmlns:w16cid="http://schemas.microsoft.com/office/word/2016/wordml/cid" xmlns:w16="http://schemas.microsoft.com/office/word/2018/wordml" xmlns:w16se="http://schemas.microsoft.com/office/word/2015/wordml/symex" xmlns:wpg="http://schemas.microsoft.com/office/word/2010/wordprocessingGroup" xmlns:wpi="http://schemas.microsoft.com/office/word/2010/wordprocessingInk" xmlns:wne="http://schemas.microsoft.com/office/word/2006/wordml" xmlns:wps="http://schemas.microsoft.com/office/word/2010/wordprocessingShape" mc:Ignorable="w14 w15 w16se w16cid w16 w16cex wp14">
-  <w:abstractNum w:abstractNumId="0" w15:restartNumberingAfterBreak="0">
-    <w:nsid w:val="225E22C2"/>
+<w:numbering xmlns:wpc="http://schemas.microsoft.com/office/word/2010/wordprocessingCanvas" xmlns:mc="http://schemas.openxmlformats.org/markup-compatibility/2006" xmlns:o="urn:schemas-microsoft-com:office:office" xmlns:r="http://schemas.openxmlformats.org/officeDocument/2006/relationships" xmlns:m="http://schemas.openxmlformats.org/officeDocument/2006/math" xmlns:v="urn:schemas-microsoft-com:vml" xmlns:wp14="http://schemas.microsoft.com/office/word/2010/wordprocessingDrawing" xmlns:wp="http://schemas.openxmlformats.org/drawingml/2006/wordprocessingDrawing" xmlns:w10="urn:schemas-microsoft-com:office:word" xmlns:w="http://schemas.openxmlformats.org/wordprocessingml/2006/main" xmlns:w14="http://schemas.microsoft.com/office/word/2010/wordml" xmlns:wpg="http://schemas.microsoft.com/office/word/2010/wordprocessingGroup" xmlns:wpi="http://schemas.microsoft.com/office/word/2010/wordprocessingInk" xmlns:wne="http://schemas.microsoft.com/office/word/2006/wordml" xmlns:wps="http://schemas.microsoft.com/office/word/2010/wordprocessingShape" mc:Ignorable="w14 wp14">
+  <w:abstractNum w:abstractNumId="0">
+    <w:nsid w:val="35BF25B1"/>
     <w:multiLevelType w:val="hybridMultilevel"/>
-    <w:tmpl w:val="56E899B6"/>
+    <w:tmpl w:val="713814C8"/>
     <w:lvl w:ilvl="0" w:tplc="04130001">
       <w:start w:val="1"/>
       <w:numFmt w:val="bullet"/>
@@ -3093,90 +3194,117 @@
       </w:rPr>
     </w:lvl>
   </w:abstractNum>
-  <w:abstractNum w:abstractNumId="1" w15:restartNumberingAfterBreak="0">
-    <w:nsid w:val="56554372"/>
+  <w:abstractNum w:abstractNumId="1">
+    <w:nsid w:val="499359F3"/>
     <w:multiLevelType w:val="hybridMultilevel"/>
-    <w:tmpl w:val="4D6237BA"/>
-    <w:lvl w:ilvl="0" w:tplc="0413000F">
+    <w:tmpl w:val="0A9EAAE8"/>
+    <w:lvl w:ilvl="0" w:tplc="04130001">
       <w:start w:val="1"/>
-      <w:numFmt w:val="decimal"/>
-      <w:lvlText w:val="%1."/>
+      <w:numFmt w:val="bullet"/>
+      <w:lvlText w:val=""/>
       <w:lvlJc w:val="left"/>
       <w:pPr>
         <w:ind w:left="720" w:hanging="360"/>
       </w:pPr>
+      <w:rPr>
+        <w:rFonts w:ascii="Symbol" w:hAnsi="Symbol" w:hint="default"/>
+      </w:rPr>
     </w:lvl>
-    <w:lvl w:ilvl="1" w:tplc="04130019" w:tentative="1">
+    <w:lvl w:ilvl="1" w:tplc="04130003" w:tentative="1">
       <w:start w:val="1"/>
-      <w:numFmt w:val="lowerLetter"/>
-      <w:lvlText w:val="%2."/>
+      <w:numFmt w:val="bullet"/>
+      <w:lvlText w:val="o"/>
       <w:lvlJc w:val="left"/>
       <w:pPr>
         <w:ind w:left="1440" w:hanging="360"/>
       </w:pPr>
+      <w:rPr>
+        <w:rFonts w:ascii="Courier New" w:hAnsi="Courier New" w:cs="Courier New" w:hint="default"/>
+      </w:rPr>
     </w:lvl>
-    <w:lvl w:ilvl="2" w:tplc="0413001B" w:tentative="1">
+    <w:lvl w:ilvl="2" w:tplc="04130005" w:tentative="1">
       <w:start w:val="1"/>
-      <w:numFmt w:val="lowerRoman"/>
-      <w:lvlText w:val="%3."/>
-      <w:lvlJc w:val="right"/>
-      <w:pPr>
-        <w:ind w:left="2160" w:hanging="180"/>
-      </w:pPr>
+      <w:numFmt w:val="bullet"/>
+      <w:lvlText w:val=""/>
+      <w:lvlJc w:val="left"/>
+      <w:pPr>
+        <w:ind w:left="2160" w:hanging="360"/>
+      </w:pPr>
+      <w:rPr>
+        <w:rFonts w:ascii="Wingdings" w:hAnsi="Wingdings" w:hint="default"/>
+      </w:rPr>
     </w:lvl>
-    <w:lvl w:ilvl="3" w:tplc="0413000F" w:tentative="1">
+    <w:lvl w:ilvl="3" w:tplc="04130001" w:tentative="1">
       <w:start w:val="1"/>
-      <w:numFmt w:val="decimal"/>
-      <w:lvlText w:val="%4."/>
+      <w:numFmt w:val="bullet"/>
+      <w:lvlText w:val=""/>
       <w:lvlJc w:val="left"/>
       <w:pPr>
         <w:ind w:left="2880" w:hanging="360"/>
       </w:pPr>
+      <w:rPr>
+        <w:rFonts w:ascii="Symbol" w:hAnsi="Symbol" w:hint="default"/>
+      </w:rPr>
     </w:lvl>
-    <w:lvl w:ilvl="4" w:tplc="04130019" w:tentative="1">
+    <w:lvl w:ilvl="4" w:tplc="04130003" w:tentative="1">
       <w:start w:val="1"/>
-      <w:numFmt w:val="lowerLetter"/>
-      <w:lvlText w:val="%5."/>
+      <w:numFmt w:val="bullet"/>
+      <w:lvlText w:val="o"/>
       <w:lvlJc w:val="left"/>
       <w:pPr>
         <w:ind w:left="3600" w:hanging="360"/>
       </w:pPr>
+      <w:rPr>
+        <w:rFonts w:ascii="Courier New" w:hAnsi="Courier New" w:cs="Courier New" w:hint="default"/>
+      </w:rPr>
     </w:lvl>
-    <w:lvl w:ilvl="5" w:tplc="0413001B" w:tentative="1">
+    <w:lvl w:ilvl="5" w:tplc="04130005" w:tentative="1">
       <w:start w:val="1"/>
-      <w:numFmt w:val="lowerRoman"/>
-      <w:lvlText w:val="%6."/>
-      <w:lvlJc w:val="right"/>
-      <w:pPr>
-        <w:ind w:left="4320" w:hanging="180"/>
-      </w:pPr>
+      <w:numFmt w:val="bullet"/>
+      <w:lvlText w:val=""/>
+      <w:lvlJc w:val="left"/>
+      <w:pPr>
+        <w:ind w:left="4320" w:hanging="360"/>
+      </w:pPr>
+      <w:rPr>
+        <w:rFonts w:ascii="Wingdings" w:hAnsi="Wingdings" w:hint="default"/>
+      </w:rPr>
     </w:lvl>
-    <w:lvl w:ilvl="6" w:tplc="0413000F" w:tentative="1">
+    <w:lvl w:ilvl="6" w:tplc="04130001" w:tentative="1">
       <w:start w:val="1"/>
-      <w:numFmt w:val="decimal"/>
-      <w:lvlText w:val="%7."/>
+      <w:numFmt w:val="bullet"/>
+      <w:lvlText w:val=""/>
       <w:lvlJc w:val="left"/>
       <w:pPr>
         <w:ind w:left="5040" w:hanging="360"/>
       </w:pPr>
+      <w:rPr>
+        <w:rFonts w:ascii="Symbol" w:hAnsi="Symbol" w:hint="default"/>
+      </w:rPr>
     </w:lvl>
-    <w:lvl w:ilvl="7" w:tplc="04130019" w:tentative="1">
+    <w:lvl w:ilvl="7" w:tplc="04130003" w:tentative="1">
       <w:start w:val="1"/>
-      <w:numFmt w:val="lowerLetter"/>
-      <w:lvlText w:val="%8."/>
+      <w:numFmt w:val="bullet"/>
+      <w:lvlText w:val="o"/>
       <w:lvlJc w:val="left"/>
       <w:pPr>
         <w:ind w:left="5760" w:hanging="360"/>
       </w:pPr>
+      <w:rPr>
+        <w:rFonts w:ascii="Courier New" w:hAnsi="Courier New" w:cs="Courier New" w:hint="default"/>
+      </w:rPr>
     </w:lvl>
-    <w:lvl w:ilvl="8" w:tplc="0413001B" w:tentative="1">
+    <w:lvl w:ilvl="8" w:tplc="04130005" w:tentative="1">
       <w:start w:val="1"/>
-      <w:numFmt w:val="lowerRoman"/>
-      <w:lvlText w:val="%9."/>
-      <w:lvlJc w:val="right"/>
-      <w:pPr>
-        <w:ind w:left="6480" w:hanging="180"/>
-      </w:pPr>
+      <w:numFmt w:val="bullet"/>
+      <w:lvlText w:val=""/>
+      <w:lvlJc w:val="left"/>
+      <w:pPr>
+        <w:ind w:left="6480" w:hanging="360"/>
+      </w:pPr>
+      <w:rPr>
+        <w:rFonts w:ascii="Wingdings" w:hAnsi="Wingdings" w:hint="default"/>
+      </w:rPr>
     </w:lvl>
   </w:abstractNum>
   <w:num w:numId="1">
@@ -3189,7 +3317,7 @@
 </file>
 
 <file path=word/styles.xml><?xml version="1.0" encoding="utf-8"?>
-<w:styles xmlns:mc="http://schemas.openxmlformats.org/markup-compatibility/2006" xmlns:r="http://schemas.openxmlformats.org/officeDocument/2006/relationships" xmlns:w="http://schemas.openxmlformats.org/wordprocessingml/2006/main" xmlns:w14="http://schemas.microsoft.com/office/word/2010/wordml" xmlns:w15="http://schemas.microsoft.com/office/word/2012/wordml" xmlns:w16cex="http://schemas.microsoft.com/office/word/2018/wordml/cex" xmlns:w16cid="http://schemas.microsoft.com/office/word/2016/wordml/cid" xmlns:w16="http://schemas.microsoft.com/office/word/2018/wordml" xmlns:w16se="http://schemas.microsoft.com/office/word/2015/wordml/symex" mc:Ignorable="w14 w15 w16se w16cid w16 w16cex">
+<w:styles xmlns:mc="http://schemas.openxmlformats.org/markup-compatibility/2006" xmlns:r="http://schemas.openxmlformats.org/officeDocument/2006/relationships" xmlns:w="http://schemas.openxmlformats.org/wordprocessingml/2006/main" xmlns:w14="http://schemas.microsoft.com/office/word/2010/wordml" mc:Ignorable="w14">
   <w:docDefaults>
     <w:rPrDefault>
       <w:rPr>
@@ -3205,383 +3333,144 @@
       </w:pPr>
     </w:pPrDefault>
   </w:docDefaults>
-  <w:latentStyles w:defLockedState="0" w:defUIPriority="99" w:defSemiHidden="0" w:defUnhideWhenUsed="0" w:defQFormat="0" w:count="376">
-    <w:lsdException w:name="Normal" w:uiPriority="0" w:qFormat="1"/>
-    <w:lsdException w:name="heading 1" w:uiPriority="9" w:qFormat="1"/>
-    <w:lsdException w:name="heading 2" w:semiHidden="1" w:uiPriority="9" w:unhideWhenUsed="1" w:qFormat="1"/>
-    <w:lsdException w:name="heading 3" w:semiHidden="1" w:uiPriority="9" w:unhideWhenUsed="1" w:qFormat="1"/>
-    <w:lsdException w:name="heading 4" w:semiHidden="1" w:uiPriority="9" w:unhideWhenUsed="1" w:qFormat="1"/>
-    <w:lsdException w:name="heading 5" w:semiHidden="1" w:uiPriority="9" w:unhideWhenUsed="1" w:qFormat="1"/>
-    <w:lsdException w:name="heading 6" w:semiHidden="1" w:uiPriority="9" w:unhideWhenUsed="1" w:qFormat="1"/>
-    <w:lsdException w:name="heading 7" w:semiHidden="1" w:uiPriority="9" w:unhideWhenUsed="1" w:qFormat="1"/>
-    <w:lsdException w:name="heading 8" w:semiHidden="1" w:uiPriority="9" w:unhideWhenUsed="1" w:qFormat="1"/>
-    <w:lsdException w:name="heading 9" w:semiHidden="1" w:uiPriority="9" w:unhideWhenUsed="1" w:qFormat="1"/>
-    <w:lsdException w:name="index 1" w:semiHidden="1" w:unhideWhenUsed="1"/>
-    <w:lsdException w:name="index 2" w:semiHidden="1" w:unhideWhenUsed="1"/>
-    <w:lsdException w:name="index 3" w:semiHidden="1" w:unhideWhenUsed="1"/>
-    <w:lsdException w:name="index 4" w:semiHidden="1" w:unhideWhenUsed="1"/>
-    <w:lsdException w:name="index 5" w:semiHidden="1" w:unhideWhenUsed="1"/>
-    <w:lsdException w:name="index 6" w:semiHidden="1" w:unhideWhenUsed="1"/>
-    <w:lsdException w:name="index 7" w:semiHidden="1" w:unhideWhenUsed="1"/>
-    <w:lsdException w:name="index 8" w:semiHidden="1" w:unhideWhenUsed="1"/>
-    <w:lsdException w:name="index 9" w:semiHidden="1" w:unhideWhenUsed="1"/>
-    <w:lsdException w:name="toc 1" w:semiHidden="1" w:uiPriority="39" w:unhideWhenUsed="1"/>
-    <w:lsdException w:name="toc 2" w:semiHidden="1" w:uiPriority="39" w:unhideWhenUsed="1"/>
-    <w:lsdException w:name="toc 3" w:semiHidden="1" w:uiPriority="39" w:unhideWhenUsed="1"/>
-    <w:lsdException w:name="toc 4" w:semiHidden="1" w:uiPriority="39" w:unhideWhenUsed="1"/>
-    <w:lsdException w:name="toc 5" w:semiHidden="1" w:uiPriority="39" w:unhideWhenUsed="1"/>
-    <w:lsdException w:name="toc 6" w:semiHidden="1" w:uiPriority="39" w:unhideWhenUsed="1"/>
-    <w:lsdException w:name="toc 7" w:semiHidden="1" w:uiPriority="39" w:unhideWhenUsed="1"/>
-    <w:lsdException w:name="toc 8" w:semiHidden="1" w:uiPriority="39" w:unhideWhenUsed="1"/>
-    <w:lsdException w:name="toc 9" w:semiHidden="1" w:uiPriority="39" w:unhideWhenUsed="1"/>
-    <w:lsdException w:name="Normal Indent" w:semiHidden="1" w:unhideWhenUsed="1"/>
-    <w:lsdException w:name="footnote text" w:semiHidden="1" w:unhideWhenUsed="1"/>
-    <w:lsdException w:name="annotation text" w:semiHidden="1" w:unhideWhenUsed="1"/>
-    <w:lsdException w:name="header" w:semiHidden="1" w:unhideWhenUsed="1"/>
-    <w:lsdException w:name="footer" w:semiHidden="1" w:unhideWhenUsed="1"/>
-    <w:lsdException w:name="index heading" w:semiHidden="1" w:unhideWhenUsed="1"/>
-    <w:lsdException w:name="caption" w:semiHidden="1" w:uiPriority="35" w:unhideWhenUsed="1" w:qFormat="1"/>
-    <w:lsdException w:name="table of figures" w:semiHidden="1" w:unhideWhenUsed="1"/>
-    <w:lsdException w:name="envelope address" w:semiHidden="1" w:unhideWhenUsed="1"/>
-    <w:lsdException w:name="envelope return" w:semiHidden="1" w:unhideWhenUsed="1"/>
-    <w:lsdException w:name="footnote reference" w:semiHidden="1" w:unhideWhenUsed="1"/>
-    <w:lsdException w:name="annotation reference" w:semiHidden="1" w:unhideWhenUsed="1"/>
-    <w:lsdException w:name="line number" w:semiHidden="1" w:unhideWhenUsed="1"/>
-    <w:lsdException w:name="page number" w:semiHidden="1" w:unhideWhenUsed="1"/>
-    <w:lsdException w:name="endnote reference" w:semiHidden="1" w:unhideWhenUsed="1"/>
-    <w:lsdException w:name="endnote text" w:semiHidden="1" w:unhideWhenUsed="1"/>
-    <w:lsdException w:name="table of authorities" w:semiHidden="1" w:unhideWhenUsed="1"/>
-    <w:lsdException w:name="macro" w:semiHidden="1" w:unhideWhenUsed="1"/>
-    <w:lsdException w:name="toa heading" w:semiHidden="1" w:unhideWhenUsed="1"/>
-    <w:lsdException w:name="List" w:semiHidden="1" w:unhideWhenUsed="1"/>
-    <w:lsdException w:name="List Bullet" w:semiHidden="1" w:unhideWhenUsed="1"/>
-    <w:lsdException w:name="List Number" w:semiHidden="1" w:unhideWhenUsed="1"/>
-    <w:lsdException w:name="List 2" w:semiHidden="1" w:unhideWhenUsed="1"/>
-    <w:lsdException w:name="List 3" w:semiHidden="1" w:unhideWhenUsed="1"/>
-    <w:lsdException w:name="List 4" w:semiHidden="1" w:unhideWhenUsed="1"/>
-    <w:lsdException w:name="List 5" w:semiHidden="1" w:unhideWhenUsed="1"/>
-    <w:lsdException w:name="List Bullet 2" w:semiHidden="1" w:unhideWhenUsed="1"/>
-    <w:lsdException w:name="List Bullet 3" w:semiHidden="1" w:unhideWhenUsed="1"/>
-    <w:lsdException w:name="List Bullet 4" w:semiHidden="1" w:unhideWhenUsed="1"/>
-    <w:lsdException w:name="List Bullet 5" w:semiHidden="1" w:unhideWhenUsed="1"/>
-    <w:lsdException w:name="List Number 2" w:semiHidden="1" w:unhideWhenUsed="1"/>
-    <w:lsdException w:name="List Number 3" w:semiHidden="1" w:unhideWhenUsed="1"/>
-    <w:lsdException w:name="List Number 4" w:semiHidden="1" w:unhideWhenUsed="1"/>
-    <w:lsdException w:name="List Number 5" w:semiHidden="1" w:unhideWhenUsed="1"/>
-    <w:lsdException w:name="Title" w:uiPriority="10" w:qFormat="1"/>
-    <w:lsdException w:name="Closing" w:semiHidden="1" w:unhideWhenUsed="1"/>
-    <w:lsdException w:name="Signature" w:semiHidden="1" w:unhideWhenUsed="1"/>
-    <w:lsdException w:name="Default Paragraph Font" w:semiHidden="1" w:uiPriority="1" w:unhideWhenUsed="1"/>
-    <w:lsdException w:name="Body Text" w:semiHidden="1" w:unhideWhenUsed="1"/>
-    <w:lsdException w:name="Body Text Indent" w:semiHidden="1" w:unhideWhenUsed="1"/>
-    <w:lsdException w:name="List Continue" w:semiHidden="1" w:unhideWhenUsed="1"/>
-    <w:lsdException w:name="List Continue 2" w:semiHidden="1" w:unhideWhenUsed="1"/>
-    <w:lsdException w:name="List Continue 3" w:semiHidden="1" w:unhideWhenUsed="1"/>
-    <w:lsdException w:name="List Continue 4" w:semiHidden="1" w:unhideWhenUsed="1"/>
-    <w:lsdException w:name="List Continue 5" w:semiHidden="1" w:unhideWhenUsed="1"/>
-    <w:lsdException w:name="Message Header" w:semiHidden="1" w:unhideWhenUsed="1"/>
-    <w:lsdException w:name="Subtitle" w:uiPriority="11" w:qFormat="1"/>
-    <w:lsdException w:name="Salutation" w:semiHidden="1" w:unhideWhenUsed="1"/>
-    <w:lsdException w:name="Date" w:semiHidden="1" w:unhideWhenUsed="1"/>
-    <w:lsdException w:name="Body Text First Indent" w:semiHidden="1" w:unhideWhenUsed="1"/>
-    <w:lsdException w:name="Body Text First Indent 2" w:semiHidden="1" w:unhideWhenUsed="1"/>
-    <w:lsdException w:name="Note Heading" w:semiHidden="1" w:unhideWhenUsed="1"/>
-    <w:lsdException w:name="Body Text 2" w:semiHidden="1" w:unhideWhenUsed="1"/>
-    <w:lsdException w:name="Body Text 3" w:semiHidden="1" w:unhideWhenUsed="1"/>
-    <w:lsdException w:name="Body Text Indent 2" w:semiHidden="1" w:unhideWhenUsed="1"/>
-    <w:lsdException w:name="Body Text Indent 3" w:semiHidden="1" w:unhideWhenUsed="1"/>
-    <w:lsdException w:name="Block Text" w:semiHidden="1" w:unhideWhenUsed="1"/>
-    <w:lsdException w:name="Hyperlink" w:semiHidden="1" w:unhideWhenUsed="1"/>
-    <w:lsdException w:name="FollowedHyperlink" w:semiHidden="1" w:unhideWhenUsed="1"/>
-    <w:lsdException w:name="Strong" w:uiPriority="22" w:qFormat="1"/>
-    <w:lsdException w:name="Emphasis" w:uiPriority="20" w:qFormat="1"/>
-    <w:lsdException w:name="Document Map" w:semiHidden="1" w:unhideWhenUsed="1"/>
-    <w:lsdException w:name="Plain Text" w:semiHidden="1" w:unhideWhenUsed="1"/>
-    <w:lsdException w:name="E-mail Signature" w:semiHidden="1" w:unhideWhenUsed="1"/>
-    <w:lsdException w:name="HTML Top of Form" w:semiHidden="1" w:unhideWhenUsed="1"/>
-    <w:lsdException w:name="HTML Bottom of Form" w:semiHidden="1" w:unhideWhenUsed="1"/>
-    <w:lsdException w:name="Normal (Web)" w:semiHidden="1" w:unhideWhenUsed="1"/>
-    <w:lsdException w:name="HTML Acronym" w:semiHidden="1" w:unhideWhenUsed="1"/>
-    <w:lsdException w:name="HTML Address" w:semiHidden="1" w:unhideWhenUsed="1"/>
-    <w:lsdException w:name="HTML Cite" w:semiHidden="1" w:unhideWhenUsed="1"/>
-    <w:lsdException w:name="HTML Code" w:semiHidden="1" w:unhideWhenUsed="1"/>
-    <w:lsdException w:name="HTML Definition" w:semiHidden="1" w:unhideWhenUsed="1"/>
-    <w:lsdException w:name="HTML Keyboard" w:semiHidden="1" w:unhideWhenUsed="1"/>
-    <w:lsdException w:name="HTML Preformatted" w:semiHidden="1" w:unhideWhenUsed="1"/>
-    <w:lsdException w:name="HTML Sample" w:semiHidden="1" w:unhideWhenUsed="1"/>
-    <w:lsdException w:name="HTML Typewriter" w:semiHidden="1" w:unhideWhenUsed="1"/>
-    <w:lsdException w:name="HTML Variable" w:semiHidden="1" w:unhideWhenUsed="1"/>
-    <w:lsdException w:name="Normal Table" w:semiHidden="1" w:unhideWhenUsed="1"/>
-    <w:lsdException w:name="annotation subject" w:semiHidden="1" w:unhideWhenUsed="1"/>
-    <w:lsdException w:name="No List" w:semiHidden="1" w:unhideWhenUsed="1"/>
-    <w:lsdException w:name="Outline List 1" w:semiHidden="1" w:unhideWhenUsed="1"/>
-    <w:lsdException w:name="Outline List 2" w:semiHidden="1" w:unhideWhenUsed="1"/>
-    <w:lsdException w:name="Outline List 3" w:semiHidden="1" w:unhideWhenUsed="1"/>
-    <w:lsdException w:name="Table Simple 1" w:semiHidden="1" w:unhideWhenUsed="1"/>
-    <w:lsdException w:name="Table Simple 2" w:semiHidden="1" w:unhideWhenUsed="1"/>
-    <w:lsdException w:name="Table Simple 3" w:semiHidden="1" w:unhideWhenUsed="1"/>
-    <w:lsdException w:name="Table Classic 1" w:semiHidden="1" w:unhideWhenUsed="1"/>
-    <w:lsdException w:name="Table Classic 2" w:semiHidden="1" w:unhideWhenUsed="1"/>
-    <w:lsdException w:name="Table Classic 3" w:semiHidden="1" w:unhideWhenUsed="1"/>
-    <w:lsdException w:name="Table Classic 4" w:semiHidden="1" w:unhideWhenUsed="1"/>
-    <w:lsdException w:name="Table Colorful 1" w:semiHidden="1" w:unhideWhenUsed="1"/>
-    <w:lsdException w:name="Table Colorful 2" w:semiHidden="1" w:unhideWhenUsed="1"/>
-    <w:lsdException w:name="Table Colorful 3" w:semiHidden="1" w:unhideWhenUsed="1"/>
-    <w:lsdException w:name="Table Columns 1" w:semiHidden="1" w:unhideWhenUsed="1"/>
-    <w:lsdException w:name="Table Columns 2" w:semiHidden="1" w:unhideWhenUsed="1"/>
-    <w:lsdException w:name="Table Columns 3" w:semiHidden="1" w:unhideWhenUsed="1"/>
-    <w:lsdException w:name="Table Columns 4" w:semiHidden="1" w:unhideWhenUsed="1"/>
-    <w:lsdException w:name="Table Columns 5" w:semiHidden="1" w:unhideWhenUsed="1"/>
-    <w:lsdException w:name="Table Grid 1" w:semiHidden="1" w:unhideWhenUsed="1"/>
-    <w:lsdException w:name="Table Grid 2" w:semiHidden="1" w:unhideWhenUsed="1"/>
-    <w:lsdException w:name="Table Grid 3" w:semiHidden="1" w:unhideWhenUsed="1"/>
-    <w:lsdException w:name="Table Grid 4" w:semiHidden="1" w:unhideWhenUsed="1"/>
-    <w:lsdException w:name="Table Grid 5" w:semiHidden="1" w:unhideWhenUsed="1"/>
-    <w:lsdException w:name="Table Grid 6" w:semiHidden="1" w:unhideWhenUsed="1"/>
-    <w:lsdException w:name="Table Grid 7" w:semiHidden="1" w:unhideWhenUsed="1"/>
-    <w:lsdException w:name="Table Grid 8" w:semiHidden="1" w:unhideWhenUsed="1"/>
-    <w:lsdException w:name="Table List 1" w:semiHidden="1" w:unhideWhenUsed="1"/>
-    <w:lsdException w:name="Table List 2" w:semiHidden="1" w:unhideWhenUsed="1"/>
-    <w:lsdException w:name="Table List 3" w:semiHidden="1" w:unhideWhenUsed="1"/>
-    <w:lsdException w:name="Table List 4" w:semiHidden="1" w:unhideWhenUsed="1"/>
-    <w:lsdException w:name="Table List 5" w:semiHidden="1" w:unhideWhenUsed="1"/>
-    <w:lsdException w:name="Table List 6" w:semiHidden="1" w:unhideWhenUsed="1"/>
-    <w:lsdException w:name="Table List 7" w:semiHidden="1" w:unhideWhenUsed="1"/>
-    <w:lsdException w:name="Table List 8" w:semiHidden="1" w:unhideWhenUsed="1"/>
-    <w:lsdException w:name="Table 3D effects 1" w:semiHidden="1" w:unhideWhenUsed="1"/>
-    <w:lsdException w:name="Table 3D effects 2" w:semiHidden="1" w:unhideWhenUsed="1"/>
-    <w:lsdException w:name="Table 3D effects 3" w:semiHidden="1" w:unhideWhenUsed="1"/>
-    <w:lsdException w:name="Table Contemporary" w:semiHidden="1" w:unhideWhenUsed="1"/>
-    <w:lsdException w:name="Table Elegant" w:semiHidden="1" w:unhideWhenUsed="1"/>
-    <w:lsdException w:name="Table Professional" w:semiHidden="1" w:unhideWhenUsed="1"/>
-    <w:lsdException w:name="Table Subtle 1" w:semiHidden="1" w:unhideWhenUsed="1"/>
-    <w:lsdException w:name="Table Subtle 2" w:semiHidden="1" w:unhideWhenUsed="1"/>
-    <w:lsdException w:name="Table Web 1" w:semiHidden="1" w:unhideWhenUsed="1"/>
-    <w:lsdException w:name="Table Web 2" w:semiHidden="1" w:unhideWhenUsed="1"/>
-    <w:lsdException w:name="Table Web 3" w:semiHidden="1" w:unhideWhenUsed="1"/>
-    <w:lsdException w:name="Balloon Text" w:semiHidden="1" w:unhideWhenUsed="1"/>
-    <w:lsdException w:name="Table Grid" w:uiPriority="39"/>
-    <w:lsdException w:name="Table Theme" w:semiHidden="1" w:unhideWhenUsed="1"/>
-    <w:lsdException w:name="Placeholder Text" w:semiHidden="1"/>
-    <w:lsdException w:name="No Spacing" w:uiPriority="1" w:qFormat="1"/>
-    <w:lsdException w:name="Light Shading" w:uiPriority="60"/>
-    <w:lsdException w:name="Light List" w:uiPriority="61"/>
-    <w:lsdException w:name="Light Grid" w:uiPriority="62"/>
-    <w:lsdException w:name="Medium Shading 1" w:uiPriority="63"/>
-    <w:lsdException w:name="Medium Shading 2" w:uiPriority="64"/>
-    <w:lsdException w:name="Medium List 1" w:uiPriority="65"/>
-    <w:lsdException w:name="Medium List 2" w:uiPriority="66"/>
-    <w:lsdException w:name="Medium Grid 1" w:uiPriority="67"/>
-    <w:lsdException w:name="Medium Grid 2" w:uiPriority="68"/>
-    <w:lsdException w:name="Medium Grid 3" w:uiPriority="69"/>
-    <w:lsdException w:name="Dark List" w:uiPriority="70"/>
-    <w:lsdException w:name="Colorful Shading" w:uiPriority="71"/>
-    <w:lsdException w:name="Colorful List" w:uiPriority="72"/>
-    <w:lsdException w:name="Colorful Grid" w:uiPriority="73"/>
-    <w:lsdException w:name="Light Shading Accent 1" w:uiPriority="60"/>
-    <w:lsdException w:name="Light List Accent 1" w:uiPriority="61"/>
-    <w:lsdException w:name="Light Grid Accent 1" w:uiPriority="62"/>
-    <w:lsdException w:name="Medium Shading 1 Accent 1" w:uiPriority="63"/>
-    <w:lsdException w:name="Medium Shading 2 Accent 1" w:uiPriority="64"/>
-    <w:lsdException w:name="Medium List 1 Accent 1" w:uiPriority="65"/>
-    <w:lsdException w:name="Revision" w:semiHidden="1"/>
-    <w:lsdException w:name="List Paragraph" w:uiPriority="34" w:qFormat="1"/>
-    <w:lsdException w:name="Quote" w:uiPriority="29" w:qFormat="1"/>
-    <w:lsdException w:name="Intense Quote" w:uiPriority="30" w:qFormat="1"/>
-    <w:lsdException w:name="Medium List 2 Accent 1" w:uiPriority="66"/>
-    <w:lsdException w:name="Medium Grid 1 Accent 1" w:uiPriority="67"/>
-    <w:lsdException w:name="Medium Grid 2 Accent 1" w:uiPriority="68"/>
-    <w:lsdException w:name="Medium Grid 3 Accent 1" w:uiPriority="69"/>
-    <w:lsdException w:name="Dark List Accent 1" w:uiPriority="70"/>
-    <w:lsdException w:name="Colorful Shading Accent 1" w:uiPriority="71"/>
-    <w:lsdException w:name="Colorful List Accent 1" w:uiPriority="72"/>
-    <w:lsdException w:name="Colorful Grid Accent 1" w:uiPriority="73"/>
-    <w:lsdException w:name="Light Shading Accent 2" w:uiPriority="60"/>
-    <w:lsdException w:name="Light List Accent 2" w:uiPriority="61"/>
-    <w:lsdException w:name="Light Grid Accent 2" w:uiPriority="62"/>
-    <w:lsdException w:name="Medium Shading 1 Accent 2" w:uiPriority="63"/>
-    <w:lsdException w:name="Medium Shading 2 Accent 2" w:uiPriority="64"/>
-    <w:lsdException w:name="Medium List 1 Accent 2" w:uiPriority="65"/>
-    <w:lsdException w:name="Medium List 2 Accent 2" w:uiPriority="66"/>
-    <w:lsdException w:name="Medium Grid 1 Accent 2" w:uiPriority="67"/>
-    <w:lsdException w:name="Medium Grid 2 Accent 2" w:uiPriority="68"/>
-    <w:lsdException w:name="Medium Grid 3 Accent 2" w:uiPriority="69"/>
-    <w:lsdException w:name="Dark List Accent 2" w:uiPriority="70"/>
-    <w:lsdException w:name="Colorful Shading Accent 2" w:uiPriority="71"/>
-    <w:lsdException w:name="Colorful List Accent 2" w:uiPriority="72"/>
-    <w:lsdException w:name="Colorful Grid Accent 2" w:uiPriority="73"/>
-    <w:lsdException w:name="Light Shading Accent 3" w:uiPriority="60"/>
-    <w:lsdException w:name="Light List Accent 3" w:uiPriority="61"/>
-    <w:lsdException w:name="Light Grid Accent 3" w:uiPriority="62"/>
-    <w:lsdException w:name="Medium Shading 1 Accent 3" w:uiPriority="63"/>
-    <w:lsdException w:name="Medium Shading 2 Accent 3" w:uiPriority="64"/>
-    <w:lsdException w:name="Medium List 1 Accent 3" w:uiPriority="65"/>
-    <w:lsdException w:name="Medium List 2 Accent 3" w:uiPriority="66"/>
-    <w:lsdException w:name="Medium Grid 1 Accent 3" w:uiPriority="67"/>
-    <w:lsdException w:name="Medium Grid 2 Accent 3" w:uiPriority="68"/>
-    <w:lsdException w:name="Medium Grid 3 Accent 3" w:uiPriority="69"/>
-    <w:lsdException w:name="Dark List Accent 3" w:uiPriority="70"/>
-    <w:lsdException w:name="Colorful Shading Accent 3" w:uiPriority="71"/>
-    <w:lsdException w:name="Colorful List Accent 3" w:uiPriority="72"/>
-    <w:lsdException w:name="Colorful Grid Accent 3" w:uiPriority="73"/>
-    <w:lsdException w:name="Light Shading Accent 4" w:uiPriority="60"/>
-    <w:lsdException w:name="Light List Accent 4" w:uiPriority="61"/>
-    <w:lsdException w:name="Light Grid Accent 4" w:uiPriority="62"/>
-    <w:lsdException w:name="Medium Shading 1 Accent 4" w:uiPriority="63"/>
-    <w:lsdException w:name="Medium Shading 2 Accent 4" w:uiPriority="64"/>
-    <w:lsdException w:name="Medium List 1 Accent 4" w:uiPriority="65"/>
-    <w:lsdException w:name="Medium List 2 Accent 4" w:uiPriority="66"/>
-    <w:lsdException w:name="Medium Grid 1 Accent 4" w:uiPriority="67"/>
-    <w:lsdException w:name="Medium Grid 2 Accent 4" w:uiPriority="68"/>
-    <w:lsdException w:name="Medium Grid 3 Accent 4" w:uiPriority="69"/>
-    <w:lsdException w:name="Dark List Accent 4" w:uiPriority="70"/>
-    <w:lsdException w:name="Colorful Shading Accent 4" w:uiPriority="71"/>
-    <w:lsdException w:name="Colorful List Accent 4" w:uiPriority="72"/>
-    <w:lsdException w:name="Colorful Grid Accent 4" w:uiPriority="73"/>
-    <w:lsdException w:name="Light Shading Accent 5" w:uiPriority="60"/>
-    <w:lsdException w:name="Light List Accent 5" w:uiPriority="61"/>
-    <w:lsdException w:name="Light Grid Accent 5" w:uiPriority="62"/>
-    <w:lsdException w:name="Medium Shading 1 Accent 5" w:uiPriority="63"/>
-    <w:lsdException w:name="Medium Shading 2 Accent 5" w:uiPriority="64"/>
-    <w:lsdException w:name="Medium List 1 Accent 5" w:uiPriority="65"/>
-    <w:lsdException w:name="Medium List 2 Accent 5" w:uiPriority="66"/>
-    <w:lsdException w:name="Medium Grid 1 Accent 5" w:uiPriority="67"/>
-    <w:lsdException w:name="Medium Grid 2 Accent 5" w:uiPriority="68"/>
-    <w:lsdException w:name="Medium Grid 3 Accent 5" w:uiPriority="69"/>
-    <w:lsdException w:name="Dark List Accent 5" w:uiPriority="70"/>
-    <w:lsdException w:name="Colorful Shading Accent 5" w:uiPriority="71"/>
-    <w:lsdException w:name="Colorful List Accent 5" w:uiPriority="72"/>
-    <w:lsdException w:name="Colorful Grid Accent 5" w:uiPriority="73"/>
-    <w:lsdException w:name="Light Shading Accent 6" w:uiPriority="60"/>
-    <w:lsdException w:name="Light List Accent 6" w:uiPriority="61"/>
-    <w:lsdException w:name="Light Grid Accent 6" w:uiPriority="62"/>
-    <w:lsdException w:name="Medium Shading 1 Accent 6" w:uiPriority="63"/>
-    <w:lsdException w:name="Medium Shading 2 Accent 6" w:uiPriority="64"/>
-    <w:lsdException w:name="Medium List 1 Accent 6" w:uiPriority="65"/>
-    <w:lsdException w:name="Medium List 2 Accent 6" w:uiPriority="66"/>
-    <w:lsdException w:name="Medium Grid 1 Accent 6" w:uiPriority="67"/>
-    <w:lsdException w:name="Medium Grid 2 Accent 6" w:uiPriority="68"/>
-    <w:lsdException w:name="Medium Grid 3 Accent 6" w:uiPriority="69"/>
-    <w:lsdException w:name="Dark List Accent 6" w:uiPriority="70"/>
-    <w:lsdException w:name="Colorful Shading Accent 6" w:uiPriority="71"/>
-    <w:lsdException w:name="Colorful List Accent 6" w:uiPriority="72"/>
-    <w:lsdException w:name="Colorful Grid Accent 6" w:uiPriority="73"/>
-    <w:lsdException w:name="Subtle Emphasis" w:uiPriority="19" w:qFormat="1"/>
-    <w:lsdException w:name="Intense Emphasis" w:uiPriority="21" w:qFormat="1"/>
-    <w:lsdException w:name="Subtle Reference" w:uiPriority="31" w:qFormat="1"/>
-    <w:lsdException w:name="Intense Reference" w:uiPriority="32" w:qFormat="1"/>
-    <w:lsdException w:name="Book Title" w:uiPriority="33" w:qFormat="1"/>
-    <w:lsdException w:name="Bibliography" w:semiHidden="1" w:uiPriority="37" w:unhideWhenUsed="1"/>
-    <w:lsdException w:name="TOC Heading" w:semiHidden="1" w:uiPriority="39" w:unhideWhenUsed="1" w:qFormat="1"/>
-    <w:lsdException w:name="Plain Table 1" w:uiPriority="41"/>
-    <w:lsdException w:name="Plain Table 2" w:uiPriority="42"/>
-    <w:lsdException w:name="Plain Table 3" w:uiPriority="43"/>
-    <w:lsdException w:name="Plain Table 4" w:uiPriority="44"/>
-    <w:lsdException w:name="Plain Table 5" w:uiPriority="45"/>
-    <w:lsdException w:name="Grid Table Light" w:uiPriority="40"/>
-    <w:lsdException w:name="Grid Table 1 Light" w:uiPriority="46"/>
-    <w:lsdException w:name="Grid Table 2" w:uiPriority="47"/>
-    <w:lsdException w:name="Grid Table 3" w:uiPriority="48"/>
-    <w:lsdException w:name="Grid Table 4" w:uiPriority="49"/>
-    <w:lsdException w:name="Grid Table 5 Dark" w:uiPriority="50"/>
-    <w:lsdException w:name="Grid Table 6 Colorful" w:uiPriority="51"/>
-    <w:lsdException w:name="Grid Table 7 Colorful" w:uiPriority="52"/>
-    <w:lsdException w:name="Grid Table 1 Light Accent 1" w:uiPriority="46"/>
-    <w:lsdException w:name="Grid Table 2 Accent 1" w:uiPriority="47"/>
-    <w:lsdException w:name="Grid Table 3 Accent 1" w:uiPriority="48"/>
-    <w:lsdException w:name="Grid Table 4 Accent 1" w:uiPriority="49"/>
-    <w:lsdException w:name="Grid Table 5 Dark Accent 1" w:uiPriority="50"/>
-    <w:lsdException w:name="Grid Table 6 Colorful Accent 1" w:uiPriority="51"/>
-    <w:lsdException w:name="Grid Table 7 Colorful Accent 1" w:uiPriority="52"/>
-    <w:lsdException w:name="Grid Table 1 Light Accent 2" w:uiPriority="46"/>
-    <w:lsdException w:name="Grid Table 2 Accent 2" w:uiPriority="47"/>
-    <w:lsdException w:name="Grid Table 3 Accent 2" w:uiPriority="48"/>
-    <w:lsdException w:name="Grid Table 4 Accent 2" w:uiPriority="49"/>
-    <w:lsdException w:name="Grid Table 5 Dark Accent 2" w:uiPriority="50"/>
-    <w:lsdException w:name="Grid Table 6 Colorful Accent 2" w:uiPriority="51"/>
-    <w:lsdException w:name="Grid Table 7 Colorful Accent 2" w:uiPriority="52"/>
-    <w:lsdException w:name="Grid Table 1 Light Accent 3" w:uiPriority="46"/>
-    <w:lsdException w:name="Grid Table 2 Accent 3" w:uiPriority="47"/>
-    <w:lsdException w:name="Grid Table 3 Accent 3" w:uiPriority="48"/>
-    <w:lsdException w:name="Grid Table 4 Accent 3" w:uiPriority="49"/>
-    <w:lsdException w:name="Grid Table 5 Dark Accent 3" w:uiPriority="50"/>
-    <w:lsdException w:name="Grid Table 6 Colorful Accent 3" w:uiPriority="51"/>
-    <w:lsdException w:name="Grid Table 7 Colorful Accent 3" w:uiPriority="52"/>
-    <w:lsdException w:name="Grid Table 1 Light Accent 4" w:uiPriority="46"/>
-    <w:lsdException w:name="Grid Table 2 Accent 4" w:uiPriority="47"/>
-    <w:lsdException w:name="Grid Table 3 Accent 4" w:uiPriority="48"/>
-    <w:lsdException w:name="Grid Table 4 Accent 4" w:uiPriority="49"/>
-    <w:lsdException w:name="Grid Table 5 Dark Accent 4" w:uiPriority="50"/>
-    <w:lsdException w:name="Grid Table 6 Colorful Accent 4" w:uiPriority="51"/>
-    <w:lsdException w:name="Grid Table 7 Colorful Accent 4" w:uiPriority="52"/>
-    <w:lsdException w:name="Grid Table 1 Light Accent 5" w:uiPriority="46"/>
-    <w:lsdException w:name="Grid Table 2 Accent 5" w:uiPriority="47"/>
-    <w:lsdException w:name="Grid Table 3 Accent 5" w:uiPriority="48"/>
-    <w:lsdException w:name="Grid Table 4 Accent 5" w:uiPriority="49"/>
-    <w:lsdException w:name="Grid Table 5 Dark Accent 5" w:uiPriority="50"/>
-    <w:lsdException w:name="Grid Table 6 Colorful Accent 5" w:uiPriority="51"/>
-    <w:lsdException w:name="Grid Table 7 Colorful Accent 5" w:uiPriority="52"/>
-    <w:lsdException w:name="Grid Table 1 Light Accent 6" w:uiPriority="46"/>
-    <w:lsdException w:name="Grid Table 2 Accent 6" w:uiPriority="47"/>
-    <w:lsdException w:name="Grid Table 3 Accent 6" w:uiPriority="48"/>
-    <w:lsdException w:name="Grid Table 4 Accent 6" w:uiPriority="49"/>
-    <w:lsdException w:name="Grid Table 5 Dark Accent 6" w:uiPriority="50"/>
-    <w:lsdException w:name="Grid Table 6 Colorful Accent 6" w:uiPriority="51"/>
-    <w:lsdException w:name="Grid Table 7 Colorful Accent 6" w:uiPriority="52"/>
-    <w:lsdException w:name="List Table 1 Light" w:uiPriority="46"/>
-    <w:lsdException w:name="List Table 2" w:uiPriority="47"/>
-    <w:lsdException w:name="List Table 3" w:uiPriority="48"/>
-    <w:lsdException w:name="List Table 4" w:uiPriority="49"/>
-    <w:lsdException w:name="List Table 5 Dark" w:uiPriority="50"/>
-    <w:lsdException w:name="List Table 6 Colorful" w:uiPriority="51"/>
-    <w:lsdException w:name="List Table 7 Colorful" w:uiPriority="52"/>
-    <w:lsdException w:name="List Table 1 Light Accent 1" w:uiPriority="46"/>
-    <w:lsdException w:name="List Table 2 Accent 1" w:uiPriority="47"/>
-    <w:lsdException w:name="List Table 3 Accent 1" w:uiPriority="48"/>
-    <w:lsdException w:name="List Table 4 Accent 1" w:uiPriority="49"/>
-    <w:lsdException w:name="List Table 5 Dark Accent 1" w:uiPriority="50"/>
-    <w:lsdException w:name="List Table 6 Colorful Accent 1" w:uiPriority="51"/>
-    <w:lsdException w:name="List Table 7 Colorful Accent 1" w:uiPriority="52"/>
-    <w:lsdException w:name="List Table 1 Light Accent 2" w:uiPriority="46"/>
-    <w:lsdException w:name="List Table 2 Accent 2" w:uiPriority="47"/>
-    <w:lsdException w:name="List Table 3 Accent 2" w:uiPriority="48"/>
-    <w:lsdException w:name="List Table 4 Accent 2" w:uiPriority="49"/>
-    <w:lsdException w:name="List Table 5 Dark Accent 2" w:uiPriority="50"/>
-    <w:lsdException w:name="List Table 6 Colorful Accent 2" w:uiPriority="51"/>
-    <w:lsdException w:name="List Table 7 Colorful Accent 2" w:uiPriority="52"/>
-    <w:lsdException w:name="List Table 1 Light Accent 3" w:uiPriority="46"/>
-    <w:lsdException w:name="List Table 2 Accent 3" w:uiPriority="47"/>
-    <w:lsdException w:name="List Table 3 Accent 3" w:uiPriority="48"/>
-    <w:lsdException w:name="List Table 4 Accent 3" w:uiPriority="49"/>
-    <w:lsdException w:name="List Table 5 Dark Accent 3" w:uiPriority="50"/>
-    <w:lsdException w:name="List Table 6 Colorful Accent 3" w:uiPriority="51"/>
-    <w:lsdException w:name="List Table 7 Colorful Accent 3" w:uiPriority="52"/>
-    <w:lsdException w:name="List Table 1 Light Accent 4" w:uiPriority="46"/>
-    <w:lsdException w:name="List Table 2 Accent 4" w:uiPriority="47"/>
-    <w:lsdException w:name="List Table 3 Accent 4" w:uiPriority="48"/>
-    <w:lsdException w:name="List Table 4 Accent 4" w:uiPriority="49"/>
-    <w:lsdException w:name="List Table 5 Dark Accent 4" w:uiPriority="50"/>
-    <w:lsdException w:name="List Table 6 Colorful Accent 4" w:uiPriority="51"/>
-    <w:lsdException w:name="List Table 7 Colorful Accent 4" w:uiPriority="52"/>
-    <w:lsdException w:name="List Table 1 Light Accent 5" w:uiPriority="46"/>
-    <w:lsdException w:name="List Table 2 Accent 5" w:uiPriority="47"/>
-    <w:lsdException w:name="List Table 3 Accent 5" w:uiPriority="48"/>
-    <w:lsdException w:name="List Table 4 Accent 5" w:uiPriority="49"/>
-    <w:lsdException w:name="List Table 5 Dark Accent 5" w:uiPriority="50"/>
-    <w:lsdException w:name="List Table 6 Colorful Accent 5" w:uiPriority="51"/>
-    <w:lsdException w:name="List Table 7 Colorful Accent 5" w:uiPriority="52"/>
-    <w:lsdException w:name="List Table 1 Light Accent 6" w:uiPriority="46"/>
-    <w:lsdException w:name="List Table 2 Accent 6" w:uiPriority="47"/>
-    <w:lsdException w:name="List Table 3 Accent 6" w:uiPriority="48"/>
-    <w:lsdException w:name="List Table 4 Accent 6" w:uiPriority="49"/>
-    <w:lsdException w:name="List Table 5 Dark Accent 6" w:uiPriority="50"/>
-    <w:lsdException w:name="List Table 6 Colorful Accent 6" w:uiPriority="51"/>
-    <w:lsdException w:name="List Table 7 Colorful Accent 6" w:uiPriority="52"/>
-    <w:lsdException w:name="Mention" w:semiHidden="1" w:unhideWhenUsed="1"/>
-    <w:lsdException w:name="Smart Hyperlink" w:semiHidden="1" w:unhideWhenUsed="1"/>
-    <w:lsdException w:name="Hashtag" w:semiHidden="1" w:unhideWhenUsed="1"/>
-    <w:lsdException w:name="Unresolved Mention" w:semiHidden="1" w:unhideWhenUsed="1"/>
-    <w:lsdException w:name="Smart Link" w:semiHidden="1" w:unhideWhenUsed="1"/>
+  <w:latentStyles w:defLockedState="0" w:defUIPriority="99" w:defSemiHidden="1" w:defUnhideWhenUsed="1" w:defQFormat="0" w:count="267">
+    <w:lsdException w:name="Normal" w:semiHidden="0" w:uiPriority="0" w:unhideWhenUsed="0" w:qFormat="1"/>
+    <w:lsdException w:name="heading 1" w:semiHidden="0" w:uiPriority="9" w:unhideWhenUsed="0" w:qFormat="1"/>
+    <w:lsdException w:name="heading 2" w:uiPriority="9" w:qFormat="1"/>
+    <w:lsdException w:name="heading 3" w:uiPriority="9" w:qFormat="1"/>
+    <w:lsdException w:name="heading 4" w:uiPriority="9" w:qFormat="1"/>
+    <w:lsdException w:name="heading 5" w:uiPriority="9" w:qFormat="1"/>
+    <w:lsdException w:name="heading 6" w:uiPriority="9" w:qFormat="1"/>
+    <w:lsdException w:name="heading 7" w:uiPriority="9" w:qFormat="1"/>
+    <w:lsdException w:name="heading 8" w:uiPriority="9" w:qFormat="1"/>
+    <w:lsdException w:name="heading 9" w:uiPriority="9" w:qFormat="1"/>
+    <w:lsdException w:name="toc 1" w:uiPriority="39"/>
+    <w:lsdException w:name="toc 2" w:uiPriority="39"/>
+    <w:lsdException w:name="toc 3" w:uiPriority="39"/>
+    <w:lsdException w:name="toc 4" w:uiPriority="39"/>
+    <w:lsdException w:name="toc 5" w:uiPriority="39"/>
+    <w:lsdException w:name="toc 6" w:uiPriority="39"/>
+    <w:lsdException w:name="toc 7" w:uiPriority="39"/>
+    <w:lsdException w:name="toc 8" w:uiPriority="39"/>
+    <w:lsdException w:name="toc 9" w:uiPriority="39"/>
+    <w:lsdException w:name="caption" w:uiPriority="35" w:qFormat="1"/>
+    <w:lsdException w:name="Title" w:semiHidden="0" w:uiPriority="10" w:unhideWhenUsed="0" w:qFormat="1"/>
+    <w:lsdException w:name="Default Paragraph Font" w:uiPriority="1"/>
+    <w:lsdException w:name="Subtitle" w:semiHidden="0" w:uiPriority="11" w:unhideWhenUsed="0" w:qFormat="1"/>
+    <w:lsdException w:name="Strong" w:semiHidden="0" w:uiPriority="22" w:unhideWhenUsed="0" w:qFormat="1"/>
+    <w:lsdException w:name="Emphasis" w:semiHidden="0" w:uiPriority="20" w:unhideWhenUsed="0" w:qFormat="1"/>
+    <w:lsdException w:name="Table Grid" w:semiHidden="0" w:uiPriority="39" w:unhideWhenUsed="0"/>
+    <w:lsdException w:name="Placeholder Text" w:unhideWhenUsed="0"/>
+    <w:lsdException w:name="No Spacing" w:semiHidden="0" w:uiPriority="1" w:unhideWhenUsed="0" w:qFormat="1"/>
+    <w:lsdException w:name="Light Shading" w:semiHidden="0" w:uiPriority="60" w:unhideWhenUsed="0"/>
+    <w:lsdException w:name="Light List" w:semiHidden="0" w:uiPriority="61" w:unhideWhenUsed="0"/>
+    <w:lsdException w:name="Light Grid" w:semiHidden="0" w:uiPriority="62" w:unhideWhenUsed="0"/>
+    <w:lsdException w:name="Medium Shading 1" w:semiHidden="0" w:uiPriority="63" w:unhideWhenUsed="0"/>
+    <w:lsdException w:name="Medium Shading 2" w:semiHidden="0" w:uiPriority="64" w:unhideWhenUsed="0"/>
+    <w:lsdException w:name="Medium List 1" w:semiHidden="0" w:uiPriority="65" w:unhideWhenUsed="0"/>
+    <w:lsdException w:name="Medium List 2" w:semiHidden="0" w:uiPriority="66" w:unhideWhenUsed="0"/>
+    <w:lsdException w:name="Medium Grid 1" w:semiHidden="0" w:uiPriority="67" w:unhideWhenUsed="0"/>
+    <w:lsdException w:name="Medium Grid 2" w:semiHidden="0" w:uiPriority="68" w:unhideWhenUsed="0"/>
+    <w:lsdException w:name="Medium Grid 3" w:semiHidden="0" w:uiPriority="69" w:unhideWhenUsed="0"/>
+    <w:lsdException w:name="Dark List" w:semiHidden="0" w:uiPriority="70" w:unhideWhenUsed="0"/>
+    <w:lsdException w:name="Colorful Shading" w:semiHidden="0" w:uiPriority="71" w:unhideWhenUsed="0"/>
+    <w:lsdException w:name="Colorful List" w:semiHidden="0" w:uiPriority="72" w:unhideWhenUsed="0"/>
+    <w:lsdException w:name="Colorful Grid" w:semiHidden="0" w:uiPriority="73" w:unhideWhenUsed="0"/>
+    <w:lsdException w:name="Light Shading Accent 1" w:semiHidden="0" w:uiPriority="60" w:unhideWhenUsed="0"/>
+    <w:lsdException w:name="Light List Accent 1" w:semiHidden="0" w:uiPriority="61" w:unhideWhenUsed="0"/>
+    <w:lsdException w:name="Light Grid Accent 1" w:semiHidden="0" w:uiPriority="62" w:unhideWhenUsed="0"/>
+    <w:lsdException w:name="Medium Shading 1 Accent 1" w:semiHidden="0" w:uiPriority="63" w:unhideWhenUsed="0"/>
+    <w:lsdException w:name="Medium Shading 2 Accent 1" w:semiHidden="0" w:uiPriority="64" w:unhideWhenUsed="0"/>
+    <w:lsdException w:name="Medium List 1 Accent 1" w:semiHidden="0" w:uiPriority="65" w:unhideWhenUsed="0"/>
+    <w:lsdException w:name="Revision" w:unhideWhenUsed="0"/>
+    <w:lsdException w:name="List Paragraph" w:semiHidden="0" w:uiPriority="34" w:unhideWhenUsed="0" w:qFormat="1"/>
+    <w:lsdException w:name="Quote" w:semiHidden="0" w:uiPriority="29" w:unhideWhenUsed="0" w:qFormat="1"/>
+    <w:lsdException w:name="Intense Quote" w:semiHidden="0" w:uiPriority="30" w:unhideWhenUsed="0" w:qFormat="1"/>
+    <w:lsdException w:name="Medium List 2 Accent 1" w:semiHidden="0" w:uiPriority="66" w:unhideWhenUsed="0"/>
+    <w:lsdException w:name="Medium Grid 1 Accent 1" w:semiHidden="0" w:uiPriority="67" w:unhideWhenUsed="0"/>
+    <w:lsdException w:name="Medium Grid 2 Accent 1" w:semiHidden="0" w:uiPriority="68" w:unhideWhenUsed="0"/>
+    <w:lsdException w:name="Medium Grid 3 Accent 1" w:semiHidden="0" w:uiPriority="69" w:unhideWhenUsed="0"/>
+    <w:lsdException w:name="Dark List Accent 1" w:semiHidden="0" w:uiPriority="70" w:unhideWhenUsed="0"/>
+    <w:lsdException w:name="Colorful Shading Accent 1" w:semiHidden="0" w:uiPriority="71" w:unhideWhenUsed="0"/>
+    <w:lsdException w:name="Colorful List Accent 1" w:semiHidden="0" w:uiPriority="72" w:unhideWhenUsed="0"/>
+    <w:lsdException w:name="Colorful Grid Accent 1" w:semiHidden="0" w:uiPriority="73" w:unhideWhenUsed="0"/>
+    <w:lsdException w:name="Light Shading Accent 2" w:semiHidden="0" w:uiPriority="60" w:unhideWhenUsed="0"/>
+    <w:lsdException w:name="Light List Accent 2" w:semiHidden="0" w:uiPriority="61" w:unhideWhenUsed="0"/>
+    <w:lsdException w:name="Light Grid Accent 2" w:semiHidden="0" w:uiPriority="62" w:unhideWhenUsed="0"/>
+    <w:lsdException w:name="Medium Shading 1 Accent 2" w:semiHidden="0" w:uiPriority="63" w:unhideWhenUsed="0"/>
+    <w:lsdException w:name="Medium Shading 2 Accent 2" w:semiHidden="0" w:uiPriority="64" w:unhideWhenUsed="0"/>
+    <w:lsdException w:name="Medium List 1 Accent 2" w:semiHidden="0" w:uiPriority="65" w:unhideWhenUsed="0"/>
+    <w:lsdException w:name="Medium List 2 Accent 2" w:semiHidden="0" w:uiPriority="66" w:unhideWhenUsed="0"/>
+    <w:lsdException w:name="Medium Grid 1 Accent 2" w:semiHidden="0" w:uiPriority="67" w:unhideWhenUsed="0"/>
+    <w:lsdException w:name="Medium Grid 2 Accent 2" w:semiHidden="0" w:uiPriority="68" w:unhideWhenUsed="0"/>
+    <w:lsdException w:name="Medium Grid 3 Accent 2" w:semiHidden="0" w:uiPriority="69" w:unhideWhenUsed="0"/>
+    <w:lsdException w:name="Dark List Accent 2" w:semiHidden="0" w:uiPriority="70" w:unhideWhenUsed="0"/>
+    <w:lsdException w:name="Colorful Shading Accent 2" w:semiHidden="0" w:uiPriority="71" w:unhideWhenUsed="0"/>
+    <w:lsdException w:name="Colorful List Accent 2" w:semiHidden="0" w:uiPriority="72" w:unhideWhenUsed="0"/>
+    <w:lsdException w:name="Colorful Grid Accent 2" w:semiHidden="0" w:uiPriority="73" w:unhideWhenUsed="0"/>
+    <w:lsdException w:name="Light Shading Accent 3" w:semiHidden="0" w:uiPriority="60" w:unhideWhenUsed="0"/>
+    <w:lsdException w:name="Light List Accent 3" w:semiHidden="0" w:uiPriority="61" w:unhideWhenUsed="0"/>
+    <w:lsdException w:name="Light Grid Accent 3" w:semiHidden="0" w:uiPriority="62" w:unhideWhenUsed="0"/>
+    <w:lsdException w:name="Medium Shading 1 Accent 3" w:semiHidden="0" w:uiPriority="63" w:unhideWhenUsed="0"/>
+    <w:lsdException w:name="Medium Shading 2 Accent 3" w:semiHidden="0" w:uiPriority="64" w:unhideWhenUsed="0"/>
+    <w:lsdException w:name="Medium List 1 Accent 3" w:semiHidden="0" w:uiPriority="65" w:unhideWhenUsed="0"/>
+    <w:lsdException w:name="Medium List 2 Accent 3" w:semiHidden="0" w:uiPriority="66" w:unhideWhenUsed="0"/>
+    <w:lsdException w:name="Medium Grid 1 Accent 3" w:semiHidden="0" w:uiPriority="67" w:unhideWhenUsed="0"/>
+    <w:lsdException w:name="Medium Grid 2 Accent 3" w:semiHidden="0" w:uiPriority="68" w:unhideWhenUsed="0"/>
+    <w:lsdException w:name="Medium Grid 3 Accent 3" w:semiHidden="0" w:uiPriority="69" w:unhideWhenUsed="0"/>
+    <w:lsdException w:name="Dark List Accent 3" w:semiHidden="0" w:uiPriority="70" w:unhideWhenUsed="0"/>
+    <w:lsdException w:name="Colorful Shading Accent 3" w:semiHidden="0" w:uiPriority="71" w:unhideWhenUsed="0"/>
+    <w:lsdException w:name="Colorful List Accent 3" w:semiHidden="0" w:uiPriority="72" w:unhideWhenUsed="0"/>
+    <w:lsdException w:name="Colorful Grid Accent 3" w:semiHidden="0" w:uiPriority="73" w:unhideWhenUsed="0"/>
+    <w:lsdException w:name="Light Shading Accent 4" w:semiHidden="0" w:uiPriority="60" w:unhideWhenUsed="0"/>
+    <w:lsdException w:name="Light List Accent 4" w:semiHidden="0" w:uiPriority="61" w:unhideWhenUsed="0"/>
+    <w:lsdException w:name="Light Grid Accent 4" w:semiHidden="0" w:uiPriority="62" w:unhideWhenUsed="0"/>
+    <w:lsdException w:name="Medium Shading 1 Accent 4" w:semiHidden="0" w:uiPriority="63" w:unhideWhenUsed="0"/>
+    <w:lsdException w:name="Medium Shading 2 Accent 4" w:semiHidden="0" w:uiPriority="64" w:unhideWhenUsed="0"/>
+    <w:lsdException w:name="Medium List 1 Accent 4" w:semiHidden="0" w:uiPriority="65" w:unhideWhenUsed="0"/>
+    <w:lsdException w:name="Medium List 2 Accent 4" w:semiHidden="0" w:uiPriority="66" w:unhideWhenUsed="0"/>
+    <w:lsdException w:name="Medium Grid 1 Accent 4" w:semiHidden="0" w:uiPriority="67" w:unhideWhenUsed="0"/>
+    <w:lsdException w:name="Medium Grid 2 Accent 4" w:semiHidden="0" w:uiPriority="68" w:unhideWhenUsed="0"/>
+    <w:lsdException w:name="Medium Grid 3 Accent 4" w:semiHidden="0" w:uiPriority="69" w:unhideWhenUsed="0"/>
+    <w:lsdException w:name="Dark List Accent 4" w:semiHidden="0" w:uiPriority="70" w:unhideWhenUsed="0"/>
+    <w:lsdException w:name="Colorful Shading Accent 4" w:semiHidden="0" w:uiPriority="71" w:unhideWhenUsed="0"/>
+    <w:lsdException w:name="Colorful List Accent 4" w:semiHidden="0" w:uiPriority="72" w:unhideWhenUsed="0"/>
+    <w:lsdException w:name="Colorful Grid Accent 4" w:semiHidden="0" w:uiPriority="73" w:unhideWhenUsed="0"/>
+    <w:lsdException w:name="Light Shading Accent 5" w:semiHidden="0" w:uiPriority="60" w:unhideWhenUsed="0"/>
+    <w:lsdException w:name="Light List Accent 5" w:semiHidden="0" w:uiPriority="61" w:unhideWhenUsed="0"/>
+    <w:lsdException w:name="Light Grid Accent 5" w:semiHidden="0" w:uiPriority="62" w:unhideWhenUsed="0"/>
+    <w:lsdException w:name="Medium Shading 1 Accent 5" w:semiHidden="0" w:uiPriority="63" w:unhideWhenUsed="0"/>
+    <w:lsdException w:name="Medium Shading 2 Accent 5" w:semiHidden="0" w:uiPriority="64" w:unhideWhenUsed="0"/>
+    <w:lsdException w:name="Medium List 1 Accent 5" w:semiHidden="0" w:uiPriority="65" w:unhideWhenUsed="0"/>
+    <w:lsdException w:name="Medium List 2 Accent 5" w:semiHidden="0" w:uiPriority="66" w:unhideWhenUsed="0"/>
+    <w:lsdException w:name="Medium Grid 1 Accent 5" w:semiHidden="0" w:uiPriority="67" w:unhideWhenUsed="0"/>
+    <w:lsdException w:name="Medium Grid 2 Accent 5" w:semiHidden="0" w:uiPriority="68" w:unhideWhenUsed="0"/>
+    <w:lsdException w:name="Medium Grid 3 Accent 5" w:semiHidden="0" w:uiPriority="69" w:unhideWhenUsed="0"/>
+    <w:lsdException w:name="Dark List Accent 5" w:semiHidden="0" w:uiPriority="70" w:unhideWhenUsed="0"/>
+    <w:lsdException w:name="Colorful Shading Accent 5" w:semiHidden="0" w:uiPriority="71" w:unhideWhenUsed="0"/>
+    <w:lsdException w:name="Colorful List Accent 5" w:semiHidden="0" w:uiPriority="72" w:unhideWhenUsed="0"/>
+    <w:lsdException w:name="Colorful Grid Accent 5" w:semiHidden="0" w:uiPriority="73" w:unhideWhenUsed="0"/>
+    <w:lsdException w:name="Light Shading Accent 6" w:semiHidden="0" w:uiPriority="60" w:unhideWhenUsed="0"/>
+    <w:lsdException w:name="Light List Accent 6" w:semiHidden="0" w:uiPriority="61" w:unhideWhenUsed="0"/>
+    <w:lsdException w:name="Light Grid Accent 6" w:semiHidden="0" w:uiPriority="62" w:unhideWhenUsed="0"/>
+    <w:lsdException w:name="Medium Shading 1 Accent 6" w:semiHidden="0" w:uiPriority="63" w:unhideWhenUsed="0"/>
+    <w:lsdException w:name="Medium Shading 2 Accent 6" w:semiHidden="0" w:uiPriority="64" w:unhideWhenUsed="0"/>
+    <w:lsdException w:name="Medium List 1 Accent 6" w:semiHidden="0" w:uiPriority="65" w:unhideWhenUsed="0"/>
+    <w:lsdException w:name="Medium List 2 Accent 6" w:semiHidden="0" w:uiPriority="66" w:unhideWhenUsed="0"/>
+    <w:lsdException w:name="Medium Grid 1 Accent 6" w:semiHidden="0" w:uiPriority="67" w:unhideWhenUsed="0"/>
+    <w:lsdException w:name="Medium Grid 2 Accent 6" w:semiHidden="0" w:uiPriority="68" w:unhideWhenUsed="0"/>
+    <w:lsdException w:name="Medium Grid 3 Accent 6" w:semiHidden="0" w:uiPriority="69" w:unhideWhenUsed="0"/>
+    <w:lsdException w:name="Dark List Accent 6" w:semiHidden="0" w:uiPriority="70" w:unhideWhenUsed="0"/>
+    <w:lsdException w:name="Colorful Shading Accent 6" w:semiHidden="0" w:uiPriority="71" w:unhideWhenUsed="0"/>
+    <w:lsdException w:name="Colorful List Accent 6" w:semiHidden="0" w:uiPriority="72" w:unhideWhenUsed="0"/>
+    <w:lsdException w:name="Colorful Grid Accent 6" w:semiHidden="0" w:uiPriority="73" w:unhideWhenUsed="0"/>
+    <w:lsdException w:name="Subtle Emphasis" w:semiHidden="0" w:uiPriority="19" w:unhideWhenUsed="0" w:qFormat="1"/>
+    <w:lsdException w:name="Intense Emphasis" w:semiHidden="0" w:uiPriority="21" w:unhideWhenUsed="0" w:qFormat="1"/>
+    <w:lsdException w:name="Subtle Reference" w:semiHidden="0" w:uiPriority="31" w:unhideWhenUsed="0" w:qFormat="1"/>
+    <w:lsdException w:name="Intense Reference" w:semiHidden="0" w:uiPriority="32" w:unhideWhenUsed="0" w:qFormat="1"/>
+    <w:lsdException w:name="Book Title" w:semiHidden="0" w:uiPriority="33" w:unhideWhenUsed="0" w:qFormat="1"/>
+    <w:lsdException w:name="Bibliography" w:uiPriority="37"/>
+    <w:lsdException w:name="TOC Heading" w:uiPriority="39" w:qFormat="1"/>
   </w:latentStyles>
   <w:style w:type="paragraph" w:default="1" w:styleId="Standaard">
     <w:name w:val="Normal"/>
@@ -3831,7 +3720,7 @@
       </w:tblBorders>
     </w:tblPr>
   </w:style>
-  <w:style w:type="table" w:styleId="Rastertabel4-Accent1">
+  <w:style w:type="table" w:customStyle="1" w:styleId="GridTable4Accent1">
     <w:name w:val="Grid Table 4 Accent 1"/>
     <w:basedOn w:val="Standaardtabel"/>
     <w:uiPriority w:val="49"/>
@@ -4022,7 +3911,7 @@
       <w:color w:val="808080"/>
     </w:rPr>
   </w:style>
-  <w:style w:type="table" w:styleId="Rastertabel4-Accent5">
+  <w:style w:type="table" w:customStyle="1" w:styleId="GridTable4Accent5">
     <w:name w:val="Grid Table 4 Accent 5"/>
     <w:basedOn w:val="Standaardtabel"/>
     <w:uiPriority w:val="49"/>
@@ -4142,7 +4031,7 @@
       <w:szCs w:val="18"/>
     </w:rPr>
   </w:style>
-  <w:style w:type="table" w:styleId="Lijsttabel4">
+  <w:style w:type="table" w:customStyle="1" w:styleId="ListTable4">
     <w:name w:val="List Table 4"/>
     <w:basedOn w:val="Standaardtabel"/>
     <w:uiPriority w:val="49"/>
@@ -4235,52 +4124,12 @@
       <w:i/>
     </w:rPr>
   </w:style>
-  <w:style w:type="paragraph" w:styleId="Tekstopmerking">
-    <w:name w:val="annotation text"/>
-    <w:basedOn w:val="Standaard"/>
-    <w:link w:val="TekstopmerkingChar"/>
-    <w:uiPriority w:val="99"/>
-    <w:semiHidden/>
-    <w:unhideWhenUsed/>
-    <w:rsid w:val="006F479A"/>
-    <w:pPr>
-      <w:spacing w:after="0" w:line="240" w:lineRule="auto"/>
-    </w:pPr>
-    <w:rPr>
-      <w:sz w:val="20"/>
-      <w:szCs w:val="20"/>
-    </w:rPr>
-  </w:style>
-  <w:style w:type="character" w:customStyle="1" w:styleId="TekstopmerkingChar">
-    <w:name w:val="Tekst opmerking Char"/>
-    <w:basedOn w:val="Standaardalinea-lettertype"/>
-    <w:link w:val="Tekstopmerking"/>
-    <w:uiPriority w:val="99"/>
-    <w:semiHidden/>
-    <w:rsid w:val="006F479A"/>
-    <w:rPr>
-      <w:sz w:val="20"/>
-      <w:szCs w:val="20"/>
-    </w:rPr>
-  </w:style>
-  <w:style w:type="character" w:styleId="Verwijzingopmerking">
-    <w:name w:val="annotation reference"/>
-    <w:basedOn w:val="Standaardalinea-lettertype"/>
-    <w:uiPriority w:val="99"/>
-    <w:semiHidden/>
-    <w:unhideWhenUsed/>
-    <w:rsid w:val="006F479A"/>
-    <w:rPr>
-      <w:sz w:val="16"/>
-      <w:szCs w:val="16"/>
-    </w:rPr>
-  </w:style>
   <w:style w:type="paragraph" w:styleId="Lijstalinea">
     <w:name w:val="List Paragraph"/>
     <w:basedOn w:val="Standaard"/>
     <w:uiPriority w:val="34"/>
     <w:qFormat/>
-    <w:rsid w:val="00D2495F"/>
+    <w:rsid w:val="003B750B"/>
     <w:pPr>
       <w:ind w:left="720"/>
       <w:contextualSpacing/>
@@ -4289,8 +4138,830 @@
 </w:styles>
 </file>
 
+<file path=word/stylesWithEffects.xml><?xml version="1.0" encoding="utf-8"?>
+<w:styles xmlns:wpc="http://schemas.microsoft.com/office/word/2010/wordprocessingCanvas" xmlns:mc="http://schemas.openxmlformats.org/markup-compatibility/2006" xmlns:o="urn:schemas-microsoft-com:office:office" xmlns:r="http://schemas.openxmlformats.org/officeDocument/2006/relationships" xmlns:m="http://schemas.openxmlformats.org/officeDocument/2006/math" xmlns:v="urn:schemas-microsoft-com:vml" xmlns:wp14="http://schemas.microsoft.com/office/word/2010/wordprocessingDrawing" xmlns:wp="http://schemas.openxmlformats.org/drawingml/2006/wordprocessingDrawing" xmlns:w10="urn:schemas-microsoft-com:office:word" xmlns:w="http://schemas.openxmlformats.org/wordprocessingml/2006/main" xmlns:w14="http://schemas.microsoft.com/office/word/2010/wordml" xmlns:wpg="http://schemas.microsoft.com/office/word/2010/wordprocessingGroup" xmlns:wpi="http://schemas.microsoft.com/office/word/2010/wordprocessingInk" xmlns:wne="http://schemas.microsoft.com/office/word/2006/wordml" xmlns:wps="http://schemas.microsoft.com/office/word/2010/wordprocessingShape" mc:Ignorable="w14 wp14">
+  <w:docDefaults>
+    <w:rPrDefault>
+      <w:rPr>
+        <w:rFonts w:asciiTheme="minorHAnsi" w:eastAsiaTheme="minorHAnsi" w:hAnsiTheme="minorHAnsi" w:cstheme="minorBidi"/>
+        <w:sz w:val="22"/>
+        <w:szCs w:val="22"/>
+        <w:lang w:val="nl-NL" w:eastAsia="en-US" w:bidi="ar-SA"/>
+      </w:rPr>
+    </w:rPrDefault>
+    <w:pPrDefault>
+      <w:pPr>
+        <w:spacing w:after="160" w:line="259" w:lineRule="auto"/>
+      </w:pPr>
+    </w:pPrDefault>
+  </w:docDefaults>
+  <w:latentStyles w:defLockedState="0" w:defUIPriority="99" w:defSemiHidden="1" w:defUnhideWhenUsed="1" w:defQFormat="0" w:count="267">
+    <w:lsdException w:name="Normal" w:semiHidden="0" w:uiPriority="0" w:unhideWhenUsed="0" w:qFormat="1"/>
+    <w:lsdException w:name="heading 1" w:semiHidden="0" w:uiPriority="9" w:unhideWhenUsed="0" w:qFormat="1"/>
+    <w:lsdException w:name="heading 2" w:uiPriority="9" w:qFormat="1"/>
+    <w:lsdException w:name="heading 3" w:uiPriority="9" w:qFormat="1"/>
+    <w:lsdException w:name="heading 4" w:uiPriority="9" w:qFormat="1"/>
+    <w:lsdException w:name="heading 5" w:uiPriority="9" w:qFormat="1"/>
+    <w:lsdException w:name="heading 6" w:uiPriority="9" w:qFormat="1"/>
+    <w:lsdException w:name="heading 7" w:uiPriority="9" w:qFormat="1"/>
+    <w:lsdException w:name="heading 8" w:uiPriority="9" w:qFormat="1"/>
+    <w:lsdException w:name="heading 9" w:uiPriority="9" w:qFormat="1"/>
+    <w:lsdException w:name="toc 1" w:uiPriority="39"/>
+    <w:lsdException w:name="toc 2" w:uiPriority="39"/>
+    <w:lsdException w:name="toc 3" w:uiPriority="39"/>
+    <w:lsdException w:name="toc 4" w:uiPriority="39"/>
+    <w:lsdException w:name="toc 5" w:uiPriority="39"/>
+    <w:lsdException w:name="toc 6" w:uiPriority="39"/>
+    <w:lsdException w:name="toc 7" w:uiPriority="39"/>
+    <w:lsdException w:name="toc 8" w:uiPriority="39"/>
+    <w:lsdException w:name="toc 9" w:uiPriority="39"/>
+    <w:lsdException w:name="caption" w:uiPriority="35" w:qFormat="1"/>
+    <w:lsdException w:name="Title" w:semiHidden="0" w:uiPriority="10" w:unhideWhenUsed="0" w:qFormat="1"/>
+    <w:lsdException w:name="Default Paragraph Font" w:uiPriority="1"/>
+    <w:lsdException w:name="Subtitle" w:semiHidden="0" w:uiPriority="11" w:unhideWhenUsed="0" w:qFormat="1"/>
+    <w:lsdException w:name="Strong" w:semiHidden="0" w:uiPriority="22" w:unhideWhenUsed="0" w:qFormat="1"/>
+    <w:lsdException w:name="Emphasis" w:semiHidden="0" w:uiPriority="20" w:unhideWhenUsed="0" w:qFormat="1"/>
+    <w:lsdException w:name="Table Grid" w:semiHidden="0" w:uiPriority="39" w:unhideWhenUsed="0"/>
+    <w:lsdException w:name="Placeholder Text" w:unhideWhenUsed="0"/>
+    <w:lsdException w:name="No Spacing" w:semiHidden="0" w:uiPriority="1" w:unhideWhenUsed="0" w:qFormat="1"/>
+    <w:lsdException w:name="Light Shading" w:semiHidden="0" w:uiPriority="60" w:unhideWhenUsed="0"/>
+    <w:lsdException w:name="Light List" w:semiHidden="0" w:uiPriority="61" w:unhideWhenUsed="0"/>
+    <w:lsdException w:name="Light Grid" w:semiHidden="0" w:uiPriority="62" w:unhideWhenUsed="0"/>
+    <w:lsdException w:name="Medium Shading 1" w:semiHidden="0" w:uiPriority="63" w:unhideWhenUsed="0"/>
+    <w:lsdException w:name="Medium Shading 2" w:semiHidden="0" w:uiPriority="64" w:unhideWhenUsed="0"/>
+    <w:lsdException w:name="Medium List 1" w:semiHidden="0" w:uiPriority="65" w:unhideWhenUsed="0"/>
+    <w:lsdException w:name="Medium List 2" w:semiHidden="0" w:uiPriority="66" w:unhideWhenUsed="0"/>
+    <w:lsdException w:name="Medium Grid 1" w:semiHidden="0" w:uiPriority="67" w:unhideWhenUsed="0"/>
+    <w:lsdException w:name="Medium Grid 2" w:semiHidden="0" w:uiPriority="68" w:unhideWhenUsed="0"/>
+    <w:lsdException w:name="Medium Grid 3" w:semiHidden="0" w:uiPriority="69" w:unhideWhenUsed="0"/>
+    <w:lsdException w:name="Dark List" w:semiHidden="0" w:uiPriority="70" w:unhideWhenUsed="0"/>
+    <w:lsdException w:name="Colorful Shading" w:semiHidden="0" w:uiPriority="71" w:unhideWhenUsed="0"/>
+    <w:lsdException w:name="Colorful List" w:semiHidden="0" w:uiPriority="72" w:unhideWhenUsed="0"/>
+    <w:lsdException w:name="Colorful Grid" w:semiHidden="0" w:uiPriority="73" w:unhideWhenUsed="0"/>
+    <w:lsdException w:name="Light Shading Accent 1" w:semiHidden="0" w:uiPriority="60" w:unhideWhenUsed="0"/>
+    <w:lsdException w:name="Light List Accent 1" w:semiHidden="0" w:uiPriority="61" w:unhideWhenUsed="0"/>
+    <w:lsdException w:name="Light Grid Accent 1" w:semiHidden="0" w:uiPriority="62" w:unhideWhenUsed="0"/>
+    <w:lsdException w:name="Medium Shading 1 Accent 1" w:semiHidden="0" w:uiPriority="63" w:unhideWhenUsed="0"/>
+    <w:lsdException w:name="Medium Shading 2 Accent 1" w:semiHidden="0" w:uiPriority="64" w:unhideWhenUsed="0"/>
+    <w:lsdException w:name="Medium List 1 Accent 1" w:semiHidden="0" w:uiPriority="65" w:unhideWhenUsed="0"/>
+    <w:lsdException w:name="Revision" w:unhideWhenUsed="0"/>
+    <w:lsdException w:name="List Paragraph" w:semiHidden="0" w:uiPriority="34" w:unhideWhenUsed="0" w:qFormat="1"/>
+    <w:lsdException w:name="Quote" w:semiHidden="0" w:uiPriority="29" w:unhideWhenUsed="0" w:qFormat="1"/>
+    <w:lsdException w:name="Intense Quote" w:semiHidden="0" w:uiPriority="30" w:unhideWhenUsed="0" w:qFormat="1"/>
+    <w:lsdException w:name="Medium List 2 Accent 1" w:semiHidden="0" w:uiPriority="66" w:unhideWhenUsed="0"/>
+    <w:lsdException w:name="Medium Grid 1 Accent 1" w:semiHidden="0" w:uiPriority="67" w:unhideWhenUsed="0"/>
+    <w:lsdException w:name="Medium Grid 2 Accent 1" w:semiHidden="0" w:uiPriority="68" w:unhideWhenUsed="0"/>
+    <w:lsdException w:name="Medium Grid 3 Accent 1" w:semiHidden="0" w:uiPriority="69" w:unhideWhenUsed="0"/>
+    <w:lsdException w:name="Dark List Accent 1" w:semiHidden="0" w:uiPriority="70" w:unhideWhenUsed="0"/>
+    <w:lsdException w:name="Colorful Shading Accent 1" w:semiHidden="0" w:uiPriority="71" w:unhideWhenUsed="0"/>
+    <w:lsdException w:name="Colorful List Accent 1" w:semiHidden="0" w:uiPriority="72" w:unhideWhenUsed="0"/>
+    <w:lsdException w:name="Colorful Grid Accent 1" w:semiHidden="0" w:uiPriority="73" w:unhideWhenUsed="0"/>
+    <w:lsdException w:name="Light Shading Accent 2" w:semiHidden="0" w:uiPriority="60" w:unhideWhenUsed="0"/>
+    <w:lsdException w:name="Light List Accent 2" w:semiHidden="0" w:uiPriority="61" w:unhideWhenUsed="0"/>
+    <w:lsdException w:name="Light Grid Accent 2" w:semiHidden="0" w:uiPriority="62" w:unhideWhenUsed="0"/>
+    <w:lsdException w:name="Medium Shading 1 Accent 2" w:semiHidden="0" w:uiPriority="63" w:unhideWhenUsed="0"/>
+    <w:lsdException w:name="Medium Shading 2 Accent 2" w:semiHidden="0" w:uiPriority="64" w:unhideWhenUsed="0"/>
+    <w:lsdException w:name="Medium List 1 Accent 2" w:semiHidden="0" w:uiPriority="65" w:unhideWhenUsed="0"/>
+    <w:lsdException w:name="Medium List 2 Accent 2" w:semiHidden="0" w:uiPriority="66" w:unhideWhenUsed="0"/>
+    <w:lsdException w:name="Medium Grid 1 Accent 2" w:semiHidden="0" w:uiPriority="67" w:unhideWhenUsed="0"/>
+    <w:lsdException w:name="Medium Grid 2 Accent 2" w:semiHidden="0" w:uiPriority="68" w:unhideWhenUsed="0"/>
+    <w:lsdException w:name="Medium Grid 3 Accent 2" w:semiHidden="0" w:uiPriority="69" w:unhideWhenUsed="0"/>
+    <w:lsdException w:name="Dark List Accent 2" w:semiHidden="0" w:uiPriority="70" w:unhideWhenUsed="0"/>
+    <w:lsdException w:name="Colorful Shading Accent 2" w:semiHidden="0" w:uiPriority="71" w:unhideWhenUsed="0"/>
+    <w:lsdException w:name="Colorful List Accent 2" w:semiHidden="0" w:uiPriority="72" w:unhideWhenUsed="0"/>
+    <w:lsdException w:name="Colorful Grid Accent 2" w:semiHidden="0" w:uiPriority="73" w:unhideWhenUsed="0"/>
+    <w:lsdException w:name="Light Shading Accent 3" w:semiHidden="0" w:uiPriority="60" w:unhideWhenUsed="0"/>
+    <w:lsdException w:name="Light List Accent 3" w:semiHidden="0" w:uiPriority="61" w:unhideWhenUsed="0"/>
+    <w:lsdException w:name="Light Grid Accent 3" w:semiHidden="0" w:uiPriority="62" w:unhideWhenUsed="0"/>
+    <w:lsdException w:name="Medium Shading 1 Accent 3" w:semiHidden="0" w:uiPriority="63" w:unhideWhenUsed="0"/>
+    <w:lsdException w:name="Medium Shading 2 Accent 3" w:semiHidden="0" w:uiPriority="64" w:unhideWhenUsed="0"/>
+    <w:lsdException w:name="Medium List 1 Accent 3" w:semiHidden="0" w:uiPriority="65" w:unhideWhenUsed="0"/>
+    <w:lsdException w:name="Medium List 2 Accent 3" w:semiHidden="0" w:uiPriority="66" w:unhideWhenUsed="0"/>
+    <w:lsdException w:name="Medium Grid 1 Accent 3" w:semiHidden="0" w:uiPriority="67" w:unhideWhenUsed="0"/>
+    <w:lsdException w:name="Medium Grid 2 Accent 3" w:semiHidden="0" w:uiPriority="68" w:unhideWhenUsed="0"/>
+    <w:lsdException w:name="Medium Grid 3 Accent 3" w:semiHidden="0" w:uiPriority="69" w:unhideWhenUsed="0"/>
+    <w:lsdException w:name="Dark List Accent 3" w:semiHidden="0" w:uiPriority="70" w:unhideWhenUsed="0"/>
+    <w:lsdException w:name="Colorful Shading Accent 3" w:semiHidden="0" w:uiPriority="71" w:unhideWhenUsed="0"/>
+    <w:lsdException w:name="Colorful List Accent 3" w:semiHidden="0" w:uiPriority="72" w:unhideWhenUsed="0"/>
+    <w:lsdException w:name="Colorful Grid Accent 3" w:semiHidden="0" w:uiPriority="73" w:unhideWhenUsed="0"/>
+    <w:lsdException w:name="Light Shading Accent 4" w:semiHidden="0" w:uiPriority="60" w:unhideWhenUsed="0"/>
+    <w:lsdException w:name="Light List Accent 4" w:semiHidden="0" w:uiPriority="61" w:unhideWhenUsed="0"/>
+    <w:lsdException w:name="Light Grid Accent 4" w:semiHidden="0" w:uiPriority="62" w:unhideWhenUsed="0"/>
+    <w:lsdException w:name="Medium Shading 1 Accent 4" w:semiHidden="0" w:uiPriority="63" w:unhideWhenUsed="0"/>
+    <w:lsdException w:name="Medium Shading 2 Accent 4" w:semiHidden="0" w:uiPriority="64" w:unhideWhenUsed="0"/>
+    <w:lsdException w:name="Medium List 1 Accent 4" w:semiHidden="0" w:uiPriority="65" w:unhideWhenUsed="0"/>
+    <w:lsdException w:name="Medium List 2 Accent 4" w:semiHidden="0" w:uiPriority="66" w:unhideWhenUsed="0"/>
+    <w:lsdException w:name="Medium Grid 1 Accent 4" w:semiHidden="0" w:uiPriority="67" w:unhideWhenUsed="0"/>
+    <w:lsdException w:name="Medium Grid 2 Accent 4" w:semiHidden="0" w:uiPriority="68" w:unhideWhenUsed="0"/>
+    <w:lsdException w:name="Medium Grid 3 Accent 4" w:semiHidden="0" w:uiPriority="69" w:unhideWhenUsed="0"/>
+    <w:lsdException w:name="Dark List Accent 4" w:semiHidden="0" w:uiPriority="70" w:unhideWhenUsed="0"/>
+    <w:lsdException w:name="Colorful Shading Accent 4" w:semiHidden="0" w:uiPriority="71" w:unhideWhenUsed="0"/>
+    <w:lsdException w:name="Colorful List Accent 4" w:semiHidden="0" w:uiPriority="72" w:unhideWhenUsed="0"/>
+    <w:lsdException w:name="Colorful Grid Accent 4" w:semiHidden="0" w:uiPriority="73" w:unhideWhenUsed="0"/>
+    <w:lsdException w:name="Light Shading Accent 5" w:semiHidden="0" w:uiPriority="60" w:unhideWhenUsed="0"/>
+    <w:lsdException w:name="Light List Accent 5" w:semiHidden="0" w:uiPriority="61" w:unhideWhenUsed="0"/>
+    <w:lsdException w:name="Light Grid Accent 5" w:semiHidden="0" w:uiPriority="62" w:unhideWhenUsed="0"/>
+    <w:lsdException w:name="Medium Shading 1 Accent 5" w:semiHidden="0" w:uiPriority="63" w:unhideWhenUsed="0"/>
+    <w:lsdException w:name="Medium Shading 2 Accent 5" w:semiHidden="0" w:uiPriority="64" w:unhideWhenUsed="0"/>
+    <w:lsdException w:name="Medium List 1 Accent 5" w:semiHidden="0" w:uiPriority="65" w:unhideWhenUsed="0"/>
+    <w:lsdException w:name="Medium List 2 Accent 5" w:semiHidden="0" w:uiPriority="66" w:unhideWhenUsed="0"/>
+    <w:lsdException w:name="Medium Grid 1 Accent 5" w:semiHidden="0" w:uiPriority="67" w:unhideWhenUsed="0"/>
+    <w:lsdException w:name="Medium Grid 2 Accent 5" w:semiHidden="0" w:uiPriority="68" w:unhideWhenUsed="0"/>
+    <w:lsdException w:name="Medium Grid 3 Accent 5" w:semiHidden="0" w:uiPriority="69" w:unhideWhenUsed="0"/>
+    <w:lsdException w:name="Dark List Accent 5" w:semiHidden="0" w:uiPriority="70" w:unhideWhenUsed="0"/>
+    <w:lsdException w:name="Colorful Shading Accent 5" w:semiHidden="0" w:uiPriority="71" w:unhideWhenUsed="0"/>
+    <w:lsdException w:name="Colorful List Accent 5" w:semiHidden="0" w:uiPriority="72" w:unhideWhenUsed="0"/>
+    <w:lsdException w:name="Colorful Grid Accent 5" w:semiHidden="0" w:uiPriority="73" w:unhideWhenUsed="0"/>
+    <w:lsdException w:name="Light Shading Accent 6" w:semiHidden="0" w:uiPriority="60" w:unhideWhenUsed="0"/>
+    <w:lsdException w:name="Light List Accent 6" w:semiHidden="0" w:uiPriority="61" w:unhideWhenUsed="0"/>
+    <w:lsdException w:name="Light Grid Accent 6" w:semiHidden="0" w:uiPriority="62" w:unhideWhenUsed="0"/>
+    <w:lsdException w:name="Medium Shading 1 Accent 6" w:semiHidden="0" w:uiPriority="63" w:unhideWhenUsed="0"/>
+    <w:lsdException w:name="Medium Shading 2 Accent 6" w:semiHidden="0" w:uiPriority="64" w:unhideWhenUsed="0"/>
+    <w:lsdException w:name="Medium List 1 Accent 6" w:semiHidden="0" w:uiPriority="65" w:unhideWhenUsed="0"/>
+    <w:lsdException w:name="Medium List 2 Accent 6" w:semiHidden="0" w:uiPriority="66" w:unhideWhenUsed="0"/>
+    <w:lsdException w:name="Medium Grid 1 Accent 6" w:semiHidden="0" w:uiPriority="67" w:unhideWhenUsed="0"/>
+    <w:lsdException w:name="Medium Grid 2 Accent 6" w:semiHidden="0" w:uiPriority="68" w:unhideWhenUsed="0"/>
+    <w:lsdException w:name="Medium Grid 3 Accent 6" w:semiHidden="0" w:uiPriority="69" w:unhideWhenUsed="0"/>
+    <w:lsdException w:name="Dark List Accent 6" w:semiHidden="0" w:uiPriority="70" w:unhideWhenUsed="0"/>
+    <w:lsdException w:name="Colorful Shading Accent 6" w:semiHidden="0" w:uiPriority="71" w:unhideWhenUsed="0"/>
+    <w:lsdException w:name="Colorful List Accent 6" w:semiHidden="0" w:uiPriority="72" w:unhideWhenUsed="0"/>
+    <w:lsdException w:name="Colorful Grid Accent 6" w:semiHidden="0" w:uiPriority="73" w:unhideWhenUsed="0"/>
+    <w:lsdException w:name="Subtle Emphasis" w:semiHidden="0" w:uiPriority="19" w:unhideWhenUsed="0" w:qFormat="1"/>
+    <w:lsdException w:name="Intense Emphasis" w:semiHidden="0" w:uiPriority="21" w:unhideWhenUsed="0" w:qFormat="1"/>
+    <w:lsdException w:name="Subtle Reference" w:semiHidden="0" w:uiPriority="31" w:unhideWhenUsed="0" w:qFormat="1"/>
+    <w:lsdException w:name="Intense Reference" w:semiHidden="0" w:uiPriority="32" w:unhideWhenUsed="0" w:qFormat="1"/>
+    <w:lsdException w:name="Book Title" w:semiHidden="0" w:uiPriority="33" w:unhideWhenUsed="0" w:qFormat="1"/>
+    <w:lsdException w:name="Bibliography" w:uiPriority="37"/>
+    <w:lsdException w:name="TOC Heading" w:uiPriority="39" w:qFormat="1"/>
+  </w:latentStyles>
+  <w:style w:type="paragraph" w:default="1" w:styleId="Standaard">
+    <w:name w:val="Normal"/>
+    <w:qFormat/>
+    <w:rsid w:val="00467C2A"/>
+  </w:style>
+  <w:style w:type="paragraph" w:styleId="Kop1">
+    <w:name w:val="heading 1"/>
+    <w:basedOn w:val="Standaard"/>
+    <w:next w:val="Standaard"/>
+    <w:link w:val="Kop1Char"/>
+    <w:uiPriority w:val="9"/>
+    <w:qFormat/>
+    <w:rsid w:val="008A2B7E"/>
+    <w:pPr>
+      <w:keepNext/>
+      <w:keepLines/>
+      <w:spacing w:before="240" w:after="0"/>
+      <w:outlineLvl w:val="0"/>
+    </w:pPr>
+    <w:rPr>
+      <w:rFonts w:asciiTheme="majorHAnsi" w:eastAsiaTheme="majorEastAsia" w:hAnsiTheme="majorHAnsi" w:cstheme="majorBidi"/>
+      <w:color w:val="2F5496" w:themeColor="accent1" w:themeShade="BF"/>
+      <w:sz w:val="32"/>
+      <w:szCs w:val="32"/>
+    </w:rPr>
+  </w:style>
+  <w:style w:type="paragraph" w:styleId="Kop2">
+    <w:name w:val="heading 2"/>
+    <w:basedOn w:val="Standaard"/>
+    <w:next w:val="Standaard"/>
+    <w:link w:val="Kop2Char"/>
+    <w:uiPriority w:val="9"/>
+    <w:unhideWhenUsed/>
+    <w:qFormat/>
+    <w:rsid w:val="00E7326A"/>
+    <w:pPr>
+      <w:keepNext/>
+      <w:keepLines/>
+      <w:spacing w:before="260" w:after="0"/>
+      <w:outlineLvl w:val="1"/>
+    </w:pPr>
+    <w:rPr>
+      <w:rFonts w:asciiTheme="majorHAnsi" w:eastAsiaTheme="majorEastAsia" w:hAnsiTheme="majorHAnsi" w:cstheme="majorBidi"/>
+      <w:color w:val="2F5496" w:themeColor="accent1" w:themeShade="BF"/>
+      <w:sz w:val="26"/>
+      <w:szCs w:val="26"/>
+    </w:rPr>
+  </w:style>
+  <w:style w:type="paragraph" w:styleId="Kop3">
+    <w:name w:val="heading 3"/>
+    <w:basedOn w:val="Standaard"/>
+    <w:next w:val="Standaard"/>
+    <w:link w:val="Kop3Char"/>
+    <w:uiPriority w:val="9"/>
+    <w:semiHidden/>
+    <w:unhideWhenUsed/>
+    <w:qFormat/>
+    <w:rsid w:val="000162B6"/>
+    <w:pPr>
+      <w:keepNext/>
+      <w:keepLines/>
+      <w:spacing w:before="40" w:after="0"/>
+      <w:outlineLvl w:val="2"/>
+    </w:pPr>
+    <w:rPr>
+      <w:rFonts w:asciiTheme="majorHAnsi" w:eastAsiaTheme="majorEastAsia" w:hAnsiTheme="majorHAnsi" w:cstheme="majorBidi"/>
+      <w:color w:val="1F3763" w:themeColor="accent1" w:themeShade="7F"/>
+      <w:sz w:val="24"/>
+      <w:szCs w:val="24"/>
+    </w:rPr>
+  </w:style>
+  <w:style w:type="character" w:default="1" w:styleId="Standaardalinea-lettertype">
+    <w:name w:val="Default Paragraph Font"/>
+    <w:uiPriority w:val="1"/>
+    <w:semiHidden/>
+    <w:unhideWhenUsed/>
+  </w:style>
+  <w:style w:type="table" w:default="1" w:styleId="Standaardtabel">
+    <w:name w:val="Normal Table"/>
+    <w:uiPriority w:val="99"/>
+    <w:semiHidden/>
+    <w:unhideWhenUsed/>
+    <w:tblPr>
+      <w:tblInd w:w="0" w:type="dxa"/>
+      <w:tblCellMar>
+        <w:top w:w="0" w:type="dxa"/>
+        <w:left w:w="108" w:type="dxa"/>
+        <w:bottom w:w="0" w:type="dxa"/>
+        <w:right w:w="108" w:type="dxa"/>
+      </w:tblCellMar>
+    </w:tblPr>
+  </w:style>
+  <w:style w:type="numbering" w:default="1" w:styleId="Geenlijst">
+    <w:name w:val="No List"/>
+    <w:uiPriority w:val="99"/>
+    <w:semiHidden/>
+    <w:unhideWhenUsed/>
+  </w:style>
+  <w:style w:type="paragraph" w:styleId="Titel">
+    <w:name w:val="Title"/>
+    <w:basedOn w:val="Standaard"/>
+    <w:next w:val="Standaard"/>
+    <w:link w:val="TitelChar"/>
+    <w:uiPriority w:val="10"/>
+    <w:qFormat/>
+    <w:rsid w:val="008A2B7E"/>
+    <w:pPr>
+      <w:spacing w:after="0" w:line="240" w:lineRule="auto"/>
+      <w:contextualSpacing/>
+    </w:pPr>
+    <w:rPr>
+      <w:rFonts w:asciiTheme="majorHAnsi" w:eastAsiaTheme="majorEastAsia" w:hAnsiTheme="majorHAnsi" w:cstheme="majorBidi"/>
+      <w:spacing w:val="-10"/>
+      <w:kern w:val="28"/>
+      <w:sz w:val="56"/>
+      <w:szCs w:val="56"/>
+    </w:rPr>
+  </w:style>
+  <w:style w:type="character" w:customStyle="1" w:styleId="TitelChar">
+    <w:name w:val="Titel Char"/>
+    <w:basedOn w:val="Standaardalinea-lettertype"/>
+    <w:link w:val="Titel"/>
+    <w:uiPriority w:val="10"/>
+    <w:rsid w:val="008A2B7E"/>
+    <w:rPr>
+      <w:rFonts w:asciiTheme="majorHAnsi" w:eastAsiaTheme="majorEastAsia" w:hAnsiTheme="majorHAnsi" w:cstheme="majorBidi"/>
+      <w:spacing w:val="-10"/>
+      <w:kern w:val="28"/>
+      <w:sz w:val="56"/>
+      <w:szCs w:val="56"/>
+    </w:rPr>
+  </w:style>
+  <w:style w:type="paragraph" w:styleId="Ondertitel">
+    <w:name w:val="Subtitle"/>
+    <w:basedOn w:val="Standaard"/>
+    <w:next w:val="Standaard"/>
+    <w:link w:val="OndertitelChar"/>
+    <w:uiPriority w:val="11"/>
+    <w:qFormat/>
+    <w:rsid w:val="008A2B7E"/>
+    <w:pPr>
+      <w:numPr>
+        <w:ilvl w:val="1"/>
+      </w:numPr>
+    </w:pPr>
+    <w:rPr>
+      <w:rFonts w:eastAsiaTheme="minorEastAsia"/>
+      <w:color w:val="5A5A5A" w:themeColor="text1" w:themeTint="A5"/>
+      <w:spacing w:val="15"/>
+    </w:rPr>
+  </w:style>
+  <w:style w:type="character" w:customStyle="1" w:styleId="OndertitelChar">
+    <w:name w:val="Ondertitel Char"/>
+    <w:basedOn w:val="Standaardalinea-lettertype"/>
+    <w:link w:val="Ondertitel"/>
+    <w:uiPriority w:val="11"/>
+    <w:rsid w:val="008A2B7E"/>
+    <w:rPr>
+      <w:rFonts w:eastAsiaTheme="minorEastAsia"/>
+      <w:color w:val="5A5A5A" w:themeColor="text1" w:themeTint="A5"/>
+      <w:spacing w:val="15"/>
+    </w:rPr>
+  </w:style>
+  <w:style w:type="paragraph" w:styleId="Geenafstand">
+    <w:name w:val="No Spacing"/>
+    <w:uiPriority w:val="1"/>
+    <w:qFormat/>
+    <w:rsid w:val="008A2B7E"/>
+    <w:pPr>
+      <w:spacing w:after="0" w:line="240" w:lineRule="auto"/>
+    </w:pPr>
+  </w:style>
+  <w:style w:type="paragraph" w:styleId="Koptekst">
+    <w:name w:val="header"/>
+    <w:basedOn w:val="Standaard"/>
+    <w:link w:val="KoptekstChar"/>
+    <w:uiPriority w:val="99"/>
+    <w:unhideWhenUsed/>
+    <w:rsid w:val="008A2B7E"/>
+    <w:pPr>
+      <w:tabs>
+        <w:tab w:val="center" w:pos="4536"/>
+        <w:tab w:val="right" w:pos="9072"/>
+      </w:tabs>
+      <w:spacing w:after="0" w:line="240" w:lineRule="auto"/>
+    </w:pPr>
+  </w:style>
+  <w:style w:type="character" w:customStyle="1" w:styleId="KoptekstChar">
+    <w:name w:val="Koptekst Char"/>
+    <w:basedOn w:val="Standaardalinea-lettertype"/>
+    <w:link w:val="Koptekst"/>
+    <w:uiPriority w:val="99"/>
+    <w:rsid w:val="008A2B7E"/>
+  </w:style>
+  <w:style w:type="paragraph" w:styleId="Voettekst">
+    <w:name w:val="footer"/>
+    <w:basedOn w:val="Standaard"/>
+    <w:link w:val="VoettekstChar"/>
+    <w:uiPriority w:val="99"/>
+    <w:unhideWhenUsed/>
+    <w:rsid w:val="008A2B7E"/>
+    <w:pPr>
+      <w:tabs>
+        <w:tab w:val="center" w:pos="4536"/>
+        <w:tab w:val="right" w:pos="9072"/>
+      </w:tabs>
+      <w:spacing w:after="0" w:line="240" w:lineRule="auto"/>
+    </w:pPr>
+  </w:style>
+  <w:style w:type="character" w:customStyle="1" w:styleId="VoettekstChar">
+    <w:name w:val="Voettekst Char"/>
+    <w:basedOn w:val="Standaardalinea-lettertype"/>
+    <w:link w:val="Voettekst"/>
+    <w:uiPriority w:val="99"/>
+    <w:rsid w:val="008A2B7E"/>
+  </w:style>
+  <w:style w:type="character" w:customStyle="1" w:styleId="Kop1Char">
+    <w:name w:val="Kop 1 Char"/>
+    <w:basedOn w:val="Standaardalinea-lettertype"/>
+    <w:link w:val="Kop1"/>
+    <w:uiPriority w:val="9"/>
+    <w:rsid w:val="008A2B7E"/>
+    <w:rPr>
+      <w:rFonts w:asciiTheme="majorHAnsi" w:eastAsiaTheme="majorEastAsia" w:hAnsiTheme="majorHAnsi" w:cstheme="majorBidi"/>
+      <w:color w:val="2F5496" w:themeColor="accent1" w:themeShade="BF"/>
+      <w:sz w:val="32"/>
+      <w:szCs w:val="32"/>
+    </w:rPr>
+  </w:style>
+  <w:style w:type="table" w:styleId="Tabelraster">
+    <w:name w:val="Table Grid"/>
+    <w:basedOn w:val="Standaardtabel"/>
+    <w:uiPriority w:val="39"/>
+    <w:rsid w:val="008A2B7E"/>
+    <w:pPr>
+      <w:spacing w:after="0" w:line="240" w:lineRule="auto"/>
+    </w:pPr>
+    <w:tblPr>
+      <w:tblBorders>
+        <w:top w:val="single" w:sz="4" w:space="0" w:color="auto"/>
+        <w:left w:val="single" w:sz="4" w:space="0" w:color="auto"/>
+        <w:bottom w:val="single" w:sz="4" w:space="0" w:color="auto"/>
+        <w:right w:val="single" w:sz="4" w:space="0" w:color="auto"/>
+        <w:insideH w:val="single" w:sz="4" w:space="0" w:color="auto"/>
+        <w:insideV w:val="single" w:sz="4" w:space="0" w:color="auto"/>
+      </w:tblBorders>
+    </w:tblPr>
+  </w:style>
+  <w:style w:type="table" w:customStyle="1" w:styleId="GridTable4Accent1">
+    <w:name w:val="Grid Table 4 Accent 1"/>
+    <w:basedOn w:val="Standaardtabel"/>
+    <w:uiPriority w:val="49"/>
+    <w:rsid w:val="008A2B7E"/>
+    <w:pPr>
+      <w:spacing w:after="0" w:line="240" w:lineRule="auto"/>
+    </w:pPr>
+    <w:tblPr>
+      <w:tblStyleRowBandSize w:val="1"/>
+      <w:tblStyleColBandSize w:val="1"/>
+      <w:tblBorders>
+        <w:top w:val="single" w:sz="4" w:space="0" w:color="8EAADB" w:themeColor="accent1" w:themeTint="99"/>
+        <w:left w:val="single" w:sz="4" w:space="0" w:color="8EAADB" w:themeColor="accent1" w:themeTint="99"/>
+        <w:bottom w:val="single" w:sz="4" w:space="0" w:color="8EAADB" w:themeColor="accent1" w:themeTint="99"/>
+        <w:right w:val="single" w:sz="4" w:space="0" w:color="8EAADB" w:themeColor="accent1" w:themeTint="99"/>
+        <w:insideH w:val="single" w:sz="4" w:space="0" w:color="8EAADB" w:themeColor="accent1" w:themeTint="99"/>
+        <w:insideV w:val="single" w:sz="4" w:space="0" w:color="8EAADB" w:themeColor="accent1" w:themeTint="99"/>
+      </w:tblBorders>
+    </w:tblPr>
+    <w:tblStylePr w:type="firstRow">
+      <w:rPr>
+        <w:b/>
+        <w:bCs/>
+        <w:color w:val="FFFFFF" w:themeColor="background1"/>
+      </w:rPr>
+      <w:tblPr/>
+      <w:tcPr>
+        <w:tcBorders>
+          <w:top w:val="single" w:sz="4" w:space="0" w:color="4472C4" w:themeColor="accent1"/>
+          <w:left w:val="single" w:sz="4" w:space="0" w:color="4472C4" w:themeColor="accent1"/>
+          <w:bottom w:val="single" w:sz="4" w:space="0" w:color="4472C4" w:themeColor="accent1"/>
+          <w:right w:val="single" w:sz="4" w:space="0" w:color="4472C4" w:themeColor="accent1"/>
+          <w:insideH w:val="nil"/>
+          <w:insideV w:val="nil"/>
+        </w:tcBorders>
+        <w:shd w:val="clear" w:color="auto" w:fill="4472C4" w:themeFill="accent1"/>
+      </w:tcPr>
+    </w:tblStylePr>
+    <w:tblStylePr w:type="lastRow">
+      <w:rPr>
+        <w:b/>
+        <w:bCs/>
+      </w:rPr>
+      <w:tblPr/>
+      <w:tcPr>
+        <w:tcBorders>
+          <w:top w:val="double" w:sz="4" w:space="0" w:color="4472C4" w:themeColor="accent1"/>
+        </w:tcBorders>
+      </w:tcPr>
+    </w:tblStylePr>
+    <w:tblStylePr w:type="firstCol">
+      <w:rPr>
+        <w:b/>
+        <w:bCs/>
+      </w:rPr>
+    </w:tblStylePr>
+    <w:tblStylePr w:type="lastCol">
+      <w:rPr>
+        <w:b/>
+        <w:bCs/>
+      </w:rPr>
+    </w:tblStylePr>
+    <w:tblStylePr w:type="band1Vert">
+      <w:tblPr/>
+      <w:tcPr>
+        <w:shd w:val="clear" w:color="auto" w:fill="D9E2F3" w:themeFill="accent1" w:themeFillTint="33"/>
+      </w:tcPr>
+    </w:tblStylePr>
+    <w:tblStylePr w:type="band1Horz">
+      <w:tblPr/>
+      <w:tcPr>
+        <w:shd w:val="clear" w:color="auto" w:fill="D9E2F3" w:themeFill="accent1" w:themeFillTint="33"/>
+      </w:tcPr>
+    </w:tblStylePr>
+  </w:style>
+  <w:style w:type="paragraph" w:styleId="Inhopg1">
+    <w:name w:val="toc 1"/>
+    <w:basedOn w:val="Standaard"/>
+    <w:next w:val="Standaard"/>
+    <w:autoRedefine/>
+    <w:uiPriority w:val="39"/>
+    <w:unhideWhenUsed/>
+    <w:rsid w:val="008A2B7E"/>
+    <w:pPr>
+      <w:spacing w:after="100"/>
+    </w:pPr>
+  </w:style>
+  <w:style w:type="character" w:styleId="Hyperlink">
+    <w:name w:val="Hyperlink"/>
+    <w:basedOn w:val="Standaardalinea-lettertype"/>
+    <w:uiPriority w:val="99"/>
+    <w:unhideWhenUsed/>
+    <w:rsid w:val="008A2B7E"/>
+    <w:rPr>
+      <w:color w:val="0563C1" w:themeColor="hyperlink"/>
+      <w:u w:val="single"/>
+    </w:rPr>
+  </w:style>
+  <w:style w:type="paragraph" w:customStyle="1" w:styleId="Header1inhoudsopave">
+    <w:name w:val="Header 1 (inhoudsopave)"/>
+    <w:basedOn w:val="Geenafstand"/>
+    <w:next w:val="Standaard"/>
+    <w:link w:val="Header1inhoudsopaveChar"/>
+    <w:qFormat/>
+    <w:rsid w:val="008A2B7E"/>
+    <w:rPr>
+      <w:rFonts w:asciiTheme="majorHAnsi" w:eastAsiaTheme="majorEastAsia" w:hAnsiTheme="majorHAnsi" w:cstheme="majorBidi"/>
+      <w:color w:val="2F5496" w:themeColor="accent1" w:themeShade="BF"/>
+      <w:sz w:val="32"/>
+      <w:szCs w:val="32"/>
+    </w:rPr>
+  </w:style>
+  <w:style w:type="character" w:customStyle="1" w:styleId="Kop2Char">
+    <w:name w:val="Kop 2 Char"/>
+    <w:basedOn w:val="Standaardalinea-lettertype"/>
+    <w:link w:val="Kop2"/>
+    <w:uiPriority w:val="9"/>
+    <w:rsid w:val="00E7326A"/>
+    <w:rPr>
+      <w:rFonts w:asciiTheme="majorHAnsi" w:eastAsiaTheme="majorEastAsia" w:hAnsiTheme="majorHAnsi" w:cstheme="majorBidi"/>
+      <w:color w:val="2F5496" w:themeColor="accent1" w:themeShade="BF"/>
+      <w:sz w:val="26"/>
+      <w:szCs w:val="26"/>
+    </w:rPr>
+  </w:style>
+  <w:style w:type="character" w:customStyle="1" w:styleId="Header1inhoudsopaveChar">
+    <w:name w:val="Header 1 (inhoudsopave) Char"/>
+    <w:basedOn w:val="Kop1Char"/>
+    <w:link w:val="Header1inhoudsopave"/>
+    <w:rsid w:val="008A2B7E"/>
+    <w:rPr>
+      <w:rFonts w:asciiTheme="majorHAnsi" w:eastAsiaTheme="majorEastAsia" w:hAnsiTheme="majorHAnsi" w:cstheme="majorBidi"/>
+      <w:color w:val="2F5496" w:themeColor="accent1" w:themeShade="BF"/>
+      <w:sz w:val="32"/>
+      <w:szCs w:val="32"/>
+    </w:rPr>
+  </w:style>
+  <w:style w:type="paragraph" w:styleId="Inhopg2">
+    <w:name w:val="toc 2"/>
+    <w:basedOn w:val="Standaard"/>
+    <w:next w:val="Standaard"/>
+    <w:autoRedefine/>
+    <w:uiPriority w:val="39"/>
+    <w:unhideWhenUsed/>
+    <w:rsid w:val="003A2EE7"/>
+    <w:pPr>
+      <w:spacing w:after="100"/>
+      <w:ind w:left="220"/>
+    </w:pPr>
+  </w:style>
+  <w:style w:type="paragraph" w:styleId="Ballontekst">
+    <w:name w:val="Balloon Text"/>
+    <w:basedOn w:val="Standaard"/>
+    <w:link w:val="BallontekstChar"/>
+    <w:uiPriority w:val="99"/>
+    <w:semiHidden/>
+    <w:unhideWhenUsed/>
+    <w:rsid w:val="009F41A2"/>
+    <w:pPr>
+      <w:spacing w:after="0" w:line="240" w:lineRule="auto"/>
+    </w:pPr>
+    <w:rPr>
+      <w:rFonts w:ascii="Segoe UI" w:hAnsi="Segoe UI" w:cs="Segoe UI"/>
+      <w:sz w:val="18"/>
+      <w:szCs w:val="18"/>
+    </w:rPr>
+  </w:style>
+  <w:style w:type="character" w:customStyle="1" w:styleId="BallontekstChar">
+    <w:name w:val="Ballontekst Char"/>
+    <w:basedOn w:val="Standaardalinea-lettertype"/>
+    <w:link w:val="Ballontekst"/>
+    <w:uiPriority w:val="99"/>
+    <w:semiHidden/>
+    <w:rsid w:val="009F41A2"/>
+    <w:rPr>
+      <w:rFonts w:ascii="Segoe UI" w:hAnsi="Segoe UI" w:cs="Segoe UI"/>
+      <w:sz w:val="18"/>
+      <w:szCs w:val="18"/>
+    </w:rPr>
+  </w:style>
+  <w:style w:type="character" w:styleId="Tekstvantijdelijkeaanduiding">
+    <w:name w:val="Placeholder Text"/>
+    <w:basedOn w:val="Standaardalinea-lettertype"/>
+    <w:uiPriority w:val="99"/>
+    <w:semiHidden/>
+    <w:rsid w:val="00A342D6"/>
+    <w:rPr>
+      <w:color w:val="808080"/>
+    </w:rPr>
+  </w:style>
+  <w:style w:type="table" w:customStyle="1" w:styleId="GridTable4Accent5">
+    <w:name w:val="Grid Table 4 Accent 5"/>
+    <w:basedOn w:val="Standaardtabel"/>
+    <w:uiPriority w:val="49"/>
+    <w:rsid w:val="0010454A"/>
+    <w:pPr>
+      <w:spacing w:after="0" w:line="240" w:lineRule="auto"/>
+    </w:pPr>
+    <w:tblPr>
+      <w:tblStyleRowBandSize w:val="1"/>
+      <w:tblStyleColBandSize w:val="1"/>
+      <w:tblBorders>
+        <w:top w:val="single" w:sz="4" w:space="0" w:color="9CC2E5" w:themeColor="accent5" w:themeTint="99"/>
+        <w:left w:val="single" w:sz="4" w:space="0" w:color="9CC2E5" w:themeColor="accent5" w:themeTint="99"/>
+        <w:bottom w:val="single" w:sz="4" w:space="0" w:color="9CC2E5" w:themeColor="accent5" w:themeTint="99"/>
+        <w:right w:val="single" w:sz="4" w:space="0" w:color="9CC2E5" w:themeColor="accent5" w:themeTint="99"/>
+        <w:insideH w:val="single" w:sz="4" w:space="0" w:color="9CC2E5" w:themeColor="accent5" w:themeTint="99"/>
+        <w:insideV w:val="single" w:sz="4" w:space="0" w:color="9CC2E5" w:themeColor="accent5" w:themeTint="99"/>
+      </w:tblBorders>
+    </w:tblPr>
+    <w:tblStylePr w:type="firstRow">
+      <w:rPr>
+        <w:b/>
+        <w:bCs/>
+        <w:color w:val="FFFFFF" w:themeColor="background1"/>
+      </w:rPr>
+      <w:tblPr/>
+      <w:tcPr>
+        <w:tcBorders>
+          <w:top w:val="single" w:sz="4" w:space="0" w:color="5B9BD5" w:themeColor="accent5"/>
+          <w:left w:val="single" w:sz="4" w:space="0" w:color="5B9BD5" w:themeColor="accent5"/>
+          <w:bottom w:val="single" w:sz="4" w:space="0" w:color="5B9BD5" w:themeColor="accent5"/>
+          <w:right w:val="single" w:sz="4" w:space="0" w:color="5B9BD5" w:themeColor="accent5"/>
+          <w:insideH w:val="nil"/>
+          <w:insideV w:val="nil"/>
+        </w:tcBorders>
+        <w:shd w:val="clear" w:color="auto" w:fill="5B9BD5" w:themeFill="accent5"/>
+      </w:tcPr>
+    </w:tblStylePr>
+    <w:tblStylePr w:type="lastRow">
+      <w:rPr>
+        <w:b/>
+        <w:bCs/>
+      </w:rPr>
+      <w:tblPr/>
+      <w:tcPr>
+        <w:tcBorders>
+          <w:top w:val="double" w:sz="4" w:space="0" w:color="5B9BD5" w:themeColor="accent5"/>
+        </w:tcBorders>
+      </w:tcPr>
+    </w:tblStylePr>
+    <w:tblStylePr w:type="firstCol">
+      <w:rPr>
+        <w:b/>
+        <w:bCs/>
+      </w:rPr>
+    </w:tblStylePr>
+    <w:tblStylePr w:type="lastCol">
+      <w:rPr>
+        <w:b/>
+        <w:bCs/>
+      </w:rPr>
+    </w:tblStylePr>
+    <w:tblStylePr w:type="band1Vert">
+      <w:tblPr/>
+      <w:tcPr>
+        <w:shd w:val="clear" w:color="auto" w:fill="DEEAF6" w:themeFill="accent5" w:themeFillTint="33"/>
+      </w:tcPr>
+    </w:tblStylePr>
+    <w:tblStylePr w:type="band1Horz">
+      <w:tblPr/>
+      <w:tcPr>
+        <w:shd w:val="clear" w:color="auto" w:fill="DEEAF6" w:themeFill="accent5" w:themeFillTint="33"/>
+      </w:tcPr>
+    </w:tblStylePr>
+  </w:style>
+  <w:style w:type="character" w:customStyle="1" w:styleId="Kop3Char">
+    <w:name w:val="Kop 3 Char"/>
+    <w:basedOn w:val="Standaardalinea-lettertype"/>
+    <w:link w:val="Kop3"/>
+    <w:uiPriority w:val="9"/>
+    <w:semiHidden/>
+    <w:rsid w:val="000162B6"/>
+    <w:rPr>
+      <w:rFonts w:asciiTheme="majorHAnsi" w:eastAsiaTheme="majorEastAsia" w:hAnsiTheme="majorHAnsi" w:cstheme="majorBidi"/>
+      <w:color w:val="1F3763" w:themeColor="accent1" w:themeShade="7F"/>
+      <w:sz w:val="24"/>
+      <w:szCs w:val="24"/>
+    </w:rPr>
+  </w:style>
+  <w:style w:type="paragraph" w:styleId="Lijstmetafbeeldingen">
+    <w:name w:val="table of figures"/>
+    <w:basedOn w:val="Standaard"/>
+    <w:next w:val="Standaard"/>
+    <w:uiPriority w:val="99"/>
+    <w:unhideWhenUsed/>
+    <w:rsid w:val="00CA7080"/>
+    <w:pPr>
+      <w:spacing w:after="0"/>
+    </w:pPr>
+  </w:style>
+  <w:style w:type="paragraph" w:styleId="Bijschrift">
+    <w:name w:val="caption"/>
+    <w:basedOn w:val="Standaard"/>
+    <w:next w:val="Standaard"/>
+    <w:uiPriority w:val="35"/>
+    <w:unhideWhenUsed/>
+    <w:qFormat/>
+    <w:rsid w:val="00957061"/>
+    <w:pPr>
+      <w:spacing w:after="200" w:line="240" w:lineRule="auto"/>
+    </w:pPr>
+    <w:rPr>
+      <w:i/>
+      <w:iCs/>
+      <w:color w:val="44546A" w:themeColor="text2"/>
+      <w:sz w:val="18"/>
+      <w:szCs w:val="18"/>
+    </w:rPr>
+  </w:style>
+  <w:style w:type="table" w:customStyle="1" w:styleId="ListTable4">
+    <w:name w:val="List Table 4"/>
+    <w:basedOn w:val="Standaardtabel"/>
+    <w:uiPriority w:val="49"/>
+    <w:rsid w:val="006A4AEB"/>
+    <w:pPr>
+      <w:spacing w:after="0" w:line="240" w:lineRule="auto"/>
+    </w:pPr>
+    <w:tblPr>
+      <w:tblStyleRowBandSize w:val="1"/>
+      <w:tblStyleColBandSize w:val="1"/>
+      <w:tblBorders>
+        <w:top w:val="single" w:sz="4" w:space="0" w:color="666666" w:themeColor="text1" w:themeTint="99"/>
+        <w:left w:val="single" w:sz="4" w:space="0" w:color="666666" w:themeColor="text1" w:themeTint="99"/>
+        <w:bottom w:val="single" w:sz="4" w:space="0" w:color="666666" w:themeColor="text1" w:themeTint="99"/>
+        <w:right w:val="single" w:sz="4" w:space="0" w:color="666666" w:themeColor="text1" w:themeTint="99"/>
+        <w:insideH w:val="single" w:sz="4" w:space="0" w:color="666666" w:themeColor="text1" w:themeTint="99"/>
+      </w:tblBorders>
+    </w:tblPr>
+    <w:tblStylePr w:type="firstRow">
+      <w:rPr>
+        <w:b/>
+        <w:bCs/>
+        <w:color w:val="FFFFFF" w:themeColor="background1"/>
+      </w:rPr>
+      <w:tblPr/>
+      <w:tcPr>
+        <w:tcBorders>
+          <w:top w:val="single" w:sz="4" w:space="0" w:color="000000" w:themeColor="text1"/>
+          <w:left w:val="single" w:sz="4" w:space="0" w:color="000000" w:themeColor="text1"/>
+          <w:bottom w:val="single" w:sz="4" w:space="0" w:color="000000" w:themeColor="text1"/>
+          <w:right w:val="single" w:sz="4" w:space="0" w:color="000000" w:themeColor="text1"/>
+          <w:insideH w:val="nil"/>
+        </w:tcBorders>
+        <w:shd w:val="clear" w:color="auto" w:fill="000000" w:themeFill="text1"/>
+      </w:tcPr>
+    </w:tblStylePr>
+    <w:tblStylePr w:type="lastRow">
+      <w:rPr>
+        <w:b/>
+        <w:bCs/>
+      </w:rPr>
+      <w:tblPr/>
+      <w:tcPr>
+        <w:tcBorders>
+          <w:top w:val="double" w:sz="4" w:space="0" w:color="666666" w:themeColor="text1" w:themeTint="99"/>
+        </w:tcBorders>
+      </w:tcPr>
+    </w:tblStylePr>
+    <w:tblStylePr w:type="firstCol">
+      <w:rPr>
+        <w:b/>
+        <w:bCs/>
+      </w:rPr>
+    </w:tblStylePr>
+    <w:tblStylePr w:type="lastCol">
+      <w:rPr>
+        <w:b/>
+        <w:bCs/>
+      </w:rPr>
+    </w:tblStylePr>
+    <w:tblStylePr w:type="band1Vert">
+      <w:tblPr/>
+      <w:tcPr>
+        <w:shd w:val="clear" w:color="auto" w:fill="CCCCCC" w:themeFill="text1" w:themeFillTint="33"/>
+      </w:tcPr>
+    </w:tblStylePr>
+    <w:tblStylePr w:type="band1Horz">
+      <w:tblPr/>
+      <w:tcPr>
+        <w:shd w:val="clear" w:color="auto" w:fill="CCCCCC" w:themeFill="text1" w:themeFillTint="33"/>
+      </w:tcPr>
+    </w:tblStylePr>
+  </w:style>
+  <w:style w:type="paragraph" w:customStyle="1" w:styleId="SPLinfo">
+    <w:name w:val="SPL_info"/>
+    <w:basedOn w:val="Standaard"/>
+    <w:link w:val="SPLinfoChar"/>
+    <w:qFormat/>
+    <w:rsid w:val="00D26EEF"/>
+    <w:rPr>
+      <w:i/>
+    </w:rPr>
+  </w:style>
+  <w:style w:type="character" w:customStyle="1" w:styleId="SPLinfoChar">
+    <w:name w:val="SPL_info Char"/>
+    <w:basedOn w:val="Standaardalinea-lettertype"/>
+    <w:link w:val="SPLinfo"/>
+    <w:rsid w:val="00D26EEF"/>
+    <w:rPr>
+      <w:i/>
+    </w:rPr>
+  </w:style>
+  <w:style w:type="paragraph" w:styleId="Lijstalinea">
+    <w:name w:val="List Paragraph"/>
+    <w:basedOn w:val="Standaard"/>
+    <w:uiPriority w:val="34"/>
+    <w:qFormat/>
+    <w:rsid w:val="003B750B"/>
+    <w:pPr>
+      <w:ind w:left="720"/>
+      <w:contextualSpacing/>
+    </w:pPr>
+  </w:style>
+</w:styles>
+</file>
+
 <file path=word/glossary/document.xml><?xml version="1.0" encoding="utf-8"?>
-<w:glossaryDocument xmlns:wpc="http://schemas.microsoft.com/office/word/2010/wordprocessingCanvas" xmlns:cx="http://schemas.microsoft.com/office/drawing/2014/chartex" xmlns:cx1="http://schemas.microsoft.com/office/drawing/2015/9/8/chartex" xmlns:cx2="http://schemas.microsoft.com/office/drawing/2015/10/21/chartex" xmlns:cx3="http://schemas.microsoft.com/office/drawing/2016/5/9/chartex" xmlns:cx4="http://schemas.microsoft.com/office/drawing/2016/5/10/chartex" xmlns:cx5="http://schemas.microsoft.com/office/drawing/2016/5/11/chartex" xmlns:cx6="http://schemas.microsoft.com/office/drawing/2016/5/12/chartex" xmlns:cx7="http://schemas.microsoft.com/office/drawing/2016/5/13/chartex" xmlns:cx8="http://schemas.microsoft.com/office/drawing/2016/5/14/chartex" xmlns:mc="http://schemas.openxmlformats.org/markup-compatibility/2006" xmlns:aink="http://schemas.microsoft.com/office/drawing/2016/ink" xmlns:am3d="http://schemas.microsoft.com/office/drawing/2017/model3d" xmlns:o="urn:schemas-microsoft-com:office:office" xmlns:r="http://schemas.openxmlformats.org/officeDocument/2006/relationships" xmlns:m="http://schemas.openxmlformats.org/officeDocument/2006/math" xmlns:v="urn:schemas-microsoft-com:vml" xmlns:wp14="http://schemas.microsoft.com/office/word/2010/wordprocessingDrawing" xmlns:wp="http://schemas.openxmlformats.org/drawingml/2006/wordprocessingDrawing" xmlns:w10="urn:schemas-microsoft-com:office:word" xmlns:w="http://schemas.openxmlformats.org/wordprocessingml/2006/main" xmlns:w14="http://schemas.microsoft.com/office/word/2010/wordml" xmlns:w15="http://schemas.microsoft.com/office/word/2012/wordml" xmlns:w16cex="http://schemas.microsoft.com/office/word/2018/wordml/cex" xmlns:w16cid="http://schemas.microsoft.com/office/word/2016/wordml/cid" xmlns:w16="http://schemas.microsoft.com/office/word/2018/wordml" xmlns:w16se="http://schemas.microsoft.com/office/word/2015/wordml/symex" xmlns:wpg="http://schemas.microsoft.com/office/word/2010/wordprocessingGroup" xmlns:wpi="http://schemas.microsoft.com/office/word/2010/wordprocessingInk" xmlns:wne="http://schemas.microsoft.com/office/word/2006/wordml" xmlns:wps="http://schemas.microsoft.com/office/word/2010/wordprocessingShape" mc:Ignorable="w14 w15 w16se w16cid w16 w16cex wp14">
+<w:glossaryDocument xmlns:wpc="http://schemas.microsoft.com/office/word/2010/wordprocessingCanvas" xmlns:mc="http://schemas.openxmlformats.org/markup-compatibility/2006" xmlns:o="urn:schemas-microsoft-com:office:office" xmlns:r="http://schemas.openxmlformats.org/officeDocument/2006/relationships" xmlns:m="http://schemas.openxmlformats.org/officeDocument/2006/math" xmlns:v="urn:schemas-microsoft-com:vml" xmlns:wp14="http://schemas.microsoft.com/office/word/2010/wordprocessingDrawing" xmlns:wp="http://schemas.openxmlformats.org/drawingml/2006/wordprocessingDrawing" xmlns:w10="urn:schemas-microsoft-com:office:word" xmlns:w="http://schemas.openxmlformats.org/wordprocessingml/2006/main" xmlns:w14="http://schemas.microsoft.com/office/word/2010/wordml" xmlns:wpg="http://schemas.microsoft.com/office/word/2010/wordprocessingGroup" xmlns:wpi="http://schemas.microsoft.com/office/word/2010/wordprocessingInk" xmlns:wne="http://schemas.microsoft.com/office/word/2006/wordml" xmlns:wps="http://schemas.microsoft.com/office/word/2010/wordprocessingShape" mc:Ignorable="w14 wp14">
   <w:docParts>
     <w:docPart>
       <w:docPartPr>
@@ -4411,42 +5082,12 @@
         </w:p>
       </w:docPartBody>
     </w:docPart>
-    <w:docPart>
-      <w:docPartPr>
-        <w:name w:val="DE20BF6DEF6E4E89B1B89DE18473126E"/>
-        <w:category>
-          <w:name w:val="Algemeen"/>
-          <w:gallery w:val="placeholder"/>
-        </w:category>
-        <w:types>
-          <w:type w:val="bbPlcHdr"/>
-        </w:types>
-        <w:behaviors>
-          <w:behavior w:val="content"/>
-        </w:behaviors>
-        <w:guid w:val="{E72CF074-8F78-4452-A1EE-3920ECB137B9}"/>
-      </w:docPartPr>
-      <w:docPartBody>
-        <w:p>
-          <w:pPr>
-            <w:pStyle w:val="DE20BF6DEF6E4E89B1B89DE18473126E"/>
-          </w:pPr>
-          <w:r>
-            <w:rPr>
-              <w:rStyle w:val="Tekstvantijdelijkeaanduiding"/>
-              <w:lang w:val="en-US"/>
-            </w:rPr>
-            <w:t>Click or tap here to enter text.</w:t>
-          </w:r>
-        </w:p>
-      </w:docPartBody>
-    </w:docPart>
   </w:docParts>
 </w:glossaryDocument>
 </file>
 
 <file path=word/glossary/fontTable.xml><?xml version="1.0" encoding="utf-8"?>
-<w:fonts xmlns:mc="http://schemas.openxmlformats.org/markup-compatibility/2006" xmlns:r="http://schemas.openxmlformats.org/officeDocument/2006/relationships" xmlns:w="http://schemas.openxmlformats.org/wordprocessingml/2006/main" xmlns:w14="http://schemas.microsoft.com/office/word/2010/wordml" xmlns:w15="http://schemas.microsoft.com/office/word/2012/wordml" xmlns:w16cex="http://schemas.microsoft.com/office/word/2018/wordml/cex" xmlns:w16cid="http://schemas.microsoft.com/office/word/2016/wordml/cid" xmlns:w16="http://schemas.microsoft.com/office/word/2018/wordml" xmlns:w16se="http://schemas.microsoft.com/office/word/2015/wordml/symex" mc:Ignorable="w14 w15 w16se w16cid w16 w16cex">
+<w:fonts xmlns:mc="http://schemas.openxmlformats.org/markup-compatibility/2006" xmlns:r="http://schemas.openxmlformats.org/officeDocument/2006/relationships" xmlns:w="http://schemas.openxmlformats.org/wordprocessingml/2006/main" xmlns:w14="http://schemas.microsoft.com/office/word/2010/wordml" mc:Ignorable="w14">
   <w:font w:name="Symbol">
     <w:panose1 w:val="05050102010706020507"/>
     <w:charset w:val="02"/>
@@ -4496,30 +5137,36 @@
     <w:pitch w:val="variable"/>
     <w:sig w:usb0="E4002EFF" w:usb1="C000E47F" w:usb2="00000009" w:usb3="00000000" w:csb0="000001FF" w:csb1="00000000"/>
   </w:font>
+  <w:font w:name="Cambria">
+    <w:panose1 w:val="02040503050406030204"/>
+    <w:charset w:val="00"/>
+    <w:family w:val="roman"/>
+    <w:pitch w:val="variable"/>
+    <w:sig w:usb0="E00006FF" w:usb1="420024FF" w:usb2="02000000" w:usb3="00000000" w:csb0="0000019F" w:csb1="00000000"/>
+  </w:font>
 </w:fonts>
 </file>
 
 <file path=word/glossary/settings.xml><?xml version="1.0" encoding="utf-8"?>
-<w:settings xmlns:mc="http://schemas.openxmlformats.org/markup-compatibility/2006" xmlns:o="urn:schemas-microsoft-com:office:office" xmlns:r="http://schemas.openxmlformats.org/officeDocument/2006/relationships" xmlns:m="http://schemas.openxmlformats.org/officeDocument/2006/math" xmlns:v="urn:schemas-microsoft-com:vml" xmlns:w10="urn:schemas-microsoft-com:office:word" xmlns:w="http://schemas.openxmlformats.org/wordprocessingml/2006/main" xmlns:w14="http://schemas.microsoft.com/office/word/2010/wordml" xmlns:w15="http://schemas.microsoft.com/office/word/2012/wordml" xmlns:w16cex="http://schemas.microsoft.com/office/word/2018/wordml/cex" xmlns:w16cid="http://schemas.microsoft.com/office/word/2016/wordml/cid" xmlns:w16="http://schemas.microsoft.com/office/word/2018/wordml" xmlns:w16se="http://schemas.microsoft.com/office/word/2015/wordml/symex" xmlns:sl="http://schemas.openxmlformats.org/schemaLibrary/2006/main" mc:Ignorable="w14 w15 w16se w16cid w16 w16cex">
+<w:settings xmlns:mc="http://schemas.openxmlformats.org/markup-compatibility/2006" xmlns:o="urn:schemas-microsoft-com:office:office" xmlns:r="http://schemas.openxmlformats.org/officeDocument/2006/relationships" xmlns:m="http://schemas.openxmlformats.org/officeDocument/2006/math" xmlns:v="urn:schemas-microsoft-com:vml" xmlns:w10="urn:schemas-microsoft-com:office:word" xmlns:w="http://schemas.openxmlformats.org/wordprocessingml/2006/main" xmlns:w14="http://schemas.microsoft.com/office/word/2010/wordml" xmlns:sl="http://schemas.openxmlformats.org/schemaLibrary/2006/main" mc:Ignorable="w14">
   <w:view w:val="normal"/>
   <w:defaultTabStop w:val="708"/>
   <w:hyphenationZone w:val="425"/>
   <w:characterSpacingControl w:val="doNotCompress"/>
   <w:compat>
     <w:useFELayout/>
-    <w:compatSetting w:name="compatibilityMode" w:uri="http://schemas.microsoft.com/office/word" w:val="15"/>
+    <w:compatSetting w:name="compatibilityMode" w:uri="http://schemas.microsoft.com/office/word" w:val="14"/>
     <w:compatSetting w:name="overrideTableStyleFontSizeAndJustification" w:uri="http://schemas.microsoft.com/office/word" w:val="1"/>
     <w:compatSetting w:name="enableOpenTypeFeatures" w:uri="http://schemas.microsoft.com/office/word" w:val="1"/>
     <w:compatSetting w:name="doNotFlipMirrorIndents" w:uri="http://schemas.microsoft.com/office/word" w:val="1"/>
-    <w:compatSetting w:name="differentiateMultirowTableHeaders" w:uri="http://schemas.microsoft.com/office/word" w:val="1"/>
-    <w:compatSetting w:name="useWord2013TrackBottomHyphenation" w:uri="http://schemas.microsoft.com/office/word" w:val="1"/>
   </w:compat>
   <w:rsids>
     <w:rsidRoot w:val="00400A36"/>
+    <w:rsid w:val="002F78BC"/>
     <w:rsid w:val="00400A36"/>
-    <w:rsid w:val="00403318"/>
+    <w:rsid w:val="006B099F"/>
+    <w:rsid w:val="007951B7"/>
     <w:rsid w:val="00CA5EAF"/>
-    <w:rsid w:val="00F87439"/>
   </w:rsids>
   <m:mathPr>
     <m:mathFont m:val="Cambria Math"/>
@@ -4538,12 +5185,11 @@
   <w:clrSchemeMapping w:bg1="light1" w:t1="dark1" w:bg2="light2" w:t2="dark2" w:accent1="accent1" w:accent2="accent2" w:accent3="accent3" w:accent4="accent4" w:accent5="accent5" w:accent6="accent6" w:hyperlink="hyperlink" w:followedHyperlink="followedHyperlink"/>
   <w:decimalSymbol w:val=","/>
   <w:listSeparator w:val=";"/>
-  <w15:chartTrackingRefBased/>
 </w:settings>
 </file>
 
 <file path=word/glossary/styles.xml><?xml version="1.0" encoding="utf-8"?>
-<w:styles xmlns:mc="http://schemas.openxmlformats.org/markup-compatibility/2006" xmlns:r="http://schemas.openxmlformats.org/officeDocument/2006/relationships" xmlns:w="http://schemas.openxmlformats.org/wordprocessingml/2006/main" xmlns:w14="http://schemas.microsoft.com/office/word/2010/wordml" xmlns:w15="http://schemas.microsoft.com/office/word/2012/wordml" xmlns:w16cex="http://schemas.microsoft.com/office/word/2018/wordml/cex" xmlns:w16cid="http://schemas.microsoft.com/office/word/2016/wordml/cid" xmlns:w16="http://schemas.microsoft.com/office/word/2018/wordml" xmlns:w16se="http://schemas.microsoft.com/office/word/2015/wordml/symex" mc:Ignorable="w14 w15 w16se w16cid w16 w16cex">
+<w:styles xmlns:mc="http://schemas.openxmlformats.org/markup-compatibility/2006" xmlns:r="http://schemas.openxmlformats.org/officeDocument/2006/relationships" xmlns:w="http://schemas.openxmlformats.org/wordprocessingml/2006/main" xmlns:w14="http://schemas.microsoft.com/office/word/2010/wordml" mc:Ignorable="w14">
   <w:docDefaults>
     <w:rPrDefault>
       <w:rPr>
@@ -4559,383 +5205,144 @@
       </w:pPr>
     </w:pPrDefault>
   </w:docDefaults>
-  <w:latentStyles w:defLockedState="0" w:defUIPriority="99" w:defSemiHidden="0" w:defUnhideWhenUsed="0" w:defQFormat="0" w:count="376">
-    <w:lsdException w:name="Normal" w:uiPriority="0" w:qFormat="1"/>
-    <w:lsdException w:name="heading 1" w:uiPriority="9" w:qFormat="1"/>
-    <w:lsdException w:name="heading 2" w:semiHidden="1" w:uiPriority="9" w:unhideWhenUsed="1" w:qFormat="1"/>
-    <w:lsdException w:name="heading 3" w:semiHidden="1" w:uiPriority="9" w:unhideWhenUsed="1" w:qFormat="1"/>
-    <w:lsdException w:name="heading 4" w:semiHidden="1" w:uiPriority="9" w:unhideWhenUsed="1" w:qFormat="1"/>
-    <w:lsdException w:name="heading 5" w:semiHidden="1" w:uiPriority="9" w:unhideWhenUsed="1" w:qFormat="1"/>
-    <w:lsdException w:name="heading 6" w:semiHidden="1" w:uiPriority="9" w:unhideWhenUsed="1" w:qFormat="1"/>
-    <w:lsdException w:name="heading 7" w:semiHidden="1" w:uiPriority="9" w:unhideWhenUsed="1" w:qFormat="1"/>
-    <w:lsdException w:name="heading 8" w:semiHidden="1" w:uiPriority="9" w:unhideWhenUsed="1" w:qFormat="1"/>
-    <w:lsdException w:name="heading 9" w:semiHidden="1" w:uiPriority="9" w:unhideWhenUsed="1" w:qFormat="1"/>
-    <w:lsdException w:name="index 1" w:semiHidden="1" w:unhideWhenUsed="1"/>
-    <w:lsdException w:name="index 2" w:semiHidden="1" w:unhideWhenUsed="1"/>
-    <w:lsdException w:name="index 3" w:semiHidden="1" w:unhideWhenUsed="1"/>
-    <w:lsdException w:name="index 4" w:semiHidden="1" w:unhideWhenUsed="1"/>
-    <w:lsdException w:name="index 5" w:semiHidden="1" w:unhideWhenUsed="1"/>
-    <w:lsdException w:name="index 6" w:semiHidden="1" w:unhideWhenUsed="1"/>
-    <w:lsdException w:name="index 7" w:semiHidden="1" w:unhideWhenUsed="1"/>
-    <w:lsdException w:name="index 8" w:semiHidden="1" w:unhideWhenUsed="1"/>
-    <w:lsdException w:name="index 9" w:semiHidden="1" w:unhideWhenUsed="1"/>
-    <w:lsdException w:name="toc 1" w:semiHidden="1" w:uiPriority="39" w:unhideWhenUsed="1"/>
-    <w:lsdException w:name="toc 2" w:semiHidden="1" w:uiPriority="39" w:unhideWhenUsed="1"/>
-    <w:lsdException w:name="toc 3" w:semiHidden="1" w:uiPriority="39" w:unhideWhenUsed="1"/>
-    <w:lsdException w:name="toc 4" w:semiHidden="1" w:uiPriority="39" w:unhideWhenUsed="1"/>
-    <w:lsdException w:name="toc 5" w:semiHidden="1" w:uiPriority="39" w:unhideWhenUsed="1"/>
-    <w:lsdException w:name="toc 6" w:semiHidden="1" w:uiPriority="39" w:unhideWhenUsed="1"/>
-    <w:lsdException w:name="toc 7" w:semiHidden="1" w:uiPriority="39" w:unhideWhenUsed="1"/>
-    <w:lsdException w:name="toc 8" w:semiHidden="1" w:uiPriority="39" w:unhideWhenUsed="1"/>
-    <w:lsdException w:name="toc 9" w:semiHidden="1" w:uiPriority="39" w:unhideWhenUsed="1"/>
-    <w:lsdException w:name="Normal Indent" w:semiHidden="1" w:unhideWhenUsed="1"/>
-    <w:lsdException w:name="footnote text" w:semiHidden="1" w:unhideWhenUsed="1"/>
-    <w:lsdException w:name="annotation text" w:semiHidden="1" w:unhideWhenUsed="1"/>
-    <w:lsdException w:name="header" w:semiHidden="1" w:unhideWhenUsed="1"/>
-    <w:lsdException w:name="footer" w:semiHidden="1" w:unhideWhenUsed="1"/>
-    <w:lsdException w:name="index heading" w:semiHidden="1" w:unhideWhenUsed="1"/>
-    <w:lsdException w:name="caption" w:semiHidden="1" w:uiPriority="35" w:unhideWhenUsed="1" w:qFormat="1"/>
-    <w:lsdException w:name="table of figures" w:semiHidden="1" w:unhideWhenUsed="1"/>
-    <w:lsdException w:name="envelope address" w:semiHidden="1" w:unhideWhenUsed="1"/>
-    <w:lsdException w:name="envelope return" w:semiHidden="1" w:unhideWhenUsed="1"/>
-    <w:lsdException w:name="footnote reference" w:semiHidden="1" w:unhideWhenUsed="1"/>
-    <w:lsdException w:name="annotation reference" w:semiHidden="1" w:unhideWhenUsed="1"/>
-    <w:lsdException w:name="line number" w:semiHidden="1" w:unhideWhenUsed="1"/>
-    <w:lsdException w:name="page number" w:semiHidden="1" w:unhideWhenUsed="1"/>
-    <w:lsdException w:name="endnote reference" w:semiHidden="1" w:unhideWhenUsed="1"/>
-    <w:lsdException w:name="endnote text" w:semiHidden="1" w:unhideWhenUsed="1"/>
-    <w:lsdException w:name="table of authorities" w:semiHidden="1" w:unhideWhenUsed="1"/>
-    <w:lsdException w:name="macro" w:semiHidden="1" w:unhideWhenUsed="1"/>
-    <w:lsdException w:name="toa heading" w:semiHidden="1" w:unhideWhenUsed="1"/>
-    <w:lsdException w:name="List" w:semiHidden="1" w:unhideWhenUsed="1"/>
-    <w:lsdException w:name="List Bullet" w:semiHidden="1" w:unhideWhenUsed="1"/>
-    <w:lsdException w:name="List Number" w:semiHidden="1" w:unhideWhenUsed="1"/>
-    <w:lsdException w:name="List 2" w:semiHidden="1" w:unhideWhenUsed="1"/>
-    <w:lsdException w:name="List 3" w:semiHidden="1" w:unhideWhenUsed="1"/>
-    <w:lsdException w:name="List 4" w:semiHidden="1" w:unhideWhenUsed="1"/>
-    <w:lsdException w:name="List 5" w:semiHidden="1" w:unhideWhenUsed="1"/>
-    <w:lsdException w:name="List Bullet 2" w:semiHidden="1" w:unhideWhenUsed="1"/>
-    <w:lsdException w:name="List Bullet 3" w:semiHidden="1" w:unhideWhenUsed="1"/>
-    <w:lsdException w:name="List Bullet 4" w:semiHidden="1" w:unhideWhenUsed="1"/>
-    <w:lsdException w:name="List Bullet 5" w:semiHidden="1" w:unhideWhenUsed="1"/>
-    <w:lsdException w:name="List Number 2" w:semiHidden="1" w:unhideWhenUsed="1"/>
-    <w:lsdException w:name="List Number 3" w:semiHidden="1" w:unhideWhenUsed="1"/>
-    <w:lsdException w:name="List Number 4" w:semiHidden="1" w:unhideWhenUsed="1"/>
-    <w:lsdException w:name="List Number 5" w:semiHidden="1" w:unhideWhenUsed="1"/>
-    <w:lsdException w:name="Title" w:uiPriority="10" w:qFormat="1"/>
-    <w:lsdException w:name="Closing" w:semiHidden="1" w:unhideWhenUsed="1"/>
-    <w:lsdException w:name="Signature" w:semiHidden="1" w:unhideWhenUsed="1"/>
-    <w:lsdException w:name="Default Paragraph Font" w:semiHidden="1" w:uiPriority="1" w:unhideWhenUsed="1"/>
-    <w:lsdException w:name="Body Text" w:semiHidden="1" w:unhideWhenUsed="1"/>
-    <w:lsdException w:name="Body Text Indent" w:semiHidden="1" w:unhideWhenUsed="1"/>
-    <w:lsdException w:name="List Continue" w:semiHidden="1" w:unhideWhenUsed="1"/>
-    <w:lsdException w:name="List Continue 2" w:semiHidden="1" w:unhideWhenUsed="1"/>
-    <w:lsdException w:name="List Continue 3" w:semiHidden="1" w:unhideWhenUsed="1"/>
-    <w:lsdException w:name="List Continue 4" w:semiHidden="1" w:unhideWhenUsed="1"/>
-    <w:lsdException w:name="List Continue 5" w:semiHidden="1" w:unhideWhenUsed="1"/>
-    <w:lsdException w:name="Message Header" w:semiHidden="1" w:unhideWhenUsed="1"/>
-    <w:lsdException w:name="Subtitle" w:uiPriority="11" w:qFormat="1"/>
-    <w:lsdException w:name="Salutation" w:semiHidden="1" w:unhideWhenUsed="1"/>
-    <w:lsdException w:name="Date" w:semiHidden="1" w:unhideWhenUsed="1"/>
-    <w:lsdException w:name="Body Text First Indent" w:semiHidden="1" w:unhideWhenUsed="1"/>
-    <w:lsdException w:name="Body Text First Indent 2" w:semiHidden="1" w:unhideWhenUsed="1"/>
-    <w:lsdException w:name="Note Heading" w:semiHidden="1" w:unhideWhenUsed="1"/>
-    <w:lsdException w:name="Body Text 2" w:semiHidden="1" w:unhideWhenUsed="1"/>
-    <w:lsdException w:name="Body Text 3" w:semiHidden="1" w:unhideWhenUsed="1"/>
-    <w:lsdException w:name="Body Text Indent 2" w:semiHidden="1" w:unhideWhenUsed="1"/>
-    <w:lsdException w:name="Body Text Indent 3" w:semiHidden="1" w:unhideWhenUsed="1"/>
-    <w:lsdException w:name="Block Text" w:semiHidden="1" w:unhideWhenUsed="1"/>
-    <w:lsdException w:name="Hyperlink" w:semiHidden="1" w:unhideWhenUsed="1"/>
-    <w:lsdException w:name="FollowedHyperlink" w:semiHidden="1" w:unhideWhenUsed="1"/>
-    <w:lsdException w:name="Strong" w:uiPriority="22" w:qFormat="1"/>
-    <w:lsdException w:name="Emphasis" w:uiPriority="20" w:qFormat="1"/>
-    <w:lsdException w:name="Document Map" w:semiHidden="1" w:unhideWhenUsed="1"/>
-    <w:lsdException w:name="Plain Text" w:semiHidden="1" w:unhideWhenUsed="1"/>
-    <w:lsdException w:name="E-mail Signature" w:semiHidden="1" w:unhideWhenUsed="1"/>
-    <w:lsdException w:name="HTML Top of Form" w:semiHidden="1" w:unhideWhenUsed="1"/>
-    <w:lsdException w:name="HTML Bottom of Form" w:semiHidden="1" w:unhideWhenUsed="1"/>
-    <w:lsdException w:name="Normal (Web)" w:semiHidden="1" w:unhideWhenUsed="1"/>
-    <w:lsdException w:name="HTML Acronym" w:semiHidden="1" w:unhideWhenUsed="1"/>
-    <w:lsdException w:name="HTML Address" w:semiHidden="1" w:unhideWhenUsed="1"/>
-    <w:lsdException w:name="HTML Cite" w:semiHidden="1" w:unhideWhenUsed="1"/>
-    <w:lsdException w:name="HTML Code" w:semiHidden="1" w:unhideWhenUsed="1"/>
-    <w:lsdException w:name="HTML Definition" w:semiHidden="1" w:unhideWhenUsed="1"/>
-    <w:lsdException w:name="HTML Keyboard" w:semiHidden="1" w:unhideWhenUsed="1"/>
-    <w:lsdException w:name="HTML Preformatted" w:semiHidden="1" w:unhideWhenUsed="1"/>
-    <w:lsdException w:name="HTML Sample" w:semiHidden="1" w:unhideWhenUsed="1"/>
-    <w:lsdException w:name="HTML Typewriter" w:semiHidden="1" w:unhideWhenUsed="1"/>
-    <w:lsdException w:name="HTML Variable" w:semiHidden="1" w:unhideWhenUsed="1"/>
-    <w:lsdException w:name="Normal Table" w:semiHidden="1" w:unhideWhenUsed="1"/>
-    <w:lsdException w:name="annotation subject" w:semiHidden="1" w:unhideWhenUsed="1"/>
-    <w:lsdException w:name="No List" w:semiHidden="1" w:unhideWhenUsed="1"/>
-    <w:lsdException w:name="Outline List 1" w:semiHidden="1" w:unhideWhenUsed="1"/>
-    <w:lsdException w:name="Outline List 2" w:semiHidden="1" w:unhideWhenUsed="1"/>
-    <w:lsdException w:name="Outline List 3" w:semiHidden="1" w:unhideWhenUsed="1"/>
-    <w:lsdException w:name="Table Simple 1" w:semiHidden="1" w:unhideWhenUsed="1"/>
-    <w:lsdException w:name="Table Simple 2" w:semiHidden="1" w:unhideWhenUsed="1"/>
-    <w:lsdException w:name="Table Simple 3" w:semiHidden="1" w:unhideWhenUsed="1"/>
-    <w:lsdException w:name="Table Classic 1" w:semiHidden="1" w:unhideWhenUsed="1"/>
-    <w:lsdException w:name="Table Classic 2" w:semiHidden="1" w:unhideWhenUsed="1"/>
-    <w:lsdException w:name="Table Classic 3" w:semiHidden="1" w:unhideWhenUsed="1"/>
-    <w:lsdException w:name="Table Classic 4" w:semiHidden="1" w:unhideWhenUsed="1"/>
-    <w:lsdException w:name="Table Colorful 1" w:semiHidden="1" w:unhideWhenUsed="1"/>
-    <w:lsdException w:name="Table Colorful 2" w:semiHidden="1" w:unhideWhenUsed="1"/>
-    <w:lsdException w:name="Table Colorful 3" w:semiHidden="1" w:unhideWhenUsed="1"/>
-    <w:lsdException w:name="Table Columns 1" w:semiHidden="1" w:unhideWhenUsed="1"/>
-    <w:lsdException w:name="Table Columns 2" w:semiHidden="1" w:unhideWhenUsed="1"/>
-    <w:lsdException w:name="Table Columns 3" w:semiHidden="1" w:unhideWhenUsed="1"/>
-    <w:lsdException w:name="Table Columns 4" w:semiHidden="1" w:unhideWhenUsed="1"/>
-    <w:lsdException w:name="Table Columns 5" w:semiHidden="1" w:unhideWhenUsed="1"/>
-    <w:lsdException w:name="Table Grid 1" w:semiHidden="1" w:unhideWhenUsed="1"/>
-    <w:lsdException w:name="Table Grid 2" w:semiHidden="1" w:unhideWhenUsed="1"/>
-    <w:lsdException w:name="Table Grid 3" w:semiHidden="1" w:unhideWhenUsed="1"/>
-    <w:lsdException w:name="Table Grid 4" w:semiHidden="1" w:unhideWhenUsed="1"/>
-    <w:lsdException w:name="Table Grid 5" w:semiHidden="1" w:unhideWhenUsed="1"/>
-    <w:lsdException w:name="Table Grid 6" w:semiHidden="1" w:unhideWhenUsed="1"/>
-    <w:lsdException w:name="Table Grid 7" w:semiHidden="1" w:unhideWhenUsed="1"/>
-    <w:lsdException w:name="Table Grid 8" w:semiHidden="1" w:unhideWhenUsed="1"/>
-    <w:lsdException w:name="Table List 1" w:semiHidden="1" w:unhideWhenUsed="1"/>
-    <w:lsdException w:name="Table List 2" w:semiHidden="1" w:unhideWhenUsed="1"/>
-    <w:lsdException w:name="Table List 3" w:semiHidden="1" w:unhideWhenUsed="1"/>
-    <w:lsdException w:name="Table List 4" w:semiHidden="1" w:unhideWhenUsed="1"/>
-    <w:lsdException w:name="Table List 5" w:semiHidden="1" w:unhideWhenUsed="1"/>
-    <w:lsdException w:name="Table List 6" w:semiHidden="1" w:unhideWhenUsed="1"/>
-    <w:lsdException w:name="Table List 7" w:semiHidden="1" w:unhideWhenUsed="1"/>
-    <w:lsdException w:name="Table List 8" w:semiHidden="1" w:unhideWhenUsed="1"/>
-    <w:lsdException w:name="Table 3D effects 1" w:semiHidden="1" w:unhideWhenUsed="1"/>
-    <w:lsdException w:name="Table 3D effects 2" w:semiHidden="1" w:unhideWhenUsed="1"/>
-    <w:lsdException w:name="Table 3D effects 3" w:semiHidden="1" w:unhideWhenUsed="1"/>
-    <w:lsdException w:name="Table Contemporary" w:semiHidden="1" w:unhideWhenUsed="1"/>
-    <w:lsdException w:name="Table Elegant" w:semiHidden="1" w:unhideWhenUsed="1"/>
-    <w:lsdException w:name="Table Professional" w:semiHidden="1" w:unhideWhenUsed="1"/>
-    <w:lsdException w:name="Table Subtle 1" w:semiHidden="1" w:unhideWhenUsed="1"/>
-    <w:lsdException w:name="Table Subtle 2" w:semiHidden="1" w:unhideWhenUsed="1"/>
-    <w:lsdException w:name="Table Web 1" w:semiHidden="1" w:unhideWhenUsed="1"/>
-    <w:lsdException w:name="Table Web 2" w:semiHidden="1" w:unhideWhenUsed="1"/>
-    <w:lsdException w:name="Table Web 3" w:semiHidden="1" w:unhideWhenUsed="1"/>
-    <w:lsdException w:name="Balloon Text" w:semiHidden="1" w:unhideWhenUsed="1"/>
-    <w:lsdException w:name="Table Grid" w:uiPriority="39"/>
-    <w:lsdException w:name="Table Theme" w:semiHidden="1" w:unhideWhenUsed="1"/>
-    <w:lsdException w:name="Placeholder Text" w:semiHidden="1"/>
-    <w:lsdException w:name="No Spacing" w:uiPriority="1" w:qFormat="1"/>
-    <w:lsdException w:name="Light Shading" w:uiPriority="60"/>
-    <w:lsdException w:name="Light List" w:uiPriority="61"/>
-    <w:lsdException w:name="Light Grid" w:uiPriority="62"/>
-    <w:lsdException w:name="Medium Shading 1" w:uiPriority="63"/>
-    <w:lsdException w:name="Medium Shading 2" w:uiPriority="64"/>
-    <w:lsdException w:name="Medium List 1" w:uiPriority="65"/>
-    <w:lsdException w:name="Medium List 2" w:uiPriority="66"/>
-    <w:lsdException w:name="Medium Grid 1" w:uiPriority="67"/>
-    <w:lsdException w:name="Medium Grid 2" w:uiPriority="68"/>
-    <w:lsdException w:name="Medium Grid 3" w:uiPriority="69"/>
-    <w:lsdException w:name="Dark List" w:uiPriority="70"/>
-    <w:lsdException w:name="Colorful Shading" w:uiPriority="71"/>
-    <w:lsdException w:name="Colorful List" w:uiPriority="72"/>
-    <w:lsdException w:name="Colorful Grid" w:uiPriority="73"/>
-    <w:lsdException w:name="Light Shading Accent 1" w:uiPriority="60"/>
-    <w:lsdException w:name="Light List Accent 1" w:uiPriority="61"/>
-    <w:lsdException w:name="Light Grid Accent 1" w:uiPriority="62"/>
-    <w:lsdException w:name="Medium Shading 1 Accent 1" w:uiPriority="63"/>
-    <w:lsdException w:name="Medium Shading 2 Accent 1" w:uiPriority="64"/>
-    <w:lsdException w:name="Medium List 1 Accent 1" w:uiPriority="65"/>
-    <w:lsdException w:name="Revision" w:semiHidden="1"/>
-    <w:lsdException w:name="List Paragraph" w:uiPriority="34" w:qFormat="1"/>
-    <w:lsdException w:name="Quote" w:uiPriority="29" w:qFormat="1"/>
-    <w:lsdException w:name="Intense Quote" w:uiPriority="30" w:qFormat="1"/>
-    <w:lsdException w:name="Medium List 2 Accent 1" w:uiPriority="66"/>
-    <w:lsdException w:name="Medium Grid 1 Accent 1" w:uiPriority="67"/>
-    <w:lsdException w:name="Medium Grid 2 Accent 1" w:uiPriority="68"/>
-    <w:lsdException w:name="Medium Grid 3 Accent 1" w:uiPriority="69"/>
-    <w:lsdException w:name="Dark List Accent 1" w:uiPriority="70"/>
-    <w:lsdException w:name="Colorful Shading Accent 1" w:uiPriority="71"/>
-    <w:lsdException w:name="Colorful List Accent 1" w:uiPriority="72"/>
-    <w:lsdException w:name="Colorful Grid Accent 1" w:uiPriority="73"/>
-    <w:lsdException w:name="Light Shading Accent 2" w:uiPriority="60"/>
-    <w:lsdException w:name="Light List Accent 2" w:uiPriority="61"/>
-    <w:lsdException w:name="Light Grid Accent 2" w:uiPriority="62"/>
-    <w:lsdException w:name="Medium Shading 1 Accent 2" w:uiPriority="63"/>
-    <w:lsdException w:name="Medium Shading 2 Accent 2" w:uiPriority="64"/>
-    <w:lsdException w:name="Medium List 1 Accent 2" w:uiPriority="65"/>
-    <w:lsdException w:name="Medium List 2 Accent 2" w:uiPriority="66"/>
-    <w:lsdException w:name="Medium Grid 1 Accent 2" w:uiPriority="67"/>
-    <w:lsdException w:name="Medium Grid 2 Accent 2" w:uiPriority="68"/>
-    <w:lsdException w:name="Medium Grid 3 Accent 2" w:uiPriority="69"/>
-    <w:lsdException w:name="Dark List Accent 2" w:uiPriority="70"/>
-    <w:lsdException w:name="Colorful Shading Accent 2" w:uiPriority="71"/>
-    <w:lsdException w:name="Colorful List Accent 2" w:uiPriority="72"/>
-    <w:lsdException w:name="Colorful Grid Accent 2" w:uiPriority="73"/>
-    <w:lsdException w:name="Light Shading Accent 3" w:uiPriority="60"/>
-    <w:lsdException w:name="Light List Accent 3" w:uiPriority="61"/>
-    <w:lsdException w:name="Light Grid Accent 3" w:uiPriority="62"/>
-    <w:lsdException w:name="Medium Shading 1 Accent 3" w:uiPriority="63"/>
-    <w:lsdException w:name="Medium Shading 2 Accent 3" w:uiPriority="64"/>
-    <w:lsdException w:name="Medium List 1 Accent 3" w:uiPriority="65"/>
-    <w:lsdException w:name="Medium List 2 Accent 3" w:uiPriority="66"/>
-    <w:lsdException w:name="Medium Grid 1 Accent 3" w:uiPriority="67"/>
-    <w:lsdException w:name="Medium Grid 2 Accent 3" w:uiPriority="68"/>
-    <w:lsdException w:name="Medium Grid 3 Accent 3" w:uiPriority="69"/>
-    <w:lsdException w:name="Dark List Accent 3" w:uiPriority="70"/>
-    <w:lsdException w:name="Colorful Shading Accent 3" w:uiPriority="71"/>
-    <w:lsdException w:name="Colorful List Accent 3" w:uiPriority="72"/>
-    <w:lsdException w:name="Colorful Grid Accent 3" w:uiPriority="73"/>
-    <w:lsdException w:name="Light Shading Accent 4" w:uiPriority="60"/>
-    <w:lsdException w:name="Light List Accent 4" w:uiPriority="61"/>
-    <w:lsdException w:name="Light Grid Accent 4" w:uiPriority="62"/>
-    <w:lsdException w:name="Medium Shading 1 Accent 4" w:uiPriority="63"/>
-    <w:lsdException w:name="Medium Shading 2 Accent 4" w:uiPriority="64"/>
-    <w:lsdException w:name="Medium List 1 Accent 4" w:uiPriority="65"/>
-    <w:lsdException w:name="Medium List 2 Accent 4" w:uiPriority="66"/>
-    <w:lsdException w:name="Medium Grid 1 Accent 4" w:uiPriority="67"/>
-    <w:lsdException w:name="Medium Grid 2 Accent 4" w:uiPriority="68"/>
-    <w:lsdException w:name="Medium Grid 3 Accent 4" w:uiPriority="69"/>
-    <w:lsdException w:name="Dark List Accent 4" w:uiPriority="70"/>
-    <w:lsdException w:name="Colorful Shading Accent 4" w:uiPriority="71"/>
-    <w:lsdException w:name="Colorful List Accent 4" w:uiPriority="72"/>
-    <w:lsdException w:name="Colorful Grid Accent 4" w:uiPriority="73"/>
-    <w:lsdException w:name="Light Shading Accent 5" w:uiPriority="60"/>
-    <w:lsdException w:name="Light List Accent 5" w:uiPriority="61"/>
-    <w:lsdException w:name="Light Grid Accent 5" w:uiPriority="62"/>
-    <w:lsdException w:name="Medium Shading 1 Accent 5" w:uiPriority="63"/>
-    <w:lsdException w:name="Medium Shading 2 Accent 5" w:uiPriority="64"/>
-    <w:lsdException w:name="Medium List 1 Accent 5" w:uiPriority="65"/>
-    <w:lsdException w:name="Medium List 2 Accent 5" w:uiPriority="66"/>
-    <w:lsdException w:name="Medium Grid 1 Accent 5" w:uiPriority="67"/>
-    <w:lsdException w:name="Medium Grid 2 Accent 5" w:uiPriority="68"/>
-    <w:lsdException w:name="Medium Grid 3 Accent 5" w:uiPriority="69"/>
-    <w:lsdException w:name="Dark List Accent 5" w:uiPriority="70"/>
-    <w:lsdException w:name="Colorful Shading Accent 5" w:uiPriority="71"/>
-    <w:lsdException w:name="Colorful List Accent 5" w:uiPriority="72"/>
-    <w:lsdException w:name="Colorful Grid Accent 5" w:uiPriority="73"/>
-    <w:lsdException w:name="Light Shading Accent 6" w:uiPriority="60"/>
-    <w:lsdException w:name="Light List Accent 6" w:uiPriority="61"/>
-    <w:lsdException w:name="Light Grid Accent 6" w:uiPriority="62"/>
-    <w:lsdException w:name="Medium Shading 1 Accent 6" w:uiPriority="63"/>
-    <w:lsdException w:name="Medium Shading 2 Accent 6" w:uiPriority="64"/>
-    <w:lsdException w:name="Medium List 1 Accent 6" w:uiPriority="65"/>
-    <w:lsdException w:name="Medium List 2 Accent 6" w:uiPriority="66"/>
-    <w:lsdException w:name="Medium Grid 1 Accent 6" w:uiPriority="67"/>
-    <w:lsdException w:name="Medium Grid 2 Accent 6" w:uiPriority="68"/>
-    <w:lsdException w:name="Medium Grid 3 Accent 6" w:uiPriority="69"/>
-    <w:lsdException w:name="Dark List Accent 6" w:uiPriority="70"/>
-    <w:lsdException w:name="Colorful Shading Accent 6" w:uiPriority="71"/>
-    <w:lsdException w:name="Colorful List Accent 6" w:uiPriority="72"/>
-    <w:lsdException w:name="Colorful Grid Accent 6" w:uiPriority="73"/>
-    <w:lsdException w:name="Subtle Emphasis" w:uiPriority="19" w:qFormat="1"/>
-    <w:lsdException w:name="Intense Emphasis" w:uiPriority="21" w:qFormat="1"/>
-    <w:lsdException w:name="Subtle Reference" w:uiPriority="31" w:qFormat="1"/>
-    <w:lsdException w:name="Intense Reference" w:uiPriority="32" w:qFormat="1"/>
-    <w:lsdException w:name="Book Title" w:uiPriority="33" w:qFormat="1"/>
-    <w:lsdException w:name="Bibliography" w:semiHidden="1" w:uiPriority="37" w:unhideWhenUsed="1"/>
-    <w:lsdException w:name="TOC Heading" w:semiHidden="1" w:uiPriority="39" w:unhideWhenUsed="1" w:qFormat="1"/>
-    <w:lsdException w:name="Plain Table 1" w:uiPriority="41"/>
-    <w:lsdException w:name="Plain Table 2" w:uiPriority="42"/>
-    <w:lsdException w:name="Plain Table 3" w:uiPriority="43"/>
-    <w:lsdException w:name="Plain Table 4" w:uiPriority="44"/>
-    <w:lsdException w:name="Plain Table 5" w:uiPriority="45"/>
-    <w:lsdException w:name="Grid Table Light" w:uiPriority="40"/>
-    <w:lsdException w:name="Grid Table 1 Light" w:uiPriority="46"/>
-    <w:lsdException w:name="Grid Table 2" w:uiPriority="47"/>
-    <w:lsdException w:name="Grid Table 3" w:uiPriority="48"/>
-    <w:lsdException w:name="Grid Table 4" w:uiPriority="49"/>
-    <w:lsdException w:name="Grid Table 5 Dark" w:uiPriority="50"/>
-    <w:lsdException w:name="Grid Table 6 Colorful" w:uiPriority="51"/>
-    <w:lsdException w:name="Grid Table 7 Colorful" w:uiPriority="52"/>
-    <w:lsdException w:name="Grid Table 1 Light Accent 1" w:uiPriority="46"/>
-    <w:lsdException w:name="Grid Table 2 Accent 1" w:uiPriority="47"/>
-    <w:lsdException w:name="Grid Table 3 Accent 1" w:uiPriority="48"/>
-    <w:lsdException w:name="Grid Table 4 Accent 1" w:uiPriority="49"/>
-    <w:lsdException w:name="Grid Table 5 Dark Accent 1" w:uiPriority="50"/>
-    <w:lsdException w:name="Grid Table 6 Colorful Accent 1" w:uiPriority="51"/>
-    <w:lsdException w:name="Grid Table 7 Colorful Accent 1" w:uiPriority="52"/>
-    <w:lsdException w:name="Grid Table 1 Light Accent 2" w:uiPriority="46"/>
-    <w:lsdException w:name="Grid Table 2 Accent 2" w:uiPriority="47"/>
-    <w:lsdException w:name="Grid Table 3 Accent 2" w:uiPriority="48"/>
-    <w:lsdException w:name="Grid Table 4 Accent 2" w:uiPriority="49"/>
-    <w:lsdException w:name="Grid Table 5 Dark Accent 2" w:uiPriority="50"/>
-    <w:lsdException w:name="Grid Table 6 Colorful Accent 2" w:uiPriority="51"/>
-    <w:lsdException w:name="Grid Table 7 Colorful Accent 2" w:uiPriority="52"/>
-    <w:lsdException w:name="Grid Table 1 Light Accent 3" w:uiPriority="46"/>
-    <w:lsdException w:name="Grid Table 2 Accent 3" w:uiPriority="47"/>
-    <w:lsdException w:name="Grid Table 3 Accent 3" w:uiPriority="48"/>
-    <w:lsdException w:name="Grid Table 4 Accent 3" w:uiPriority="49"/>
-    <w:lsdException w:name="Grid Table 5 Dark Accent 3" w:uiPriority="50"/>
-    <w:lsdException w:name="Grid Table 6 Colorful Accent 3" w:uiPriority="51"/>
-    <w:lsdException w:name="Grid Table 7 Colorful Accent 3" w:uiPriority="52"/>
-    <w:lsdException w:name="Grid Table 1 Light Accent 4" w:uiPriority="46"/>
-    <w:lsdException w:name="Grid Table 2 Accent 4" w:uiPriority="47"/>
-    <w:lsdException w:name="Grid Table 3 Accent 4" w:uiPriority="48"/>
-    <w:lsdException w:name="Grid Table 4 Accent 4" w:uiPriority="49"/>
-    <w:lsdException w:name="Grid Table 5 Dark Accent 4" w:uiPriority="50"/>
-    <w:lsdException w:name="Grid Table 6 Colorful Accent 4" w:uiPriority="51"/>
-    <w:lsdException w:name="Grid Table 7 Colorful Accent 4" w:uiPriority="52"/>
-    <w:lsdException w:name="Grid Table 1 Light Accent 5" w:uiPriority="46"/>
-    <w:lsdException w:name="Grid Table 2 Accent 5" w:uiPriority="47"/>
-    <w:lsdException w:name="Grid Table 3 Accent 5" w:uiPriority="48"/>
-    <w:lsdException w:name="Grid Table 4 Accent 5" w:uiPriority="49"/>
-    <w:lsdException w:name="Grid Table 5 Dark Accent 5" w:uiPriority="50"/>
-    <w:lsdException w:name="Grid Table 6 Colorful Accent 5" w:uiPriority="51"/>
-    <w:lsdException w:name="Grid Table 7 Colorful Accent 5" w:uiPriority="52"/>
-    <w:lsdException w:name="Grid Table 1 Light Accent 6" w:uiPriority="46"/>
-    <w:lsdException w:name="Grid Table 2 Accent 6" w:uiPriority="47"/>
-    <w:lsdException w:name="Grid Table 3 Accent 6" w:uiPriority="48"/>
-    <w:lsdException w:name="Grid Table 4 Accent 6" w:uiPriority="49"/>
-    <w:lsdException w:name="Grid Table 5 Dark Accent 6" w:uiPriority="50"/>
-    <w:lsdException w:name="Grid Table 6 Colorful Accent 6" w:uiPriority="51"/>
-    <w:lsdException w:name="Grid Table 7 Colorful Accent 6" w:uiPriority="52"/>
-    <w:lsdException w:name="List Table 1 Light" w:uiPriority="46"/>
-    <w:lsdException w:name="List Table 2" w:uiPriority="47"/>
-    <w:lsdException w:name="List Table 3" w:uiPriority="48"/>
-    <w:lsdException w:name="List Table 4" w:uiPriority="49"/>
-    <w:lsdException w:name="List Table 5 Dark" w:uiPriority="50"/>
-    <w:lsdException w:name="List Table 6 Colorful" w:uiPriority="51"/>
-    <w:lsdException w:name="List Table 7 Colorful" w:uiPriority="52"/>
-    <w:lsdException w:name="List Table 1 Light Accent 1" w:uiPriority="46"/>
-    <w:lsdException w:name="List Table 2 Accent 1" w:uiPriority="47"/>
-    <w:lsdException w:name="List Table 3 Accent 1" w:uiPriority="48"/>
-    <w:lsdException w:name="List Table 4 Accent 1" w:uiPriority="49"/>
-    <w:lsdException w:name="List Table 5 Dark Accent 1" w:uiPriority="50"/>
-    <w:lsdException w:name="List Table 6 Colorful Accent 1" w:uiPriority="51"/>
-    <w:lsdException w:name="List Table 7 Colorful Accent 1" w:uiPriority="52"/>
-    <w:lsdException w:name="List Table 1 Light Accent 2" w:uiPriority="46"/>
-    <w:lsdException w:name="List Table 2 Accent 2" w:uiPriority="47"/>
-    <w:lsdException w:name="List Table 3 Accent 2" w:uiPriority="48"/>
-    <w:lsdException w:name="List Table 4 Accent 2" w:uiPriority="49"/>
-    <w:lsdException w:name="List Table 5 Dark Accent 2" w:uiPriority="50"/>
-    <w:lsdException w:name="List Table 6 Colorful Accent 2" w:uiPriority="51"/>
-    <w:lsdException w:name="List Table 7 Colorful Accent 2" w:uiPriority="52"/>
-    <w:lsdException w:name="List Table 1 Light Accent 3" w:uiPriority="46"/>
-    <w:lsdException w:name="List Table 2 Accent 3" w:uiPriority="47"/>
-    <w:lsdException w:name="List Table 3 Accent 3" w:uiPriority="48"/>
-    <w:lsdException w:name="List Table 4 Accent 3" w:uiPriority="49"/>
-    <w:lsdException w:name="List Table 5 Dark Accent 3" w:uiPriority="50"/>
-    <w:lsdException w:name="List Table 6 Colorful Accent 3" w:uiPriority="51"/>
-    <w:lsdException w:name="List Table 7 Colorful Accent 3" w:uiPriority="52"/>
-    <w:lsdException w:name="List Table 1 Light Accent 4" w:uiPriority="46"/>
-    <w:lsdException w:name="List Table 2 Accent 4" w:uiPriority="47"/>
-    <w:lsdException w:name="List Table 3 Accent 4" w:uiPriority="48"/>
-    <w:lsdException w:name="List Table 4 Accent 4" w:uiPriority="49"/>
-    <w:lsdException w:name="List Table 5 Dark Accent 4" w:uiPriority="50"/>
-    <w:lsdException w:name="List Table 6 Colorful Accent 4" w:uiPriority="51"/>
-    <w:lsdException w:name="List Table 7 Colorful Accent 4" w:uiPriority="52"/>
-    <w:lsdException w:name="List Table 1 Light Accent 5" w:uiPriority="46"/>
-    <w:lsdException w:name="List Table 2 Accent 5" w:uiPriority="47"/>
-    <w:lsdException w:name="List Table 3 Accent 5" w:uiPriority="48"/>
-    <w:lsdException w:name="List Table 4 Accent 5" w:uiPriority="49"/>
-    <w:lsdException w:name="List Table 5 Dark Accent 5" w:uiPriority="50"/>
-    <w:lsdException w:name="List Table 6 Colorful Accent 5" w:uiPriority="51"/>
-    <w:lsdException w:name="List Table 7 Colorful Accent 5" w:uiPriority="52"/>
-    <w:lsdException w:name="List Table 1 Light Accent 6" w:uiPriority="46"/>
-    <w:lsdException w:name="List Table 2 Accent 6" w:uiPriority="47"/>
-    <w:lsdException w:name="List Table 3 Accent 6" w:uiPriority="48"/>
-    <w:lsdException w:name="List Table 4 Accent 6" w:uiPriority="49"/>
-    <w:lsdException w:name="List Table 5 Dark Accent 6" w:uiPriority="50"/>
-    <w:lsdException w:name="List Table 6 Colorful Accent 6" w:uiPriority="51"/>
-    <w:lsdException w:name="List Table 7 Colorful Accent 6" w:uiPriority="52"/>
-    <w:lsdException w:name="Mention" w:semiHidden="1" w:unhideWhenUsed="1"/>
-    <w:lsdException w:name="Smart Hyperlink" w:semiHidden="1" w:unhideWhenUsed="1"/>
-    <w:lsdException w:name="Hashtag" w:semiHidden="1" w:unhideWhenUsed="1"/>
-    <w:lsdException w:name="Unresolved Mention" w:semiHidden="1" w:unhideWhenUsed="1"/>
-    <w:lsdException w:name="Smart Link" w:semiHidden="1" w:unhideWhenUsed="1"/>
+  <w:latentStyles w:defLockedState="0" w:defUIPriority="99" w:defSemiHidden="1" w:defUnhideWhenUsed="1" w:defQFormat="0" w:count="267">
+    <w:lsdException w:name="Normal" w:semiHidden="0" w:uiPriority="0" w:unhideWhenUsed="0" w:qFormat="1"/>
+    <w:lsdException w:name="heading 1" w:semiHidden="0" w:uiPriority="9" w:unhideWhenUsed="0" w:qFormat="1"/>
+    <w:lsdException w:name="heading 2" w:uiPriority="9" w:qFormat="1"/>
+    <w:lsdException w:name="heading 3" w:uiPriority="9" w:qFormat="1"/>
+    <w:lsdException w:name="heading 4" w:uiPriority="9" w:qFormat="1"/>
+    <w:lsdException w:name="heading 5" w:uiPriority="9" w:qFormat="1"/>
+    <w:lsdException w:name="heading 6" w:uiPriority="9" w:qFormat="1"/>
+    <w:lsdException w:name="heading 7" w:uiPriority="9" w:qFormat="1"/>
+    <w:lsdException w:name="heading 8" w:uiPriority="9" w:qFormat="1"/>
+    <w:lsdException w:name="heading 9" w:uiPriority="9" w:qFormat="1"/>
+    <w:lsdException w:name="toc 1" w:uiPriority="39"/>
+    <w:lsdException w:name="toc 2" w:uiPriority="39"/>
+    <w:lsdException w:name="toc 3" w:uiPriority="39"/>
+    <w:lsdException w:name="toc 4" w:uiPriority="39"/>
+    <w:lsdException w:name="toc 5" w:uiPriority="39"/>
+    <w:lsdException w:name="toc 6" w:uiPriority="39"/>
+    <w:lsdException w:name="toc 7" w:uiPriority="39"/>
+    <w:lsdException w:name="toc 8" w:uiPriority="39"/>
+    <w:lsdException w:name="toc 9" w:uiPriority="39"/>
+    <w:lsdException w:name="caption" w:uiPriority="35" w:qFormat="1"/>
+    <w:lsdException w:name="Title" w:semiHidden="0" w:uiPriority="10" w:unhideWhenUsed="0" w:qFormat="1"/>
+    <w:lsdException w:name="Default Paragraph Font" w:uiPriority="1"/>
+    <w:lsdException w:name="Subtitle" w:semiHidden="0" w:uiPriority="11" w:unhideWhenUsed="0" w:qFormat="1"/>
+    <w:lsdException w:name="Strong" w:semiHidden="0" w:uiPriority="22" w:unhideWhenUsed="0" w:qFormat="1"/>
+    <w:lsdException w:name="Emphasis" w:semiHidden="0" w:uiPriority="20" w:unhideWhenUsed="0" w:qFormat="1"/>
+    <w:lsdException w:name="Table Grid" w:semiHidden="0" w:uiPriority="39" w:unhideWhenUsed="0"/>
+    <w:lsdException w:name="Placeholder Text" w:unhideWhenUsed="0"/>
+    <w:lsdException w:name="No Spacing" w:semiHidden="0" w:uiPriority="1" w:unhideWhenUsed="0" w:qFormat="1"/>
+    <w:lsdException w:name="Light Shading" w:semiHidden="0" w:uiPriority="60" w:unhideWhenUsed="0"/>
+    <w:lsdException w:name="Light List" w:semiHidden="0" w:uiPriority="61" w:unhideWhenUsed="0"/>
+    <w:lsdException w:name="Light Grid" w:semiHidden="0" w:uiPriority="62" w:unhideWhenUsed="0"/>
+    <w:lsdException w:name="Medium Shading 1" w:semiHidden="0" w:uiPriority="63" w:unhideWhenUsed="0"/>
+    <w:lsdException w:name="Medium Shading 2" w:semiHidden="0" w:uiPriority="64" w:unhideWhenUsed="0"/>
+    <w:lsdException w:name="Medium List 1" w:semiHidden="0" w:uiPriority="65" w:unhideWhenUsed="0"/>
+    <w:lsdException w:name="Medium List 2" w:semiHidden="0" w:uiPriority="66" w:unhideWhenUsed="0"/>
+    <w:lsdException w:name="Medium Grid 1" w:semiHidden="0" w:uiPriority="67" w:unhideWhenUsed="0"/>
+    <w:lsdException w:name="Medium Grid 2" w:semiHidden="0" w:uiPriority="68" w:unhideWhenUsed="0"/>
+    <w:lsdException w:name="Medium Grid 3" w:semiHidden="0" w:uiPriority="69" w:unhideWhenUsed="0"/>
+    <w:lsdException w:name="Dark List" w:semiHidden="0" w:uiPriority="70" w:unhideWhenUsed="0"/>
+    <w:lsdException w:name="Colorful Shading" w:semiHidden="0" w:uiPriority="71" w:unhideWhenUsed="0"/>
+    <w:lsdException w:name="Colorful List" w:semiHidden="0" w:uiPriority="72" w:unhideWhenUsed="0"/>
+    <w:lsdException w:name="Colorful Grid" w:semiHidden="0" w:uiPriority="73" w:unhideWhenUsed="0"/>
+    <w:lsdException w:name="Light Shading Accent 1" w:semiHidden="0" w:uiPriority="60" w:unhideWhenUsed="0"/>
+    <w:lsdException w:name="Light List Accent 1" w:semiHidden="0" w:uiPriority="61" w:unhideWhenUsed="0"/>
+    <w:lsdException w:name="Light Grid Accent 1" w:semiHidden="0" w:uiPriority="62" w:unhideWhenUsed="0"/>
+    <w:lsdException w:name="Medium Shading 1 Accent 1" w:semiHidden="0" w:uiPriority="63" w:unhideWhenUsed="0"/>
+    <w:lsdException w:name="Medium Shading 2 Accent 1" w:semiHidden="0" w:uiPriority="64" w:unhideWhenUsed="0"/>
+    <w:lsdException w:name="Medium List 1 Accent 1" w:semiHidden="0" w:uiPriority="65" w:unhideWhenUsed="0"/>
+    <w:lsdException w:name="Revision" w:unhideWhenUsed="0"/>
+    <w:lsdException w:name="List Paragraph" w:semiHidden="0" w:uiPriority="34" w:unhideWhenUsed="0" w:qFormat="1"/>
+    <w:lsdException w:name="Quote" w:semiHidden="0" w:uiPriority="29" w:unhideWhenUsed="0" w:qFormat="1"/>
+    <w:lsdException w:name="Intense Quote" w:semiHidden="0" w:uiPriority="30" w:unhideWhenUsed="0" w:qFormat="1"/>
+    <w:lsdException w:name="Medium List 2 Accent 1" w:semiHidden="0" w:uiPriority="66" w:unhideWhenUsed="0"/>
+    <w:lsdException w:name="Medium Grid 1 Accent 1" w:semiHidden="0" w:uiPriority="67" w:unhideWhenUsed="0"/>
+    <w:lsdException w:name="Medium Grid 2 Accent 1" w:semiHidden="0" w:uiPriority="68" w:unhideWhenUsed="0"/>
+    <w:lsdException w:name="Medium Grid 3 Accent 1" w:semiHidden="0" w:uiPriority="69" w:unhideWhenUsed="0"/>
+    <w:lsdException w:name="Dark List Accent 1" w:semiHidden="0" w:uiPriority="70" w:unhideWhenUsed="0"/>
+    <w:lsdException w:name="Colorful Shading Accent 1" w:semiHidden="0" w:uiPriority="71" w:unhideWhenUsed="0"/>
+    <w:lsdException w:name="Colorful List Accent 1" w:semiHidden="0" w:uiPriority="72" w:unhideWhenUsed="0"/>
+    <w:lsdException w:name="Colorful Grid Accent 1" w:semiHidden="0" w:uiPriority="73" w:unhideWhenUsed="0"/>
+    <w:lsdException w:name="Light Shading Accent 2" w:semiHidden="0" w:uiPriority="60" w:unhideWhenUsed="0"/>
+    <w:lsdException w:name="Light List Accent 2" w:semiHidden="0" w:uiPriority="61" w:unhideWhenUsed="0"/>
+    <w:lsdException w:name="Light Grid Accent 2" w:semiHidden="0" w:uiPriority="62" w:unhideWhenUsed="0"/>
+    <w:lsdException w:name="Medium Shading 1 Accent 2" w:semiHidden="0" w:uiPriority="63" w:unhideWhenUsed="0"/>
+    <w:lsdException w:name="Medium Shading 2 Accent 2" w:semiHidden="0" w:uiPriority="64" w:unhideWhenUsed="0"/>
+    <w:lsdException w:name="Medium List 1 Accent 2" w:semiHidden="0" w:uiPriority="65" w:unhideWhenUsed="0"/>
+    <w:lsdException w:name="Medium List 2 Accent 2" w:semiHidden="0" w:uiPriority="66" w:unhideWhenUsed="0"/>
+    <w:lsdException w:name="Medium Grid 1 Accent 2" w:semiHidden="0" w:uiPriority="67" w:unhideWhenUsed="0"/>
+    <w:lsdException w:name="Medium Grid 2 Accent 2" w:semiHidden="0" w:uiPriority="68" w:unhideWhenUsed="0"/>
+    <w:lsdException w:name="Medium Grid 3 Accent 2" w:semiHidden="0" w:uiPriority="69" w:unhideWhenUsed="0"/>
+    <w:lsdException w:name="Dark List Accent 2" w:semiHidden="0" w:uiPriority="70" w:unhideWhenUsed="0"/>
+    <w:lsdException w:name="Colorful Shading Accent 2" w:semiHidden="0" w:uiPriority="71" w:unhideWhenUsed="0"/>
+    <w:lsdException w:name="Colorful List Accent 2" w:semiHidden="0" w:uiPriority="72" w:unhideWhenUsed="0"/>
+    <w:lsdException w:name="Colorful Grid Accent 2" w:semiHidden="0" w:uiPriority="73" w:unhideWhenUsed="0"/>
+    <w:lsdException w:name="Light Shading Accent 3" w:semiHidden="0" w:uiPriority="60" w:unhideWhenUsed="0"/>
+    <w:lsdException w:name="Light List Accent 3" w:semiHidden="0" w:uiPriority="61" w:unhideWhenUsed="0"/>
+    <w:lsdException w:name="Light Grid Accent 3" w:semiHidden="0" w:uiPriority="62" w:unhideWhenUsed="0"/>
+    <w:lsdException w:name="Medium Shading 1 Accent 3" w:semiHidden="0" w:uiPriority="63" w:unhideWhenUsed="0"/>
+    <w:lsdException w:name="Medium Shading 2 Accent 3" w:semiHidden="0" w:uiPriority="64" w:unhideWhenUsed="0"/>
+    <w:lsdException w:name="Medium List 1 Accent 3" w:semiHidden="0" w:uiPriority="65" w:unhideWhenUsed="0"/>
+    <w:lsdException w:name="Medium List 2 Accent 3" w:semiHidden="0" w:uiPriority="66" w:unhideWhenUsed="0"/>
+    <w:lsdException w:name="Medium Grid 1 Accent 3" w:semiHidden="0" w:uiPriority="67" w:unhideWhenUsed="0"/>
+    <w:lsdException w:name="Medium Grid 2 Accent 3" w:semiHidden="0" w:uiPriority="68" w:unhideWhenUsed="0"/>
+    <w:lsdException w:name="Medium Grid 3 Accent 3" w:semiHidden="0" w:uiPriority="69" w:unhideWhenUsed="0"/>
+    <w:lsdException w:name="Dark List Accent 3" w:semiHidden="0" w:uiPriority="70" w:unhideWhenUsed="0"/>
+    <w:lsdException w:name="Colorful Shading Accent 3" w:semiHidden="0" w:uiPriority="71" w:unhideWhenUsed="0"/>
+    <w:lsdException w:name="Colorful List Accent 3" w:semiHidden="0" w:uiPriority="72" w:unhideWhenUsed="0"/>
+    <w:lsdException w:name="Colorful Grid Accent 3" w:semiHidden="0" w:uiPriority="73" w:unhideWhenUsed="0"/>
+    <w:lsdException w:name="Light Shading Accent 4" w:semiHidden="0" w:uiPriority="60" w:unhideWhenUsed="0"/>
+    <w:lsdException w:name="Light List Accent 4" w:semiHidden="0" w:uiPriority="61" w:unhideWhenUsed="0"/>
+    <w:lsdException w:name="Light Grid Accent 4" w:semiHidden="0" w:uiPriority="62" w:unhideWhenUsed="0"/>
+    <w:lsdException w:name="Medium Shading 1 Accent 4" w:semiHidden="0" w:uiPriority="63" w:unhideWhenUsed="0"/>
+    <w:lsdException w:name="Medium Shading 2 Accent 4" w:semiHidden="0" w:uiPriority="64" w:unhideWhenUsed="0"/>
+    <w:lsdException w:name="Medium List 1 Accent 4" w:semiHidden="0" w:uiPriority="65" w:unhideWhenUsed="0"/>
+    <w:lsdException w:name="Medium List 2 Accent 4" w:semiHidden="0" w:uiPriority="66" w:unhideWhenUsed="0"/>
+    <w:lsdException w:name="Medium Grid 1 Accent 4" w:semiHidden="0" w:uiPriority="67" w:unhideWhenUsed="0"/>
+    <w:lsdException w:name="Medium Grid 2 Accent 4" w:semiHidden="0" w:uiPriority="68" w:unhideWhenUsed="0"/>
+    <w:lsdException w:name="Medium Grid 3 Accent 4" w:semiHidden="0" w:uiPriority="69" w:unhideWhenUsed="0"/>
+    <w:lsdException w:name="Dark List Accent 4" w:semiHidden="0" w:uiPriority="70" w:unhideWhenUsed="0"/>
+    <w:lsdException w:name="Colorful Shading Accent 4" w:semiHidden="0" w:uiPriority="71" w:unhideWhenUsed="0"/>
+    <w:lsdException w:name="Colorful List Accent 4" w:semiHidden="0" w:uiPriority="72" w:unhideWhenUsed="0"/>
+    <w:lsdException w:name="Colorful Grid Accent 4" w:semiHidden="0" w:uiPriority="73" w:unhideWhenUsed="0"/>
+    <w:lsdException w:name="Light Shading Accent 5" w:semiHidden="0" w:uiPriority="60" w:unhideWhenUsed="0"/>
+    <w:lsdException w:name="Light List Accent 5" w:semiHidden="0" w:uiPriority="61" w:unhideWhenUsed="0"/>
+    <w:lsdException w:name="Light Grid Accent 5" w:semiHidden="0" w:uiPriority="62" w:unhideWhenUsed="0"/>
+    <w:lsdException w:name="Medium Shading 1 Accent 5" w:semiHidden="0" w:uiPriority="63" w:unhideWhenUsed="0"/>
+    <w:lsdException w:name="Medium Shading 2 Accent 5" w:semiHidden="0" w:uiPriority="64" w:unhideWhenUsed="0"/>
+    <w:lsdException w:name="Medium List 1 Accent 5" w:semiHidden="0" w:uiPriority="65" w:unhideWhenUsed="0"/>
+    <w:lsdException w:name="Medium List 2 Accent 5" w:semiHidden="0" w:uiPriority="66" w:unhideWhenUsed="0"/>
+    <w:lsdException w:name="Medium Grid 1 Accent 5" w:semiHidden="0" w:uiPriority="67" w:unhideWhenUsed="0"/>
+    <w:lsdException w:name="Medium Grid 2 Accent 5" w:semiHidden="0" w:uiPriority="68" w:unhideWhenUsed="0"/>
+    <w:lsdException w:name="Medium Grid 3 Accent 5" w:semiHidden="0" w:uiPriority="69" w:unhideWhenUsed="0"/>
+    <w:lsdException w:name="Dark List Accent 5" w:semiHidden="0" w:uiPriority="70" w:unhideWhenUsed="0"/>
+    <w:lsdException w:name="Colorful Shading Accent 5" w:semiHidden="0" w:uiPriority="71" w:unhideWhenUsed="0"/>
+    <w:lsdException w:name="Colorful List Accent 5" w:semiHidden="0" w:uiPriority="72" w:unhideWhenUsed="0"/>
+    <w:lsdException w:name="Colorful Grid Accent 5" w:semiHidden="0" w:uiPriority="73" w:unhideWhenUsed="0"/>
+    <w:lsdException w:name="Light Shading Accent 6" w:semiHidden="0" w:uiPriority="60" w:unhideWhenUsed="0"/>
+    <w:lsdException w:name="Light List Accent 6" w:semiHidden="0" w:uiPriority="61" w:unhideWhenUsed="0"/>
+    <w:lsdException w:name="Light Grid Accent 6" w:semiHidden="0" w:uiPriority="62" w:unhideWhenUsed="0"/>
+    <w:lsdException w:name="Medium Shading 1 Accent 6" w:semiHidden="0" w:uiPriority="63" w:unhideWhenUsed="0"/>
+    <w:lsdException w:name="Medium Shading 2 Accent 6" w:semiHidden="0" w:uiPriority="64" w:unhideWhenUsed="0"/>
+    <w:lsdException w:name="Medium List 1 Accent 6" w:semiHidden="0" w:uiPriority="65" w:unhideWhenUsed="0"/>
+    <w:lsdException w:name="Medium List 2 Accent 6" w:semiHidden="0" w:uiPriority="66" w:unhideWhenUsed="0"/>
+    <w:lsdException w:name="Medium Grid 1 Accent 6" w:semiHidden="0" w:uiPriority="67" w:unhideWhenUsed="0"/>
+    <w:lsdException w:name="Medium Grid 2 Accent 6" w:semiHidden="0" w:uiPriority="68" w:unhideWhenUsed="0"/>
+    <w:lsdException w:name="Medium Grid 3 Accent 6" w:semiHidden="0" w:uiPriority="69" w:unhideWhenUsed="0"/>
+    <w:lsdException w:name="Dark List Accent 6" w:semiHidden="0" w:uiPriority="70" w:unhideWhenUsed="0"/>
+    <w:lsdException w:name="Colorful Shading Accent 6" w:semiHidden="0" w:uiPriority="71" w:unhideWhenUsed="0"/>
+    <w:lsdException w:name="Colorful List Accent 6" w:semiHidden="0" w:uiPriority="72" w:unhideWhenUsed="0"/>
+    <w:lsdException w:name="Colorful Grid Accent 6" w:semiHidden="0" w:uiPriority="73" w:unhideWhenUsed="0"/>
+    <w:lsdException w:name="Subtle Emphasis" w:semiHidden="0" w:uiPriority="19" w:unhideWhenUsed="0" w:qFormat="1"/>
+    <w:lsdException w:name="Intense Emphasis" w:semiHidden="0" w:uiPriority="21" w:unhideWhenUsed="0" w:qFormat="1"/>
+    <w:lsdException w:name="Subtle Reference" w:semiHidden="0" w:uiPriority="31" w:unhideWhenUsed="0" w:qFormat="1"/>
+    <w:lsdException w:name="Intense Reference" w:semiHidden="0" w:uiPriority="32" w:unhideWhenUsed="0" w:qFormat="1"/>
+    <w:lsdException w:name="Book Title" w:semiHidden="0" w:uiPriority="33" w:unhideWhenUsed="0" w:qFormat="1"/>
+    <w:lsdException w:name="Bibliography" w:uiPriority="37"/>
+    <w:lsdException w:name="TOC Heading" w:uiPriority="39" w:qFormat="1"/>
   </w:latentStyles>
   <w:style w:type="paragraph" w:default="1" w:styleId="Standaard">
     <w:name w:val="Normal"/>
@@ -4973,7 +5380,7 @@
     <w:basedOn w:val="Standaardalinea-lettertype"/>
     <w:uiPriority w:val="99"/>
     <w:semiHidden/>
-    <w:rsid w:val="00400A36"/>
+    <w:rsid w:val="006B099F"/>
     <w:rPr>
       <w:color w:val="808080"/>
     </w:rPr>
@@ -4993,12 +5400,242 @@
   <w:style w:type="paragraph" w:customStyle="1" w:styleId="DE20BF6DEF6E4E89B1B89DE18473126E">
     <w:name w:val="DE20BF6DEF6E4E89B1B89DE18473126E"/>
     <w:rsid w:val="00400A36"/>
+  </w:style>
+  <w:style w:type="paragraph" w:customStyle="1" w:styleId="F18C4C288B224B11A9629DEA33AF7661">
+    <w:name w:val="F18C4C288B224B11A9629DEA33AF7661"/>
+    <w:rsid w:val="006B099F"/>
+    <w:pPr>
+      <w:spacing w:after="200" w:line="276" w:lineRule="auto"/>
+    </w:pPr>
+  </w:style>
+</w:styles>
+</file>
+
+<file path=word/glossary/stylesWithEffects.xml><?xml version="1.0" encoding="utf-8"?>
+<w:styles xmlns:wpc="http://schemas.microsoft.com/office/word/2010/wordprocessingCanvas" xmlns:mc="http://schemas.openxmlformats.org/markup-compatibility/2006" xmlns:o="urn:schemas-microsoft-com:office:office" xmlns:r="http://schemas.openxmlformats.org/officeDocument/2006/relationships" xmlns:m="http://schemas.openxmlformats.org/officeDocument/2006/math" xmlns:v="urn:schemas-microsoft-com:vml" xmlns:wp14="http://schemas.microsoft.com/office/word/2010/wordprocessingDrawing" xmlns:wp="http://schemas.openxmlformats.org/drawingml/2006/wordprocessingDrawing" xmlns:w10="urn:schemas-microsoft-com:office:word" xmlns:w="http://schemas.openxmlformats.org/wordprocessingml/2006/main" xmlns:w14="http://schemas.microsoft.com/office/word/2010/wordml" xmlns:wpg="http://schemas.microsoft.com/office/word/2010/wordprocessingGroup" xmlns:wpi="http://schemas.microsoft.com/office/word/2010/wordprocessingInk" xmlns:wne="http://schemas.microsoft.com/office/word/2006/wordml" xmlns:wps="http://schemas.microsoft.com/office/word/2010/wordprocessingShape" mc:Ignorable="w14 wp14">
+  <w:docDefaults>
+    <w:rPrDefault>
+      <w:rPr>
+        <w:rFonts w:asciiTheme="minorHAnsi" w:eastAsiaTheme="minorEastAsia" w:hAnsiTheme="minorHAnsi" w:cstheme="minorBidi"/>
+        <w:sz w:val="22"/>
+        <w:szCs w:val="22"/>
+        <w:lang w:val="nl-NL" w:eastAsia="nl-NL" w:bidi="ar-SA"/>
+      </w:rPr>
+    </w:rPrDefault>
+    <w:pPrDefault>
+      <w:pPr>
+        <w:spacing w:after="160" w:line="259" w:lineRule="auto"/>
+      </w:pPr>
+    </w:pPrDefault>
+  </w:docDefaults>
+  <w:latentStyles w:defLockedState="0" w:defUIPriority="99" w:defSemiHidden="1" w:defUnhideWhenUsed="1" w:defQFormat="0" w:count="267">
+    <w:lsdException w:name="Normal" w:semiHidden="0" w:uiPriority="0" w:unhideWhenUsed="0" w:qFormat="1"/>
+    <w:lsdException w:name="heading 1" w:semiHidden="0" w:uiPriority="9" w:unhideWhenUsed="0" w:qFormat="1"/>
+    <w:lsdException w:name="heading 2" w:uiPriority="9" w:qFormat="1"/>
+    <w:lsdException w:name="heading 3" w:uiPriority="9" w:qFormat="1"/>
+    <w:lsdException w:name="heading 4" w:uiPriority="9" w:qFormat="1"/>
+    <w:lsdException w:name="heading 5" w:uiPriority="9" w:qFormat="1"/>
+    <w:lsdException w:name="heading 6" w:uiPriority="9" w:qFormat="1"/>
+    <w:lsdException w:name="heading 7" w:uiPriority="9" w:qFormat="1"/>
+    <w:lsdException w:name="heading 8" w:uiPriority="9" w:qFormat="1"/>
+    <w:lsdException w:name="heading 9" w:uiPriority="9" w:qFormat="1"/>
+    <w:lsdException w:name="toc 1" w:uiPriority="39"/>
+    <w:lsdException w:name="toc 2" w:uiPriority="39"/>
+    <w:lsdException w:name="toc 3" w:uiPriority="39"/>
+    <w:lsdException w:name="toc 4" w:uiPriority="39"/>
+    <w:lsdException w:name="toc 5" w:uiPriority="39"/>
+    <w:lsdException w:name="toc 6" w:uiPriority="39"/>
+    <w:lsdException w:name="toc 7" w:uiPriority="39"/>
+    <w:lsdException w:name="toc 8" w:uiPriority="39"/>
+    <w:lsdException w:name="toc 9" w:uiPriority="39"/>
+    <w:lsdException w:name="caption" w:uiPriority="35" w:qFormat="1"/>
+    <w:lsdException w:name="Title" w:semiHidden="0" w:uiPriority="10" w:unhideWhenUsed="0" w:qFormat="1"/>
+    <w:lsdException w:name="Default Paragraph Font" w:uiPriority="1"/>
+    <w:lsdException w:name="Subtitle" w:semiHidden="0" w:uiPriority="11" w:unhideWhenUsed="0" w:qFormat="1"/>
+    <w:lsdException w:name="Strong" w:semiHidden="0" w:uiPriority="22" w:unhideWhenUsed="0" w:qFormat="1"/>
+    <w:lsdException w:name="Emphasis" w:semiHidden="0" w:uiPriority="20" w:unhideWhenUsed="0" w:qFormat="1"/>
+    <w:lsdException w:name="Table Grid" w:semiHidden="0" w:uiPriority="39" w:unhideWhenUsed="0"/>
+    <w:lsdException w:name="Placeholder Text" w:unhideWhenUsed="0"/>
+    <w:lsdException w:name="No Spacing" w:semiHidden="0" w:uiPriority="1" w:unhideWhenUsed="0" w:qFormat="1"/>
+    <w:lsdException w:name="Light Shading" w:semiHidden="0" w:uiPriority="60" w:unhideWhenUsed="0"/>
+    <w:lsdException w:name="Light List" w:semiHidden="0" w:uiPriority="61" w:unhideWhenUsed="0"/>
+    <w:lsdException w:name="Light Grid" w:semiHidden="0" w:uiPriority="62" w:unhideWhenUsed="0"/>
+    <w:lsdException w:name="Medium Shading 1" w:semiHidden="0" w:uiPriority="63" w:unhideWhenUsed="0"/>
+    <w:lsdException w:name="Medium Shading 2" w:semiHidden="0" w:uiPriority="64" w:unhideWhenUsed="0"/>
+    <w:lsdException w:name="Medium List 1" w:semiHidden="0" w:uiPriority="65" w:unhideWhenUsed="0"/>
+    <w:lsdException w:name="Medium List 2" w:semiHidden="0" w:uiPriority="66" w:unhideWhenUsed="0"/>
+    <w:lsdException w:name="Medium Grid 1" w:semiHidden="0" w:uiPriority="67" w:unhideWhenUsed="0"/>
+    <w:lsdException w:name="Medium Grid 2" w:semiHidden="0" w:uiPriority="68" w:unhideWhenUsed="0"/>
+    <w:lsdException w:name="Medium Grid 3" w:semiHidden="0" w:uiPriority="69" w:unhideWhenUsed="0"/>
+    <w:lsdException w:name="Dark List" w:semiHidden="0" w:uiPriority="70" w:unhideWhenUsed="0"/>
+    <w:lsdException w:name="Colorful Shading" w:semiHidden="0" w:uiPriority="71" w:unhideWhenUsed="0"/>
+    <w:lsdException w:name="Colorful List" w:semiHidden="0" w:uiPriority="72" w:unhideWhenUsed="0"/>
+    <w:lsdException w:name="Colorful Grid" w:semiHidden="0" w:uiPriority="73" w:unhideWhenUsed="0"/>
+    <w:lsdException w:name="Light Shading Accent 1" w:semiHidden="0" w:uiPriority="60" w:unhideWhenUsed="0"/>
+    <w:lsdException w:name="Light List Accent 1" w:semiHidden="0" w:uiPriority="61" w:unhideWhenUsed="0"/>
+    <w:lsdException w:name="Light Grid Accent 1" w:semiHidden="0" w:uiPriority="62" w:unhideWhenUsed="0"/>
+    <w:lsdException w:name="Medium Shading 1 Accent 1" w:semiHidden="0" w:uiPriority="63" w:unhideWhenUsed="0"/>
+    <w:lsdException w:name="Medium Shading 2 Accent 1" w:semiHidden="0" w:uiPriority="64" w:unhideWhenUsed="0"/>
+    <w:lsdException w:name="Medium List 1 Accent 1" w:semiHidden="0" w:uiPriority="65" w:unhideWhenUsed="0"/>
+    <w:lsdException w:name="Revision" w:unhideWhenUsed="0"/>
+    <w:lsdException w:name="List Paragraph" w:semiHidden="0" w:uiPriority="34" w:unhideWhenUsed="0" w:qFormat="1"/>
+    <w:lsdException w:name="Quote" w:semiHidden="0" w:uiPriority="29" w:unhideWhenUsed="0" w:qFormat="1"/>
+    <w:lsdException w:name="Intense Quote" w:semiHidden="0" w:uiPriority="30" w:unhideWhenUsed="0" w:qFormat="1"/>
+    <w:lsdException w:name="Medium List 2 Accent 1" w:semiHidden="0" w:uiPriority="66" w:unhideWhenUsed="0"/>
+    <w:lsdException w:name="Medium Grid 1 Accent 1" w:semiHidden="0" w:uiPriority="67" w:unhideWhenUsed="0"/>
+    <w:lsdException w:name="Medium Grid 2 Accent 1" w:semiHidden="0" w:uiPriority="68" w:unhideWhenUsed="0"/>
+    <w:lsdException w:name="Medium Grid 3 Accent 1" w:semiHidden="0" w:uiPriority="69" w:unhideWhenUsed="0"/>
+    <w:lsdException w:name="Dark List Accent 1" w:semiHidden="0" w:uiPriority="70" w:unhideWhenUsed="0"/>
+    <w:lsdException w:name="Colorful Shading Accent 1" w:semiHidden="0" w:uiPriority="71" w:unhideWhenUsed="0"/>
+    <w:lsdException w:name="Colorful List Accent 1" w:semiHidden="0" w:uiPriority="72" w:unhideWhenUsed="0"/>
+    <w:lsdException w:name="Colorful Grid Accent 1" w:semiHidden="0" w:uiPriority="73" w:unhideWhenUsed="0"/>
+    <w:lsdException w:name="Light Shading Accent 2" w:semiHidden="0" w:uiPriority="60" w:unhideWhenUsed="0"/>
+    <w:lsdException w:name="Light List Accent 2" w:semiHidden="0" w:uiPriority="61" w:unhideWhenUsed="0"/>
+    <w:lsdException w:name="Light Grid Accent 2" w:semiHidden="0" w:uiPriority="62" w:unhideWhenUsed="0"/>
+    <w:lsdException w:name="Medium Shading 1 Accent 2" w:semiHidden="0" w:uiPriority="63" w:unhideWhenUsed="0"/>
+    <w:lsdException w:name="Medium Shading 2 Accent 2" w:semiHidden="0" w:uiPriority="64" w:unhideWhenUsed="0"/>
+    <w:lsdException w:name="Medium List 1 Accent 2" w:semiHidden="0" w:uiPriority="65" w:unhideWhenUsed="0"/>
+    <w:lsdException w:name="Medium List 2 Accent 2" w:semiHidden="0" w:uiPriority="66" w:unhideWhenUsed="0"/>
+    <w:lsdException w:name="Medium Grid 1 Accent 2" w:semiHidden="0" w:uiPriority="67" w:unhideWhenUsed="0"/>
+    <w:lsdException w:name="Medium Grid 2 Accent 2" w:semiHidden="0" w:uiPriority="68" w:unhideWhenUsed="0"/>
+    <w:lsdException w:name="Medium Grid 3 Accent 2" w:semiHidden="0" w:uiPriority="69" w:unhideWhenUsed="0"/>
+    <w:lsdException w:name="Dark List Accent 2" w:semiHidden="0" w:uiPriority="70" w:unhideWhenUsed="0"/>
+    <w:lsdException w:name="Colorful Shading Accent 2" w:semiHidden="0" w:uiPriority="71" w:unhideWhenUsed="0"/>
+    <w:lsdException w:name="Colorful List Accent 2" w:semiHidden="0" w:uiPriority="72" w:unhideWhenUsed="0"/>
+    <w:lsdException w:name="Colorful Grid Accent 2" w:semiHidden="0" w:uiPriority="73" w:unhideWhenUsed="0"/>
+    <w:lsdException w:name="Light Shading Accent 3" w:semiHidden="0" w:uiPriority="60" w:unhideWhenUsed="0"/>
+    <w:lsdException w:name="Light List Accent 3" w:semiHidden="0" w:uiPriority="61" w:unhideWhenUsed="0"/>
+    <w:lsdException w:name="Light Grid Accent 3" w:semiHidden="0" w:uiPriority="62" w:unhideWhenUsed="0"/>
+    <w:lsdException w:name="Medium Shading 1 Accent 3" w:semiHidden="0" w:uiPriority="63" w:unhideWhenUsed="0"/>
+    <w:lsdException w:name="Medium Shading 2 Accent 3" w:semiHidden="0" w:uiPriority="64" w:unhideWhenUsed="0"/>
+    <w:lsdException w:name="Medium List 1 Accent 3" w:semiHidden="0" w:uiPriority="65" w:unhideWhenUsed="0"/>
+    <w:lsdException w:name="Medium List 2 Accent 3" w:semiHidden="0" w:uiPriority="66" w:unhideWhenUsed="0"/>
+    <w:lsdException w:name="Medium Grid 1 Accent 3" w:semiHidden="0" w:uiPriority="67" w:unhideWhenUsed="0"/>
+    <w:lsdException w:name="Medium Grid 2 Accent 3" w:semiHidden="0" w:uiPriority="68" w:unhideWhenUsed="0"/>
+    <w:lsdException w:name="Medium Grid 3 Accent 3" w:semiHidden="0" w:uiPriority="69" w:unhideWhenUsed="0"/>
+    <w:lsdException w:name="Dark List Accent 3" w:semiHidden="0" w:uiPriority="70" w:unhideWhenUsed="0"/>
+    <w:lsdException w:name="Colorful Shading Accent 3" w:semiHidden="0" w:uiPriority="71" w:unhideWhenUsed="0"/>
+    <w:lsdException w:name="Colorful List Accent 3" w:semiHidden="0" w:uiPriority="72" w:unhideWhenUsed="0"/>
+    <w:lsdException w:name="Colorful Grid Accent 3" w:semiHidden="0" w:uiPriority="73" w:unhideWhenUsed="0"/>
+    <w:lsdException w:name="Light Shading Accent 4" w:semiHidden="0" w:uiPriority="60" w:unhideWhenUsed="0"/>
+    <w:lsdException w:name="Light List Accent 4" w:semiHidden="0" w:uiPriority="61" w:unhideWhenUsed="0"/>
+    <w:lsdException w:name="Light Grid Accent 4" w:semiHidden="0" w:uiPriority="62" w:unhideWhenUsed="0"/>
+    <w:lsdException w:name="Medium Shading 1 Accent 4" w:semiHidden="0" w:uiPriority="63" w:unhideWhenUsed="0"/>
+    <w:lsdException w:name="Medium Shading 2 Accent 4" w:semiHidden="0" w:uiPriority="64" w:unhideWhenUsed="0"/>
+    <w:lsdException w:name="Medium List 1 Accent 4" w:semiHidden="0" w:uiPriority="65" w:unhideWhenUsed="0"/>
+    <w:lsdException w:name="Medium List 2 Accent 4" w:semiHidden="0" w:uiPriority="66" w:unhideWhenUsed="0"/>
+    <w:lsdException w:name="Medium Grid 1 Accent 4" w:semiHidden="0" w:uiPriority="67" w:unhideWhenUsed="0"/>
+    <w:lsdException w:name="Medium Grid 2 Accent 4" w:semiHidden="0" w:uiPriority="68" w:unhideWhenUsed="0"/>
+    <w:lsdException w:name="Medium Grid 3 Accent 4" w:semiHidden="0" w:uiPriority="69" w:unhideWhenUsed="0"/>
+    <w:lsdException w:name="Dark List Accent 4" w:semiHidden="0" w:uiPriority="70" w:unhideWhenUsed="0"/>
+    <w:lsdException w:name="Colorful Shading Accent 4" w:semiHidden="0" w:uiPriority="71" w:unhideWhenUsed="0"/>
+    <w:lsdException w:name="Colorful List Accent 4" w:semiHidden="0" w:uiPriority="72" w:unhideWhenUsed="0"/>
+    <w:lsdException w:name="Colorful Grid Accent 4" w:semiHidden="0" w:uiPriority="73" w:unhideWhenUsed="0"/>
+    <w:lsdException w:name="Light Shading Accent 5" w:semiHidden="0" w:uiPriority="60" w:unhideWhenUsed="0"/>
+    <w:lsdException w:name="Light List Accent 5" w:semiHidden="0" w:uiPriority="61" w:unhideWhenUsed="0"/>
+    <w:lsdException w:name="Light Grid Accent 5" w:semiHidden="0" w:uiPriority="62" w:unhideWhenUsed="0"/>
+    <w:lsdException w:name="Medium Shading 1 Accent 5" w:semiHidden="0" w:uiPriority="63" w:unhideWhenUsed="0"/>
+    <w:lsdException w:name="Medium Shading 2 Accent 5" w:semiHidden="0" w:uiPriority="64" w:unhideWhenUsed="0"/>
+    <w:lsdException w:name="Medium List 1 Accent 5" w:semiHidden="0" w:uiPriority="65" w:unhideWhenUsed="0"/>
+    <w:lsdException w:name="Medium List 2 Accent 5" w:semiHidden="0" w:uiPriority="66" w:unhideWhenUsed="0"/>
+    <w:lsdException w:name="Medium Grid 1 Accent 5" w:semiHidden="0" w:uiPriority="67" w:unhideWhenUsed="0"/>
+    <w:lsdException w:name="Medium Grid 2 Accent 5" w:semiHidden="0" w:uiPriority="68" w:unhideWhenUsed="0"/>
+    <w:lsdException w:name="Medium Grid 3 Accent 5" w:semiHidden="0" w:uiPriority="69" w:unhideWhenUsed="0"/>
+    <w:lsdException w:name="Dark List Accent 5" w:semiHidden="0" w:uiPriority="70" w:unhideWhenUsed="0"/>
+    <w:lsdException w:name="Colorful Shading Accent 5" w:semiHidden="0" w:uiPriority="71" w:unhideWhenUsed="0"/>
+    <w:lsdException w:name="Colorful List Accent 5" w:semiHidden="0" w:uiPriority="72" w:unhideWhenUsed="0"/>
+    <w:lsdException w:name="Colorful Grid Accent 5" w:semiHidden="0" w:uiPriority="73" w:unhideWhenUsed="0"/>
+    <w:lsdException w:name="Light Shading Accent 6" w:semiHidden="0" w:uiPriority="60" w:unhideWhenUsed="0"/>
+    <w:lsdException w:name="Light List Accent 6" w:semiHidden="0" w:uiPriority="61" w:unhideWhenUsed="0"/>
+    <w:lsdException w:name="Light Grid Accent 6" w:semiHidden="0" w:uiPriority="62" w:unhideWhenUsed="0"/>
+    <w:lsdException w:name="Medium Shading 1 Accent 6" w:semiHidden="0" w:uiPriority="63" w:unhideWhenUsed="0"/>
+    <w:lsdException w:name="Medium Shading 2 Accent 6" w:semiHidden="0" w:uiPriority="64" w:unhideWhenUsed="0"/>
+    <w:lsdException w:name="Medium List 1 Accent 6" w:semiHidden="0" w:uiPriority="65" w:unhideWhenUsed="0"/>
+    <w:lsdException w:name="Medium List 2 Accent 6" w:semiHidden="0" w:uiPriority="66" w:unhideWhenUsed="0"/>
+    <w:lsdException w:name="Medium Grid 1 Accent 6" w:semiHidden="0" w:uiPriority="67" w:unhideWhenUsed="0"/>
+    <w:lsdException w:name="Medium Grid 2 Accent 6" w:semiHidden="0" w:uiPriority="68" w:unhideWhenUsed="0"/>
+    <w:lsdException w:name="Medium Grid 3 Accent 6" w:semiHidden="0" w:uiPriority="69" w:unhideWhenUsed="0"/>
+    <w:lsdException w:name="Dark List Accent 6" w:semiHidden="0" w:uiPriority="70" w:unhideWhenUsed="0"/>
+    <w:lsdException w:name="Colorful Shading Accent 6" w:semiHidden="0" w:uiPriority="71" w:unhideWhenUsed="0"/>
+    <w:lsdException w:name="Colorful List Accent 6" w:semiHidden="0" w:uiPriority="72" w:unhideWhenUsed="0"/>
+    <w:lsdException w:name="Colorful Grid Accent 6" w:semiHidden="0" w:uiPriority="73" w:unhideWhenUsed="0"/>
+    <w:lsdException w:name="Subtle Emphasis" w:semiHidden="0" w:uiPriority="19" w:unhideWhenUsed="0" w:qFormat="1"/>
+    <w:lsdException w:name="Intense Emphasis" w:semiHidden="0" w:uiPriority="21" w:unhideWhenUsed="0" w:qFormat="1"/>
+    <w:lsdException w:name="Subtle Reference" w:semiHidden="0" w:uiPriority="31" w:unhideWhenUsed="0" w:qFormat="1"/>
+    <w:lsdException w:name="Intense Reference" w:semiHidden="0" w:uiPriority="32" w:unhideWhenUsed="0" w:qFormat="1"/>
+    <w:lsdException w:name="Book Title" w:semiHidden="0" w:uiPriority="33" w:unhideWhenUsed="0" w:qFormat="1"/>
+    <w:lsdException w:name="Bibliography" w:uiPriority="37"/>
+    <w:lsdException w:name="TOC Heading" w:uiPriority="39" w:qFormat="1"/>
+  </w:latentStyles>
+  <w:style w:type="paragraph" w:default="1" w:styleId="Standaard">
+    <w:name w:val="Normal"/>
+    <w:qFormat/>
+  </w:style>
+  <w:style w:type="character" w:default="1" w:styleId="Standaardalinea-lettertype">
+    <w:name w:val="Default Paragraph Font"/>
+    <w:uiPriority w:val="1"/>
+    <w:semiHidden/>
+    <w:unhideWhenUsed/>
+  </w:style>
+  <w:style w:type="table" w:default="1" w:styleId="Standaardtabel">
+    <w:name w:val="Normal Table"/>
+    <w:uiPriority w:val="99"/>
+    <w:semiHidden/>
+    <w:unhideWhenUsed/>
+    <w:tblPr>
+      <w:tblInd w:w="0" w:type="dxa"/>
+      <w:tblCellMar>
+        <w:top w:w="0" w:type="dxa"/>
+        <w:left w:w="108" w:type="dxa"/>
+        <w:bottom w:w="0" w:type="dxa"/>
+        <w:right w:w="108" w:type="dxa"/>
+      </w:tblCellMar>
+    </w:tblPr>
+  </w:style>
+  <w:style w:type="numbering" w:default="1" w:styleId="Geenlijst">
+    <w:name w:val="No List"/>
+    <w:uiPriority w:val="99"/>
+    <w:semiHidden/>
+    <w:unhideWhenUsed/>
+  </w:style>
+  <w:style w:type="character" w:styleId="Tekstvantijdelijkeaanduiding">
+    <w:name w:val="Placeholder Text"/>
+    <w:basedOn w:val="Standaardalinea-lettertype"/>
+    <w:uiPriority w:val="99"/>
+    <w:semiHidden/>
+    <w:rsid w:val="006B099F"/>
+    <w:rPr>
+      <w:color w:val="808080"/>
+    </w:rPr>
+  </w:style>
+  <w:style w:type="paragraph" w:customStyle="1" w:styleId="8BA8B853B9AF4191B3E608CD03D4937C">
+    <w:name w:val="8BA8B853B9AF4191B3E608CD03D4937C"/>
+  </w:style>
+  <w:style w:type="paragraph" w:customStyle="1" w:styleId="86BD7D69A15B4761A0103071CBFFF6E7">
+    <w:name w:val="86BD7D69A15B4761A0103071CBFFF6E7"/>
+  </w:style>
+  <w:style w:type="paragraph" w:customStyle="1" w:styleId="E4EF777107AE493FB3EAA03110B816F8">
+    <w:name w:val="E4EF777107AE493FB3EAA03110B816F8"/>
+  </w:style>
+  <w:style w:type="paragraph" w:customStyle="1" w:styleId="C47AE688DC794FF891F04A29D7A2821E">
+    <w:name w:val="C47AE688DC794FF891F04A29D7A2821E"/>
+  </w:style>
+  <w:style w:type="paragraph" w:customStyle="1" w:styleId="DE20BF6DEF6E4E89B1B89DE18473126E">
+    <w:name w:val="DE20BF6DEF6E4E89B1B89DE18473126E"/>
+    <w:rsid w:val="00400A36"/>
+  </w:style>
+  <w:style w:type="paragraph" w:customStyle="1" w:styleId="F18C4C288B224B11A9629DEA33AF7661">
+    <w:name w:val="F18C4C288B224B11A9629DEA33AF7661"/>
+    <w:rsid w:val="006B099F"/>
+    <w:pPr>
+      <w:spacing w:after="200" w:line="276" w:lineRule="auto"/>
+    </w:pPr>
   </w:style>
 </w:styles>
 </file>
 
 <file path=word/glossary/webSettings.xml><?xml version="1.0" encoding="utf-8"?>
-<w:webSettings xmlns:mc="http://schemas.openxmlformats.org/markup-compatibility/2006" xmlns:r="http://schemas.openxmlformats.org/officeDocument/2006/relationships" xmlns:w="http://schemas.openxmlformats.org/wordprocessingml/2006/main" xmlns:w14="http://schemas.microsoft.com/office/word/2010/wordml" xmlns:w15="http://schemas.microsoft.com/office/word/2012/wordml" xmlns:w16cex="http://schemas.microsoft.com/office/word/2018/wordml/cex" xmlns:w16cid="http://schemas.microsoft.com/office/word/2016/wordml/cid" xmlns:w16="http://schemas.microsoft.com/office/word/2018/wordml" xmlns:w16se="http://schemas.microsoft.com/office/word/2015/wordml/symex" mc:Ignorable="w14 w15 w16se w16cid w16 w16cex">
+<w:webSettings xmlns:mc="http://schemas.openxmlformats.org/markup-compatibility/2006" xmlns:r="http://schemas.openxmlformats.org/officeDocument/2006/relationships" xmlns:w="http://schemas.openxmlformats.org/wordprocessingml/2006/main" xmlns:w14="http://schemas.microsoft.com/office/word/2010/wordml" mc:Ignorable="w14">
   <w:optimizeForBrowser/>
   <w:allowPNG/>
 </w:webSettings>
@@ -5259,7 +5896,7 @@
   <a:extraClrSchemeLst/>
   <a:extLst>
     <a:ext uri="{05A4C25C-085E-4340-85A3-A5531E510DB2}">
-      <thm15:themeFamily xmlns:thm15="http://schemas.microsoft.com/office/thememl/2012/main" name="Office Theme" id="{62F939B6-93AF-4DB8-9C6B-D6C7DFDC589F}" vid="{4A3C46E8-61CC-4603-A589-7422A47A8E4A}"/>
+      <thm15:themeFamily xmlns="" xmlns:thm15="http://schemas.microsoft.com/office/thememl/2012/main" name="Office Theme" id="{62F939B6-93AF-4DB8-9C6B-D6C7DFDC589F}" vid="{4A3C46E8-61CC-4603-A589-7422A47A8E4A}"/>
     </a:ext>
   </a:extLst>
 </a:theme>
@@ -5608,7 +6245,7 @@
 </file>
 
 <file path=customXml/itemProps4.xml><?xml version="1.0" encoding="utf-8"?>
-<ds:datastoreItem xmlns:ds="http://schemas.openxmlformats.org/officeDocument/2006/customXml" ds:itemID="{48056966-AB3F-4EC4-B068-F77E4D804D46}">
+<ds:datastoreItem xmlns:ds="http://schemas.openxmlformats.org/officeDocument/2006/customXml" ds:itemID="{E6B13314-DED8-4F88-898D-524E95569222}">
   <ds:schemaRefs>
     <ds:schemaRef ds:uri="http://schemas.openxmlformats.org/officeDocument/2006/bibliography"/>
   </ds:schemaRefs>

</xml_diff>